<commit_message>
create proposal v1.3 add system architecture pic
** No Grammaly review
</commit_message>
<xml_diff>
--- a/Proposal/Proposal_Proposal v1.2.docx
+++ b/Proposal/Proposal_Proposal v1.2.docx
@@ -2,196 +2,2054 @@
 <file path=word/document.xml><?xml version="1.0" encoding="utf-8"?>
 <w:document xmlns:wpc="http://schemas.microsoft.com/office/word/2010/wordprocessingCanvas" xmlns:mc="http://schemas.openxmlformats.org/markup-compatibility/2006" xmlns:o="urn:schemas-microsoft-com:office:office" xmlns:r="http://schemas.openxmlformats.org/officeDocument/2006/relationships" xmlns:m="http://schemas.openxmlformats.org/officeDocument/2006/math" xmlns:v="urn:schemas-microsoft-com:vml" xmlns:wp14="http://schemas.microsoft.com/office/word/2010/wordprocessingDrawing" xmlns:wp="http://schemas.openxmlformats.org/drawingml/2006/wordprocessingDrawing" xmlns:w10="urn:schemas-microsoft-com:office:word" xmlns:w="http://schemas.openxmlformats.org/wordprocessingml/2006/main" xmlns:w14="http://schemas.microsoft.com/office/word/2010/wordml" xmlns:w15="http://schemas.microsoft.com/office/word/2012/wordml" xmlns:wpg="http://schemas.microsoft.com/office/word/2010/wordprocessingGroup" xmlns:wpi="http://schemas.microsoft.com/office/word/2010/wordprocessingInk" xmlns:wne="http://schemas.microsoft.com/office/word/2006/wordml" xmlns:wps="http://schemas.microsoft.com/office/word/2010/wordprocessingShape" mc:Ignorable="w14 w15 wp14">
   <w:body>
-    <w:p>
-      <w:pPr>
-        <w:rPr>
-          <w:b/>
-          <w:bCs/>
-          <w:sz w:val="28"/>
-          <w:szCs w:val="34"/>
-        </w:rPr>
-      </w:pPr>
-      <w:r>
+    <w:sdt>
+      <w:sdtPr>
+        <w:id w:val="1317533888"/>
+        <w:docPartObj>
+          <w:docPartGallery w:val="Cover Pages"/>
+          <w:docPartUnique/>
+        </w:docPartObj>
+      </w:sdtPr>
+      <w:sdtEndPr>
         <w:rPr>
           <w:b/>
           <w:bCs/>
           <w:sz w:val="56"/>
           <w:szCs w:val="62"/>
         </w:rPr>
-        <w:t>Introduction and Background</w:t>
-      </w:r>
-    </w:p>
-    <w:p>
-      <w:pPr>
-        <w:ind w:firstLine="720"/>
-        <w:rPr>
-          <w:sz w:val="28"/>
-          <w:szCs w:val="34"/>
-        </w:rPr>
-      </w:pPr>
-      <w:r>
-        <w:rPr>
-          <w:sz w:val="28"/>
-          <w:szCs w:val="34"/>
-        </w:rPr>
-        <w:t xml:space="preserve">Currently, there is a </w:t>
-      </w:r>
-      <w:r>
-        <w:rPr>
-          <w:sz w:val="28"/>
-          <w:szCs w:val="34"/>
-        </w:rPr>
-        <w:t xml:space="preserve">problem in making schedule for class. Some academy still uses people to make the schedule. So the result </w:t>
-      </w:r>
-      <w:r>
-        <w:rPr>
-          <w:sz w:val="28"/>
-          <w:szCs w:val="34"/>
-        </w:rPr>
-        <w:t>is not good because people forge</w:t>
-      </w:r>
-      <w:r>
-        <w:rPr>
-          <w:sz w:val="28"/>
-          <w:szCs w:val="34"/>
-        </w:rPr>
-        <w:t>t much information of the resource.  The information that people forget will make the schedule get the mistake by the people will forget the number of the room, number of the seat in each room, the available room and constrain of each teacher. From the making schedule problem there are so many place that use the human resource to making class schedule.</w:t>
-      </w:r>
-    </w:p>
-    <w:p>
-      <w:pPr>
-        <w:ind w:firstLine="720"/>
-        <w:rPr>
-          <w:sz w:val="28"/>
-          <w:szCs w:val="34"/>
-        </w:rPr>
-      </w:pPr>
-      <w:bookmarkStart w:id="0" w:name="_GoBack"/>
-      <w:bookmarkEnd w:id="0"/>
-      <w:r>
-        <w:rPr>
-          <w:sz w:val="28"/>
-          <w:szCs w:val="34"/>
-        </w:rPr>
-        <w:t>CAMT make the schedule by use staff and excel program to making the class schedule, and it have high complexity between the department and each year student in faculty. To making the class schedule should think about the many variable that can impact with another variable such as available time of each lecturer, available of each room. Often the class schedule of each department cannot merge the schedule together because the time to use the room or time of each lecturer have overlap.</w:t>
-      </w:r>
-    </w:p>
-    <w:p>
-      <w:pPr>
-        <w:ind w:firstLine="720"/>
-        <w:rPr>
-          <w:sz w:val="28"/>
-          <w:szCs w:val="34"/>
-        </w:rPr>
-      </w:pPr>
-      <w:r>
-        <w:rPr>
-          <w:sz w:val="28"/>
-          <w:szCs w:val="34"/>
-        </w:rPr>
-        <w:t xml:space="preserve">There are many applications about manage or making the class schedule. Their application has some problems because the application did not support the environment of each place such as the number of the room, the seat in the room and the number of lab room. Another problem is the application cannot set the duration of each subject. </w:t>
-      </w:r>
-    </w:p>
-    <w:p>
-      <w:pPr>
-        <w:ind w:firstLine="720"/>
-        <w:rPr>
-          <w:sz w:val="28"/>
-        </w:rPr>
-      </w:pPr>
-      <w:r>
-        <w:rPr>
-          <w:sz w:val="28"/>
-          <w:szCs w:val="34"/>
-        </w:rPr>
-        <w:t>The goal of this application is to develop web application. The web application can help people reduce time and human resource because they make the class schedule easy than older. Finally, we hope that this application be useful for the staff in CAMT</w:t>
-      </w:r>
-      <w:r>
-        <w:rPr>
-          <w:sz w:val="28"/>
-        </w:rPr>
-        <w:t xml:space="preserve"> </w:t>
-      </w:r>
-    </w:p>
-    <w:p>
-      <w:pPr>
-        <w:ind w:firstLine="720"/>
-        <w:rPr>
-          <w:sz w:val="28"/>
-        </w:rPr>
-      </w:pPr>
-      <w:r>
-        <w:rPr>
-          <w:sz w:val="28"/>
-        </w:rPr>
-        <w:t xml:space="preserve"> </w:t>
-      </w:r>
-    </w:p>
-    <w:p>
-      <w:pPr>
-        <w:ind w:firstLine="720"/>
-        <w:rPr>
-          <w:sz w:val="28"/>
-        </w:rPr>
-      </w:pPr>
-    </w:p>
-    <w:p>
-      <w:pPr>
-        <w:rPr>
-          <w:sz w:val="28"/>
-          <w:szCs w:val="34"/>
-        </w:rPr>
-      </w:pPr>
-    </w:p>
-    <w:p>
-      <w:pPr>
-        <w:rPr>
-          <w:sz w:val="28"/>
-          <w:szCs w:val="34"/>
-        </w:rPr>
-      </w:pPr>
-    </w:p>
-    <w:p>
-      <w:pPr>
-        <w:rPr>
-          <w:sz w:val="28"/>
-          <w:szCs w:val="34"/>
-        </w:rPr>
-      </w:pPr>
-    </w:p>
-    <w:p>
-      <w:pPr>
-        <w:rPr>
-          <w:sz w:val="28"/>
-          <w:szCs w:val="34"/>
-        </w:rPr>
-      </w:pPr>
-    </w:p>
-    <w:p>
-      <w:pPr>
-        <w:rPr>
-          <w:sz w:val="28"/>
-          <w:szCs w:val="34"/>
-        </w:rPr>
-      </w:pPr>
-    </w:p>
-    <w:p>
-      <w:pPr>
-        <w:rPr>
+      </w:sdtEndPr>
+      <w:sdtContent>
+        <w:p/>
+        <w:p>
+          <w:pPr>
+            <w:rPr>
+              <w:b/>
+              <w:bCs/>
+              <w:sz w:val="56"/>
+              <w:szCs w:val="62"/>
+            </w:rPr>
+          </w:pPr>
+          <w:r>
+            <w:rPr>
+              <w:noProof/>
+            </w:rPr>
+            <mc:AlternateContent>
+              <mc:Choice Requires="wps">
+                <w:drawing>
+                  <wp:anchor distT="0" distB="0" distL="182880" distR="182880" simplePos="0" relativeHeight="251660288" behindDoc="0" locked="0" layoutInCell="1" allowOverlap="1">
+                    <wp:simplePos x="0" y="0"/>
+                    <mc:AlternateContent>
+                      <mc:Choice Requires="wp14">
+                        <wp:positionH relativeFrom="margin">
+                          <wp14:pctPosHOffset>7700</wp14:pctPosHOffset>
+                        </wp:positionH>
+                      </mc:Choice>
+                      <mc:Fallback>
+                        <wp:positionH relativeFrom="page">
+                          <wp:posOffset>1355725</wp:posOffset>
+                        </wp:positionH>
+                      </mc:Fallback>
+                    </mc:AlternateContent>
+                    <mc:AlternateContent>
+                      <mc:Choice Requires="wp14">
+                        <wp:positionV relativeFrom="page">
+                          <wp14:pctPosVOffset>54000</wp14:pctPosVOffset>
+                        </wp:positionV>
+                      </mc:Choice>
+                      <mc:Fallback>
+                        <wp:positionV relativeFrom="page">
+                          <wp:posOffset>5773420</wp:posOffset>
+                        </wp:positionV>
+                      </mc:Fallback>
+                    </mc:AlternateContent>
+                    <wp:extent cx="4686300" cy="6720840"/>
+                    <wp:effectExtent l="0" t="0" r="10160" b="3810"/>
+                    <wp:wrapSquare wrapText="bothSides"/>
+                    <wp:docPr id="131" name="กล่องข้อความ 131"/>
+                    <wp:cNvGraphicFramePr/>
+                    <a:graphic xmlns:a="http://schemas.openxmlformats.org/drawingml/2006/main">
+                      <a:graphicData uri="http://schemas.microsoft.com/office/word/2010/wordprocessingShape">
+                        <wps:wsp>
+                          <wps:cNvSpPr txBox="1"/>
+                          <wps:spPr>
+                            <a:xfrm>
+                              <a:off x="0" y="0"/>
+                              <a:ext cx="4686300" cy="6720840"/>
+                            </a:xfrm>
+                            <a:prstGeom prst="rect">
+                              <a:avLst/>
+                            </a:prstGeom>
+                            <a:noFill/>
+                            <a:ln w="6350">
+                              <a:noFill/>
+                            </a:ln>
+                            <a:effectLst/>
+                          </wps:spPr>
+                          <wps:style>
+                            <a:lnRef idx="0">
+                              <a:schemeClr val="accent1"/>
+                            </a:lnRef>
+                            <a:fillRef idx="0">
+                              <a:schemeClr val="accent1"/>
+                            </a:fillRef>
+                            <a:effectRef idx="0">
+                              <a:schemeClr val="accent1"/>
+                            </a:effectRef>
+                            <a:fontRef idx="minor">
+                              <a:schemeClr val="dk1"/>
+                            </a:fontRef>
+                          </wps:style>
+                          <wps:txbx>
+                            <w:txbxContent>
+                              <w:p>
+                                <w:pPr>
+                                  <w:pStyle w:val="a5"/>
+                                  <w:spacing w:before="40" w:after="560" w:line="216" w:lineRule="auto"/>
+                                  <w:rPr>
+                                    <w:color w:val="5B9BD5" w:themeColor="accent1"/>
+                                    <w:sz w:val="91"/>
+                                    <w:szCs w:val="91"/>
+                                  </w:rPr>
+                                </w:pPr>
+                                <w:sdt>
+                                  <w:sdtPr>
+                                    <w:rPr>
+                                      <w:color w:val="5B9BD5" w:themeColor="accent1"/>
+                                      <w:sz w:val="91"/>
+                                      <w:szCs w:val="91"/>
+                                    </w:rPr>
+                                    <w:alias w:val="ชื่อเรื่อง"/>
+                                    <w:tag w:val=""/>
+                                    <w:id w:val="70792378"/>
+                                    <w:showingPlcHdr/>
+                                    <w:dataBinding w:prefixMappings="xmlns:ns0='http://purl.org/dc/elements/1.1/' xmlns:ns1='http://schemas.openxmlformats.org/package/2006/metadata/core-properties' " w:xpath="/ns1:coreProperties[1]/ns0:title[1]" w:storeItemID="{6C3C8BC8-F283-45AE-878A-BAB7291924A1}"/>
+                                    <w:text/>
+                                  </w:sdtPr>
+                                  <w:sdtContent>
+                                    <w:r>
+                                      <w:rPr>
+                                        <w:color w:val="5B9BD5" w:themeColor="accent1"/>
+                                        <w:sz w:val="91"/>
+                                        <w:szCs w:val="91"/>
+                                        <w:cs/>
+                                        <w:lang w:val="th-TH"/>
+                                      </w:rPr>
+                                      <w:t>[ชื่อเรื่องเอกสาร]</w:t>
+                                    </w:r>
+                                  </w:sdtContent>
+                                </w:sdt>
+                              </w:p>
+                              <w:sdt>
+                                <w:sdtPr>
+                                  <w:rPr>
+                                    <w:caps/>
+                                    <w:color w:val="1F3864" w:themeColor="accent5" w:themeShade="80"/>
+                                    <w:sz w:val="35"/>
+                                    <w:szCs w:val="35"/>
+                                  </w:rPr>
+                                  <w:alias w:val="ชื่อเรื่องรอง"/>
+                                  <w:tag w:val=""/>
+                                  <w:id w:val="136387996"/>
+                                  <w:showingPlcHdr/>
+                                  <w:dataBinding w:prefixMappings="xmlns:ns0='http://purl.org/dc/elements/1.1/' xmlns:ns1='http://schemas.openxmlformats.org/package/2006/metadata/core-properties' " w:xpath="/ns1:coreProperties[1]/ns0:subject[1]" w:storeItemID="{6C3C8BC8-F283-45AE-878A-BAB7291924A1}"/>
+                                  <w:text/>
+                                </w:sdtPr>
+                                <w:sdtContent>
+                                  <w:p>
+                                    <w:pPr>
+                                      <w:pStyle w:val="a5"/>
+                                      <w:spacing w:before="40" w:after="40"/>
+                                      <w:rPr>
+                                        <w:caps/>
+                                        <w:color w:val="1F3864" w:themeColor="accent5" w:themeShade="80"/>
+                                        <w:sz w:val="35"/>
+                                        <w:szCs w:val="35"/>
+                                      </w:rPr>
+                                    </w:pPr>
+                                    <w:r>
+                                      <w:rPr>
+                                        <w:caps/>
+                                        <w:color w:val="1F3864" w:themeColor="accent5" w:themeShade="80"/>
+                                        <w:sz w:val="35"/>
+                                        <w:szCs w:val="35"/>
+                                        <w:cs/>
+                                        <w:lang w:val="th-TH"/>
+                                      </w:rPr>
+                                      <w:t>[ชื่อรองของเอกสาร]</w:t>
+                                    </w:r>
+                                  </w:p>
+                                </w:sdtContent>
+                              </w:sdt>
+                              <w:sdt>
+                                <w:sdtPr>
+                                  <w:rPr>
+                                    <w:caps/>
+                                    <w:color w:val="4472C4" w:themeColor="accent5"/>
+                                    <w:sz w:val="30"/>
+                                    <w:szCs w:val="30"/>
+                                  </w:rPr>
+                                  <w:alias w:val="ผู้เขียน"/>
+                                  <w:tag w:val=""/>
+                                  <w:id w:val="883673767"/>
+                                  <w:dataBinding w:prefixMappings="xmlns:ns0='http://purl.org/dc/elements/1.1/' xmlns:ns1='http://schemas.openxmlformats.org/package/2006/metadata/core-properties' " w:xpath="/ns1:coreProperties[1]/ns0:creator[1]" w:storeItemID="{6C3C8BC8-F283-45AE-878A-BAB7291924A1}"/>
+                                  <w:text/>
+                                </w:sdtPr>
+                                <w:sdtContent>
+                                  <w:p>
+                                    <w:pPr>
+                                      <w:pStyle w:val="a5"/>
+                                      <w:spacing w:before="80" w:after="40"/>
+                                      <w:rPr>
+                                        <w:caps/>
+                                        <w:color w:val="4472C4" w:themeColor="accent5"/>
+                                        <w:sz w:val="30"/>
+                                        <w:szCs w:val="30"/>
+                                      </w:rPr>
+                                    </w:pPr>
+                                    <w:r>
+                                      <w:rPr>
+                                        <w:rFonts w:hint="cs"/>
+                                        <w:caps/>
+                                        <w:color w:val="4472C4" w:themeColor="accent5"/>
+                                        <w:sz w:val="30"/>
+                                        <w:szCs w:val="30"/>
+                                      </w:rPr>
+                                      <w:t>XPS</w:t>
+                                    </w:r>
+                                    <w:r>
+                                      <w:rPr>
+                                        <w:rFonts w:hint="cs"/>
+                                        <w:caps/>
+                                        <w:color w:val="4472C4" w:themeColor="accent5"/>
+                                        <w:sz w:val="30"/>
+                                        <w:szCs w:val="30"/>
+                                        <w:cs/>
+                                      </w:rPr>
+                                      <w:t>13-</w:t>
+                                    </w:r>
+                                    <w:r>
+                                      <w:rPr>
+                                        <w:rFonts w:hint="cs"/>
+                                        <w:caps/>
+                                        <w:color w:val="4472C4" w:themeColor="accent5"/>
+                                        <w:sz w:val="30"/>
+                                        <w:szCs w:val="30"/>
+                                      </w:rPr>
+                                      <w:t>iPoMz</w:t>
+                                    </w:r>
+                                  </w:p>
+                                </w:sdtContent>
+                              </w:sdt>
+                            </w:txbxContent>
+                          </wps:txbx>
+                          <wps:bodyPr rot="0" spcFirstLastPara="0" vertOverflow="overflow" horzOverflow="overflow" vert="horz" wrap="square" lIns="0" tIns="0" rIns="0" bIns="0" numCol="1" spcCol="0" rtlCol="0" fromWordArt="0" anchor="t" anchorCtr="0" forceAA="0" compatLnSpc="1">
+                            <a:prstTxWarp prst="textNoShape">
+                              <a:avLst/>
+                            </a:prstTxWarp>
+                            <a:spAutoFit/>
+                          </wps:bodyPr>
+                        </wps:wsp>
+                      </a:graphicData>
+                    </a:graphic>
+                    <wp14:sizeRelH relativeFrom="margin">
+                      <wp14:pctWidth>79000</wp14:pctWidth>
+                    </wp14:sizeRelH>
+                    <wp14:sizeRelV relativeFrom="page">
+                      <wp14:pctHeight>35000</wp14:pctHeight>
+                    </wp14:sizeRelV>
+                  </wp:anchor>
+                </w:drawing>
+              </mc:Choice>
+              <mc:Fallback>
+                <w:pict>
+                  <v:shapetype id="_x0000_t202" coordsize="21600,21600" o:spt="202" path="m,l,21600r21600,l21600,xe">
+                    <v:stroke joinstyle="miter"/>
+                    <v:path gradientshapeok="t" o:connecttype="rect"/>
+                  </v:shapetype>
+                  <v:shape id="กล่องข้อความ 131" o:spid="_x0000_s1026" type="#_x0000_t202" style="position:absolute;margin-left:0;margin-top:0;width:369pt;height:529.2pt;z-index:251660288;visibility:visible;mso-wrap-style:square;mso-width-percent:790;mso-height-percent:350;mso-left-percent:77;mso-top-percent:540;mso-wrap-distance-left:14.4pt;mso-wrap-distance-top:0;mso-wrap-distance-right:14.4pt;mso-wrap-distance-bottom:0;mso-position-horizontal-relative:margin;mso-position-vertical-relative:page;mso-width-percent:790;mso-height-percent:350;mso-left-percent:77;mso-top-percent:540;mso-width-relative:margin;mso-height-relative:page;v-text-anchor:top" o:gfxdata="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" filled="f" stroked="f" strokeweight=".5pt">
+                    <v:textbox style="mso-fit-shape-to-text:t" inset="0,0,0,0">
+                      <w:txbxContent>
+                        <w:p>
+                          <w:pPr>
+                            <w:pStyle w:val="a5"/>
+                            <w:spacing w:before="40" w:after="560" w:line="216" w:lineRule="auto"/>
+                            <w:rPr>
+                              <w:color w:val="5B9BD5" w:themeColor="accent1"/>
+                              <w:sz w:val="91"/>
+                              <w:szCs w:val="91"/>
+                            </w:rPr>
+                          </w:pPr>
+                          <w:sdt>
+                            <w:sdtPr>
+                              <w:rPr>
+                                <w:color w:val="5B9BD5" w:themeColor="accent1"/>
+                                <w:sz w:val="91"/>
+                                <w:szCs w:val="91"/>
+                              </w:rPr>
+                              <w:alias w:val="ชื่อเรื่อง"/>
+                              <w:tag w:val=""/>
+                              <w:id w:val="70792378"/>
+                              <w:showingPlcHdr/>
+                              <w:dataBinding w:prefixMappings="xmlns:ns0='http://purl.org/dc/elements/1.1/' xmlns:ns1='http://schemas.openxmlformats.org/package/2006/metadata/core-properties' " w:xpath="/ns1:coreProperties[1]/ns0:title[1]" w:storeItemID="{6C3C8BC8-F283-45AE-878A-BAB7291924A1}"/>
+                              <w:text/>
+                            </w:sdtPr>
+                            <w:sdtContent>
+                              <w:r>
+                                <w:rPr>
+                                  <w:color w:val="5B9BD5" w:themeColor="accent1"/>
+                                  <w:sz w:val="91"/>
+                                  <w:szCs w:val="91"/>
+                                  <w:cs/>
+                                  <w:lang w:val="th-TH"/>
+                                </w:rPr>
+                                <w:t>[ชื่อเรื่องเอกสาร]</w:t>
+                              </w:r>
+                            </w:sdtContent>
+                          </w:sdt>
+                        </w:p>
+                        <w:sdt>
+                          <w:sdtPr>
+                            <w:rPr>
+                              <w:caps/>
+                              <w:color w:val="1F3864" w:themeColor="accent5" w:themeShade="80"/>
+                              <w:sz w:val="35"/>
+                              <w:szCs w:val="35"/>
+                            </w:rPr>
+                            <w:alias w:val="ชื่อเรื่องรอง"/>
+                            <w:tag w:val=""/>
+                            <w:id w:val="136387996"/>
+                            <w:showingPlcHdr/>
+                            <w:dataBinding w:prefixMappings="xmlns:ns0='http://purl.org/dc/elements/1.1/' xmlns:ns1='http://schemas.openxmlformats.org/package/2006/metadata/core-properties' " w:xpath="/ns1:coreProperties[1]/ns0:subject[1]" w:storeItemID="{6C3C8BC8-F283-45AE-878A-BAB7291924A1}"/>
+                            <w:text/>
+                          </w:sdtPr>
+                          <w:sdtContent>
+                            <w:p>
+                              <w:pPr>
+                                <w:pStyle w:val="a5"/>
+                                <w:spacing w:before="40" w:after="40"/>
+                                <w:rPr>
+                                  <w:caps/>
+                                  <w:color w:val="1F3864" w:themeColor="accent5" w:themeShade="80"/>
+                                  <w:sz w:val="35"/>
+                                  <w:szCs w:val="35"/>
+                                </w:rPr>
+                              </w:pPr>
+                              <w:r>
+                                <w:rPr>
+                                  <w:caps/>
+                                  <w:color w:val="1F3864" w:themeColor="accent5" w:themeShade="80"/>
+                                  <w:sz w:val="35"/>
+                                  <w:szCs w:val="35"/>
+                                  <w:cs/>
+                                  <w:lang w:val="th-TH"/>
+                                </w:rPr>
+                                <w:t>[ชื่อรองของเอกสาร]</w:t>
+                              </w:r>
+                            </w:p>
+                          </w:sdtContent>
+                        </w:sdt>
+                        <w:sdt>
+                          <w:sdtPr>
+                            <w:rPr>
+                              <w:caps/>
+                              <w:color w:val="4472C4" w:themeColor="accent5"/>
+                              <w:sz w:val="30"/>
+                              <w:szCs w:val="30"/>
+                            </w:rPr>
+                            <w:alias w:val="ผู้เขียน"/>
+                            <w:tag w:val=""/>
+                            <w:id w:val="883673767"/>
+                            <w:dataBinding w:prefixMappings="xmlns:ns0='http://purl.org/dc/elements/1.1/' xmlns:ns1='http://schemas.openxmlformats.org/package/2006/metadata/core-properties' " w:xpath="/ns1:coreProperties[1]/ns0:creator[1]" w:storeItemID="{6C3C8BC8-F283-45AE-878A-BAB7291924A1}"/>
+                            <w:text/>
+                          </w:sdtPr>
+                          <w:sdtContent>
+                            <w:p>
+                              <w:pPr>
+                                <w:pStyle w:val="a5"/>
+                                <w:spacing w:before="80" w:after="40"/>
+                                <w:rPr>
+                                  <w:caps/>
+                                  <w:color w:val="4472C4" w:themeColor="accent5"/>
+                                  <w:sz w:val="30"/>
+                                  <w:szCs w:val="30"/>
+                                </w:rPr>
+                              </w:pPr>
+                              <w:r>
+                                <w:rPr>
+                                  <w:rFonts w:hint="cs"/>
+                                  <w:caps/>
+                                  <w:color w:val="4472C4" w:themeColor="accent5"/>
+                                  <w:sz w:val="30"/>
+                                  <w:szCs w:val="30"/>
+                                </w:rPr>
+                                <w:t>XPS</w:t>
+                              </w:r>
+                              <w:r>
+                                <w:rPr>
+                                  <w:rFonts w:hint="cs"/>
+                                  <w:caps/>
+                                  <w:color w:val="4472C4" w:themeColor="accent5"/>
+                                  <w:sz w:val="30"/>
+                                  <w:szCs w:val="30"/>
+                                  <w:cs/>
+                                </w:rPr>
+                                <w:t>13-</w:t>
+                              </w:r>
+                              <w:r>
+                                <w:rPr>
+                                  <w:rFonts w:hint="cs"/>
+                                  <w:caps/>
+                                  <w:color w:val="4472C4" w:themeColor="accent5"/>
+                                  <w:sz w:val="30"/>
+                                  <w:szCs w:val="30"/>
+                                </w:rPr>
+                                <w:t>iPoMz</w:t>
+                              </w:r>
+                            </w:p>
+                          </w:sdtContent>
+                        </w:sdt>
+                      </w:txbxContent>
+                    </v:textbox>
+                    <w10:wrap type="square" anchorx="margin" anchory="page"/>
+                  </v:shape>
+                </w:pict>
+              </mc:Fallback>
+            </mc:AlternateContent>
+          </w:r>
+          <w:r>
+            <w:rPr>
+              <w:noProof/>
+            </w:rPr>
+            <mc:AlternateContent>
+              <mc:Choice Requires="wps">
+                <w:drawing>
+                  <wp:anchor distT="0" distB="0" distL="114300" distR="114300" simplePos="0" relativeHeight="251659264" behindDoc="0" locked="0" layoutInCell="1" allowOverlap="1">
+                    <wp:simplePos x="0" y="0"/>
+                    <wp:positionH relativeFrom="margin">
+                      <wp:align>right</wp:align>
+                    </wp:positionH>
+                    <mc:AlternateContent>
+                      <mc:Choice Requires="wp14">
+                        <wp:positionV relativeFrom="page">
+                          <wp14:pctPosVOffset>2300</wp14:pctPosVOffset>
+                        </wp:positionV>
+                      </mc:Choice>
+                      <mc:Fallback>
+                        <wp:positionV relativeFrom="page">
+                          <wp:posOffset>245745</wp:posOffset>
+                        </wp:positionV>
+                      </mc:Fallback>
+                    </mc:AlternateContent>
+                    <wp:extent cx="594360" cy="987552"/>
+                    <wp:effectExtent l="0" t="0" r="0" b="5080"/>
+                    <wp:wrapNone/>
+                    <wp:docPr id="132" name="สี่เหลี่ยมผืนผ้า 132"/>
+                    <wp:cNvGraphicFramePr>
+                      <a:graphicFrameLocks xmlns:a="http://schemas.openxmlformats.org/drawingml/2006/main" noChangeAspect="1"/>
+                    </wp:cNvGraphicFramePr>
+                    <a:graphic xmlns:a="http://schemas.openxmlformats.org/drawingml/2006/main">
+                      <a:graphicData uri="http://schemas.microsoft.com/office/word/2010/wordprocessingShape">
+                        <wps:wsp>
+                          <wps:cNvSpPr>
+                            <a:spLocks noChangeAspect="1"/>
+                          </wps:cNvSpPr>
+                          <wps:spPr>
+                            <a:xfrm>
+                              <a:off x="0" y="0"/>
+                              <a:ext cx="594360" cy="987552"/>
+                            </a:xfrm>
+                            <a:prstGeom prst="rect">
+                              <a:avLst/>
+                            </a:prstGeom>
+                            <a:ln>
+                              <a:noFill/>
+                            </a:ln>
+                          </wps:spPr>
+                          <wps:style>
+                            <a:lnRef idx="2">
+                              <a:schemeClr val="accent1">
+                                <a:shade val="50000"/>
+                              </a:schemeClr>
+                            </a:lnRef>
+                            <a:fillRef idx="1">
+                              <a:schemeClr val="accent1"/>
+                            </a:fillRef>
+                            <a:effectRef idx="0">
+                              <a:schemeClr val="accent1"/>
+                            </a:effectRef>
+                            <a:fontRef idx="minor">
+                              <a:schemeClr val="lt1"/>
+                            </a:fontRef>
+                          </wps:style>
+                          <wps:txbx>
+                            <w:txbxContent>
+                              <w:sdt>
+                                <w:sdtPr>
+                                  <w:rPr>
+                                    <w:color w:val="FFFFFF" w:themeColor="background1"/>
+                                    <w:sz w:val="30"/>
+                                    <w:szCs w:val="30"/>
+                                  </w:rPr>
+                                  <w:alias w:val="ปี"/>
+                                  <w:tag w:val=""/>
+                                  <w:id w:val="-1019853364"/>
+                                  <w:showingPlcHdr/>
+                                  <w:dataBinding w:prefixMappings="xmlns:ns0='http://schemas.microsoft.com/office/2006/coverPageProps' " w:xpath="/ns0:CoverPageProperties[1]/ns0:PublishDate[1]" w:storeItemID="{55AF091B-3C7A-41E3-B477-F2FDAA23CFDA}"/>
+                                  <w:date>
+                                    <w:dateFormat w:val="ปปปป"/>
+                                    <w:lid w:val="th-TH"/>
+                                    <w:storeMappedDataAs w:val="dateTime"/>
+                                    <w:calendar w:val="thai"/>
+                                  </w:date>
+                                </w:sdtPr>
+                                <w:sdtContent>
+                                  <w:p>
+                                    <w:pPr>
+                                      <w:pStyle w:val="a5"/>
+                                      <w:jc w:val="right"/>
+                                      <w:rPr>
+                                        <w:color w:val="FFFFFF" w:themeColor="background1"/>
+                                        <w:sz w:val="30"/>
+                                        <w:szCs w:val="30"/>
+                                      </w:rPr>
+                                    </w:pPr>
+                                    <w:r>
+                                      <w:rPr>
+                                        <w:color w:val="FFFFFF" w:themeColor="background1"/>
+                                        <w:sz w:val="30"/>
+                                        <w:szCs w:val="30"/>
+                                        <w:cs/>
+                                        <w:lang w:val="th-TH"/>
+                                      </w:rPr>
+                                      <w:t>[ปี]</w:t>
+                                    </w:r>
+                                  </w:p>
+                                </w:sdtContent>
+                              </w:sdt>
+                            </w:txbxContent>
+                          </wps:txbx>
+                          <wps:bodyPr rot="0" spcFirstLastPara="0" vertOverflow="overflow" horzOverflow="overflow" vert="horz" wrap="square" lIns="45720" tIns="45720" rIns="45720" bIns="45720" numCol="1" spcCol="0" rtlCol="0" fromWordArt="0" anchor="b" anchorCtr="0" forceAA="0" compatLnSpc="1">
+                            <a:prstTxWarp prst="textNoShape">
+                              <a:avLst/>
+                            </a:prstTxWarp>
+                            <a:noAutofit/>
+                          </wps:bodyPr>
+                        </wps:wsp>
+                      </a:graphicData>
+                    </a:graphic>
+                    <wp14:sizeRelH relativeFrom="page">
+                      <wp14:pctWidth>7600</wp14:pctWidth>
+                    </wp14:sizeRelH>
+                    <wp14:sizeRelV relativeFrom="page">
+                      <wp14:pctHeight>9800</wp14:pctHeight>
+                    </wp14:sizeRelV>
+                  </wp:anchor>
+                </w:drawing>
+              </mc:Choice>
+              <mc:Fallback>
+                <w:pict>
+                  <v:rect id="สี่เหลี่ยมผืนผ้า 132" o:spid="_x0000_s1027" style="position:absolute;margin-left:-4.4pt;margin-top:0;width:46.8pt;height:77.75pt;z-index:251659264;visibility:visible;mso-wrap-style:square;mso-width-percent:76;mso-height-percent:98;mso-top-percent:23;mso-wrap-distance-left:9pt;mso-wrap-distance-top:0;mso-wrap-distance-right:9pt;mso-wrap-distance-bottom:0;mso-position-horizontal:right;mso-position-horizontal-relative:margin;mso-position-vertical-relative:page;mso-width-percent:76;mso-height-percent:98;mso-top-percent:23;mso-width-relative:page;mso-height-relative:page;v-text-anchor:bottom" o:gfxdata="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" fillcolor="#5b9bd5 [3204]" stroked="f" strokeweight="1pt">
+                    <v:path arrowok="t"/>
+                    <o:lock v:ext="edit" aspectratio="t"/>
+                    <v:textbox inset="3.6pt,,3.6pt">
+                      <w:txbxContent>
+                        <w:sdt>
+                          <w:sdtPr>
+                            <w:rPr>
+                              <w:color w:val="FFFFFF" w:themeColor="background1"/>
+                              <w:sz w:val="30"/>
+                              <w:szCs w:val="30"/>
+                            </w:rPr>
+                            <w:alias w:val="ปี"/>
+                            <w:tag w:val=""/>
+                            <w:id w:val="-1019853364"/>
+                            <w:showingPlcHdr/>
+                            <w:dataBinding w:prefixMappings="xmlns:ns0='http://schemas.microsoft.com/office/2006/coverPageProps' " w:xpath="/ns0:CoverPageProperties[1]/ns0:PublishDate[1]" w:storeItemID="{55AF091B-3C7A-41E3-B477-F2FDAA23CFDA}"/>
+                            <w:date>
+                              <w:dateFormat w:val="ปปปป"/>
+                              <w:lid w:val="th-TH"/>
+                              <w:storeMappedDataAs w:val="dateTime"/>
+                              <w:calendar w:val="thai"/>
+                            </w:date>
+                          </w:sdtPr>
+                          <w:sdtContent>
+                            <w:p>
+                              <w:pPr>
+                                <w:pStyle w:val="a5"/>
+                                <w:jc w:val="right"/>
+                                <w:rPr>
+                                  <w:color w:val="FFFFFF" w:themeColor="background1"/>
+                                  <w:sz w:val="30"/>
+                                  <w:szCs w:val="30"/>
+                                </w:rPr>
+                              </w:pPr>
+                              <w:r>
+                                <w:rPr>
+                                  <w:color w:val="FFFFFF" w:themeColor="background1"/>
+                                  <w:sz w:val="30"/>
+                                  <w:szCs w:val="30"/>
+                                  <w:cs/>
+                                  <w:lang w:val="th-TH"/>
+                                </w:rPr>
+                                <w:t>[ปี]</w:t>
+                              </w:r>
+                            </w:p>
+                          </w:sdtContent>
+                        </w:sdt>
+                      </w:txbxContent>
+                    </v:textbox>
+                    <w10:wrap anchorx="margin" anchory="page"/>
+                  </v:rect>
+                </w:pict>
+              </mc:Fallback>
+            </mc:AlternateContent>
+          </w:r>
+          <w:r>
+            <w:rPr>
+              <w:b/>
+              <w:bCs/>
+              <w:sz w:val="56"/>
+              <w:szCs w:val="62"/>
+            </w:rPr>
+            <w:br w:type="page"/>
+          </w:r>
+        </w:p>
+      </w:sdtContent>
+    </w:sdt>
+    <w:sdt>
+      <w:sdtPr>
+        <w:rPr>
+          <w:lang w:val="th-TH"/>
+        </w:rPr>
+        <w:id w:val="894469047"/>
+        <w:docPartObj>
+          <w:docPartGallery w:val="Table of Contents"/>
+          <w:docPartUnique/>
+        </w:docPartObj>
+      </w:sdtPr>
+      <w:sdtEndPr>
+        <w:rPr>
+          <w:sz w:val="28"/>
+          <w:lang w:val="en-US"/>
+        </w:rPr>
+      </w:sdtEndPr>
+      <w:sdtContent>
+        <w:p>
+          <w:pPr>
+            <w:rPr>
+              <w:b/>
+              <w:bCs/>
+              <w:sz w:val="56"/>
+              <w:szCs w:val="62"/>
+            </w:rPr>
+          </w:pPr>
+          <w:proofErr w:type="spellStart"/>
+          <w:r>
+            <w:rPr>
+              <w:sz w:val="56"/>
+              <w:szCs w:val="56"/>
+              <w:lang w:val="th-TH"/>
+            </w:rPr>
+            <w:t>Table</w:t>
+          </w:r>
+          <w:proofErr w:type="spellEnd"/>
+          <w:r>
+            <w:rPr>
+              <w:sz w:val="56"/>
+              <w:szCs w:val="56"/>
+              <w:lang w:val="th-TH"/>
+            </w:rPr>
+            <w:t xml:space="preserve"> </w:t>
+          </w:r>
+          <w:proofErr w:type="spellStart"/>
+          <w:r>
+            <w:rPr>
+              <w:sz w:val="56"/>
+              <w:szCs w:val="56"/>
+              <w:lang w:val="th-TH"/>
+            </w:rPr>
+            <w:t>of</w:t>
+          </w:r>
+          <w:proofErr w:type="spellEnd"/>
+          <w:r>
+            <w:rPr>
+              <w:sz w:val="56"/>
+              <w:szCs w:val="56"/>
+              <w:lang w:val="th-TH"/>
+            </w:rPr>
+            <w:t xml:space="preserve"> </w:t>
+          </w:r>
+          <w:proofErr w:type="spellStart"/>
+          <w:r>
+            <w:rPr>
+              <w:sz w:val="56"/>
+              <w:szCs w:val="56"/>
+              <w:lang w:val="th-TH"/>
+            </w:rPr>
+            <w:t>Content</w:t>
+          </w:r>
+          <w:proofErr w:type="spellEnd"/>
+        </w:p>
+        <w:p>
+          <w:pPr>
+            <w:pStyle w:val="11"/>
+            <w:tabs>
+              <w:tab w:val="right" w:leader="dot" w:pos="9016"/>
+            </w:tabs>
+            <w:rPr>
+              <w:rFonts w:eastAsiaTheme="minorEastAsia"/>
+              <w:noProof/>
+            </w:rPr>
+          </w:pPr>
+          <w:r>
+            <w:rPr>
+              <w:sz w:val="28"/>
+            </w:rPr>
+            <w:fldChar w:fldCharType="begin"/>
+          </w:r>
+          <w:r>
+            <w:rPr>
+              <w:sz w:val="28"/>
+            </w:rPr>
+            <w:instrText xml:space="preserve"> TOC \o "</w:instrText>
+          </w:r>
+          <w:r>
+            <w:rPr>
+              <w:rFonts w:cs="Angsana New"/>
+              <w:sz w:val="28"/>
+            </w:rPr>
+            <w:instrText xml:space="preserve">1-3" </w:instrText>
+          </w:r>
+          <w:r>
+            <w:rPr>
+              <w:sz w:val="28"/>
+            </w:rPr>
+            <w:instrText xml:space="preserve">\h \z \u </w:instrText>
+          </w:r>
+          <w:r>
+            <w:rPr>
+              <w:sz w:val="28"/>
+            </w:rPr>
+            <w:fldChar w:fldCharType="separate"/>
+          </w:r>
+          <w:hyperlink w:anchor="_Toc381647842" w:history="1">
+            <w:r>
+              <w:rPr>
+                <w:rStyle w:val="aa"/>
+                <w:b/>
+                <w:bCs/>
+                <w:noProof/>
+              </w:rPr>
+              <w:t>Chapter One |Introduction and Background</w:t>
+            </w:r>
+            <w:r>
+              <w:rPr>
+                <w:noProof/>
+                <w:webHidden/>
+              </w:rPr>
+              <w:tab/>
+            </w:r>
+            <w:r>
+              <w:rPr>
+                <w:noProof/>
+                <w:webHidden/>
+              </w:rPr>
+              <w:fldChar w:fldCharType="begin"/>
+            </w:r>
+            <w:r>
+              <w:rPr>
+                <w:noProof/>
+                <w:webHidden/>
+              </w:rPr>
+              <w:instrText xml:space="preserve"> PAGEREF _Toc381647842 \h </w:instrText>
+            </w:r>
+            <w:r>
+              <w:rPr>
+                <w:noProof/>
+                <w:webHidden/>
+              </w:rPr>
+            </w:r>
+            <w:r>
+              <w:rPr>
+                <w:noProof/>
+                <w:webHidden/>
+              </w:rPr>
+              <w:fldChar w:fldCharType="separate"/>
+            </w:r>
+            <w:r>
+              <w:rPr>
+                <w:noProof/>
+                <w:webHidden/>
+              </w:rPr>
+              <w:t>2</w:t>
+            </w:r>
+            <w:r>
+              <w:rPr>
+                <w:noProof/>
+                <w:webHidden/>
+              </w:rPr>
+              <w:fldChar w:fldCharType="end"/>
+            </w:r>
+          </w:hyperlink>
+        </w:p>
+        <w:p>
+          <w:pPr>
+            <w:pStyle w:val="11"/>
+            <w:tabs>
+              <w:tab w:val="right" w:leader="dot" w:pos="9016"/>
+            </w:tabs>
+            <w:rPr>
+              <w:rFonts w:eastAsiaTheme="minorEastAsia"/>
+              <w:noProof/>
+            </w:rPr>
+          </w:pPr>
+          <w:hyperlink w:anchor="_Toc381647843" w:history="1">
+            <w:r>
+              <w:rPr>
+                <w:rStyle w:val="aa"/>
+                <w:b/>
+                <w:bCs/>
+                <w:noProof/>
+              </w:rPr>
+              <w:t>Chapter Two | Literature Review</w:t>
+            </w:r>
+            <w:r>
+              <w:rPr>
+                <w:noProof/>
+                <w:webHidden/>
+              </w:rPr>
+              <w:tab/>
+            </w:r>
+            <w:r>
+              <w:rPr>
+                <w:noProof/>
+                <w:webHidden/>
+              </w:rPr>
+              <w:fldChar w:fldCharType="begin"/>
+            </w:r>
+            <w:r>
+              <w:rPr>
+                <w:noProof/>
+                <w:webHidden/>
+              </w:rPr>
+              <w:instrText xml:space="preserve"> PAGEREF _Toc381647843 \h </w:instrText>
+            </w:r>
+            <w:r>
+              <w:rPr>
+                <w:noProof/>
+                <w:webHidden/>
+              </w:rPr>
+            </w:r>
+            <w:r>
+              <w:rPr>
+                <w:noProof/>
+                <w:webHidden/>
+              </w:rPr>
+              <w:fldChar w:fldCharType="separate"/>
+            </w:r>
+            <w:r>
+              <w:rPr>
+                <w:noProof/>
+                <w:webHidden/>
+              </w:rPr>
+              <w:t>3</w:t>
+            </w:r>
+            <w:r>
+              <w:rPr>
+                <w:noProof/>
+                <w:webHidden/>
+              </w:rPr>
+              <w:fldChar w:fldCharType="end"/>
+            </w:r>
+          </w:hyperlink>
+        </w:p>
+        <w:p>
+          <w:pPr>
+            <w:pStyle w:val="21"/>
+            <w:tabs>
+              <w:tab w:val="right" w:leader="dot" w:pos="9016"/>
+            </w:tabs>
+            <w:rPr>
+              <w:rFonts w:eastAsiaTheme="minorEastAsia"/>
+              <w:noProof/>
+            </w:rPr>
+          </w:pPr>
+          <w:hyperlink w:anchor="_Toc381647844" w:history="1">
+            <w:r>
+              <w:rPr>
+                <w:rStyle w:val="aa"/>
+                <w:b/>
+                <w:bCs/>
+                <w:noProof/>
+              </w:rPr>
+              <w:t>2.1 Business Review</w:t>
+            </w:r>
+            <w:r>
+              <w:rPr>
+                <w:noProof/>
+                <w:webHidden/>
+              </w:rPr>
+              <w:tab/>
+            </w:r>
+            <w:r>
+              <w:rPr>
+                <w:noProof/>
+                <w:webHidden/>
+              </w:rPr>
+              <w:fldChar w:fldCharType="begin"/>
+            </w:r>
+            <w:r>
+              <w:rPr>
+                <w:noProof/>
+                <w:webHidden/>
+              </w:rPr>
+              <w:instrText xml:space="preserve"> PAGEREF _Toc381647844 \h </w:instrText>
+            </w:r>
+            <w:r>
+              <w:rPr>
+                <w:noProof/>
+                <w:webHidden/>
+              </w:rPr>
+            </w:r>
+            <w:r>
+              <w:rPr>
+                <w:noProof/>
+                <w:webHidden/>
+              </w:rPr>
+              <w:fldChar w:fldCharType="separate"/>
+            </w:r>
+            <w:r>
+              <w:rPr>
+                <w:noProof/>
+                <w:webHidden/>
+              </w:rPr>
+              <w:t>3</w:t>
+            </w:r>
+            <w:r>
+              <w:rPr>
+                <w:noProof/>
+                <w:webHidden/>
+              </w:rPr>
+              <w:fldChar w:fldCharType="end"/>
+            </w:r>
+          </w:hyperlink>
+        </w:p>
+        <w:p>
+          <w:pPr>
+            <w:pStyle w:val="21"/>
+            <w:tabs>
+              <w:tab w:val="right" w:leader="dot" w:pos="9016"/>
+            </w:tabs>
+            <w:rPr>
+              <w:rFonts w:eastAsiaTheme="minorEastAsia"/>
+              <w:noProof/>
+            </w:rPr>
+          </w:pPr>
+          <w:hyperlink w:anchor="_Toc381647845" w:history="1">
+            <w:r>
+              <w:rPr>
+                <w:rStyle w:val="aa"/>
+                <w:b/>
+                <w:bCs/>
+                <w:noProof/>
+              </w:rPr>
+              <w:t>2.2 Business Tools/Software Review</w:t>
+            </w:r>
+            <w:r>
+              <w:rPr>
+                <w:noProof/>
+                <w:webHidden/>
+              </w:rPr>
+              <w:tab/>
+            </w:r>
+            <w:r>
+              <w:rPr>
+                <w:noProof/>
+                <w:webHidden/>
+              </w:rPr>
+              <w:fldChar w:fldCharType="begin"/>
+            </w:r>
+            <w:r>
+              <w:rPr>
+                <w:noProof/>
+                <w:webHidden/>
+              </w:rPr>
+              <w:instrText xml:space="preserve"> PAGEREF _Toc381647845 \h </w:instrText>
+            </w:r>
+            <w:r>
+              <w:rPr>
+                <w:noProof/>
+                <w:webHidden/>
+              </w:rPr>
+            </w:r>
+            <w:r>
+              <w:rPr>
+                <w:noProof/>
+                <w:webHidden/>
+              </w:rPr>
+              <w:fldChar w:fldCharType="separate"/>
+            </w:r>
+            <w:r>
+              <w:rPr>
+                <w:noProof/>
+                <w:webHidden/>
+              </w:rPr>
+              <w:t>4</w:t>
+            </w:r>
+            <w:r>
+              <w:rPr>
+                <w:noProof/>
+                <w:webHidden/>
+              </w:rPr>
+              <w:fldChar w:fldCharType="end"/>
+            </w:r>
+          </w:hyperlink>
+        </w:p>
+        <w:p>
+          <w:pPr>
+            <w:pStyle w:val="21"/>
+            <w:tabs>
+              <w:tab w:val="right" w:leader="dot" w:pos="9016"/>
+            </w:tabs>
+            <w:rPr>
+              <w:rFonts w:eastAsiaTheme="minorEastAsia"/>
+              <w:noProof/>
+            </w:rPr>
+          </w:pPr>
+          <w:hyperlink w:anchor="_Toc381647846" w:history="1">
+            <w:r>
+              <w:rPr>
+                <w:rStyle w:val="aa"/>
+                <w:b/>
+                <w:bCs/>
+                <w:noProof/>
+              </w:rPr>
+              <w:t>2.3 Technology Review</w:t>
+            </w:r>
+            <w:r>
+              <w:rPr>
+                <w:noProof/>
+                <w:webHidden/>
+              </w:rPr>
+              <w:tab/>
+            </w:r>
+            <w:r>
+              <w:rPr>
+                <w:noProof/>
+                <w:webHidden/>
+              </w:rPr>
+              <w:fldChar w:fldCharType="begin"/>
+            </w:r>
+            <w:r>
+              <w:rPr>
+                <w:noProof/>
+                <w:webHidden/>
+              </w:rPr>
+              <w:instrText xml:space="preserve"> PAGEREF _Toc381647846 \h </w:instrText>
+            </w:r>
+            <w:r>
+              <w:rPr>
+                <w:noProof/>
+                <w:webHidden/>
+              </w:rPr>
+            </w:r>
+            <w:r>
+              <w:rPr>
+                <w:noProof/>
+                <w:webHidden/>
+              </w:rPr>
+              <w:fldChar w:fldCharType="separate"/>
+            </w:r>
+            <w:r>
+              <w:rPr>
+                <w:noProof/>
+                <w:webHidden/>
+              </w:rPr>
+              <w:t>7</w:t>
+            </w:r>
+            <w:r>
+              <w:rPr>
+                <w:noProof/>
+                <w:webHidden/>
+              </w:rPr>
+              <w:fldChar w:fldCharType="end"/>
+            </w:r>
+          </w:hyperlink>
+        </w:p>
+        <w:p>
+          <w:pPr>
+            <w:pStyle w:val="21"/>
+            <w:tabs>
+              <w:tab w:val="right" w:leader="dot" w:pos="9016"/>
+            </w:tabs>
+            <w:rPr>
+              <w:rFonts w:eastAsiaTheme="minorEastAsia"/>
+              <w:noProof/>
+            </w:rPr>
+          </w:pPr>
+          <w:hyperlink w:anchor="_Toc381647847" w:history="1">
+            <w:r>
+              <w:rPr>
+                <w:rStyle w:val="aa"/>
+                <w:b/>
+                <w:bCs/>
+                <w:noProof/>
+              </w:rPr>
+              <w:t>2.4 Development Tools Review</w:t>
+            </w:r>
+            <w:r>
+              <w:rPr>
+                <w:noProof/>
+                <w:webHidden/>
+              </w:rPr>
+              <w:tab/>
+            </w:r>
+            <w:r>
+              <w:rPr>
+                <w:noProof/>
+                <w:webHidden/>
+              </w:rPr>
+              <w:fldChar w:fldCharType="begin"/>
+            </w:r>
+            <w:r>
+              <w:rPr>
+                <w:noProof/>
+                <w:webHidden/>
+              </w:rPr>
+              <w:instrText xml:space="preserve"> PAGEREF _Toc381647847 \h </w:instrText>
+            </w:r>
+            <w:r>
+              <w:rPr>
+                <w:noProof/>
+                <w:webHidden/>
+              </w:rPr>
+            </w:r>
+            <w:r>
+              <w:rPr>
+                <w:noProof/>
+                <w:webHidden/>
+              </w:rPr>
+              <w:fldChar w:fldCharType="separate"/>
+            </w:r>
+            <w:r>
+              <w:rPr>
+                <w:noProof/>
+                <w:webHidden/>
+              </w:rPr>
+              <w:t>11</w:t>
+            </w:r>
+            <w:r>
+              <w:rPr>
+                <w:noProof/>
+                <w:webHidden/>
+              </w:rPr>
+              <w:fldChar w:fldCharType="end"/>
+            </w:r>
+          </w:hyperlink>
+        </w:p>
+        <w:p>
+          <w:pPr>
+            <w:pStyle w:val="11"/>
+            <w:tabs>
+              <w:tab w:val="right" w:leader="dot" w:pos="9016"/>
+            </w:tabs>
+            <w:rPr>
+              <w:rFonts w:eastAsiaTheme="minorEastAsia"/>
+              <w:noProof/>
+            </w:rPr>
+          </w:pPr>
+          <w:hyperlink w:anchor="_Toc381647848" w:history="1">
+            <w:r>
+              <w:rPr>
+                <w:rStyle w:val="aa"/>
+                <w:b/>
+                <w:bCs/>
+                <w:noProof/>
+              </w:rPr>
+              <w:t>Chapter Three | Quality Standard</w:t>
+            </w:r>
+            <w:r>
+              <w:rPr>
+                <w:noProof/>
+                <w:webHidden/>
+              </w:rPr>
+              <w:tab/>
+            </w:r>
+            <w:r>
+              <w:rPr>
+                <w:noProof/>
+                <w:webHidden/>
+              </w:rPr>
+              <w:fldChar w:fldCharType="begin"/>
+            </w:r>
+            <w:r>
+              <w:rPr>
+                <w:noProof/>
+                <w:webHidden/>
+              </w:rPr>
+              <w:instrText xml:space="preserve"> PAGEREF _Toc381647848 \h </w:instrText>
+            </w:r>
+            <w:r>
+              <w:rPr>
+                <w:noProof/>
+                <w:webHidden/>
+              </w:rPr>
+            </w:r>
+            <w:r>
+              <w:rPr>
+                <w:noProof/>
+                <w:webHidden/>
+              </w:rPr>
+              <w:fldChar w:fldCharType="separate"/>
+            </w:r>
+            <w:r>
+              <w:rPr>
+                <w:noProof/>
+                <w:webHidden/>
+              </w:rPr>
+              <w:t>15</w:t>
+            </w:r>
+            <w:r>
+              <w:rPr>
+                <w:noProof/>
+                <w:webHidden/>
+              </w:rPr>
+              <w:fldChar w:fldCharType="end"/>
+            </w:r>
+          </w:hyperlink>
+        </w:p>
+        <w:p>
+          <w:pPr>
+            <w:pStyle w:val="21"/>
+            <w:tabs>
+              <w:tab w:val="right" w:leader="dot" w:pos="9016"/>
+            </w:tabs>
+            <w:rPr>
+              <w:rFonts w:eastAsiaTheme="minorEastAsia"/>
+              <w:noProof/>
+            </w:rPr>
+          </w:pPr>
+          <w:hyperlink w:anchor="_Toc381647849" w:history="1">
+            <w:r>
+              <w:rPr>
+                <w:rStyle w:val="aa"/>
+                <w:b/>
+                <w:bCs/>
+                <w:noProof/>
+              </w:rPr>
+              <w:t>3.1 ISO29110 for Very Small Entity (VSE)</w:t>
+            </w:r>
+            <w:r>
+              <w:rPr>
+                <w:noProof/>
+                <w:webHidden/>
+              </w:rPr>
+              <w:tab/>
+            </w:r>
+            <w:r>
+              <w:rPr>
+                <w:noProof/>
+                <w:webHidden/>
+              </w:rPr>
+              <w:fldChar w:fldCharType="begin"/>
+            </w:r>
+            <w:r>
+              <w:rPr>
+                <w:noProof/>
+                <w:webHidden/>
+              </w:rPr>
+              <w:instrText xml:space="preserve"> PAGEREF _Toc381647849 \h </w:instrText>
+            </w:r>
+            <w:r>
+              <w:rPr>
+                <w:noProof/>
+                <w:webHidden/>
+              </w:rPr>
+            </w:r>
+            <w:r>
+              <w:rPr>
+                <w:noProof/>
+                <w:webHidden/>
+              </w:rPr>
+              <w:fldChar w:fldCharType="separate"/>
+            </w:r>
+            <w:r>
+              <w:rPr>
+                <w:noProof/>
+                <w:webHidden/>
+              </w:rPr>
+              <w:t>15</w:t>
+            </w:r>
+            <w:r>
+              <w:rPr>
+                <w:noProof/>
+                <w:webHidden/>
+              </w:rPr>
+              <w:fldChar w:fldCharType="end"/>
+            </w:r>
+          </w:hyperlink>
+        </w:p>
+        <w:p>
+          <w:pPr>
+            <w:pStyle w:val="31"/>
+            <w:tabs>
+              <w:tab w:val="right" w:leader="dot" w:pos="9016"/>
+            </w:tabs>
+            <w:rPr>
+              <w:rFonts w:eastAsiaTheme="minorEastAsia"/>
+              <w:noProof/>
+            </w:rPr>
+          </w:pPr>
+          <w:hyperlink w:anchor="_Toc381647850" w:history="1">
+            <w:r>
+              <w:rPr>
+                <w:rStyle w:val="aa"/>
+                <w:noProof/>
+              </w:rPr>
+              <w:t>3.1.2 Project Management process</w:t>
+            </w:r>
+            <w:r>
+              <w:rPr>
+                <w:noProof/>
+                <w:webHidden/>
+              </w:rPr>
+              <w:tab/>
+            </w:r>
+            <w:r>
+              <w:rPr>
+                <w:noProof/>
+                <w:webHidden/>
+              </w:rPr>
+              <w:fldChar w:fldCharType="begin"/>
+            </w:r>
+            <w:r>
+              <w:rPr>
+                <w:noProof/>
+                <w:webHidden/>
+              </w:rPr>
+              <w:instrText xml:space="preserve"> PAGEREF _Toc381647850 \h </w:instrText>
+            </w:r>
+            <w:r>
+              <w:rPr>
+                <w:noProof/>
+                <w:webHidden/>
+              </w:rPr>
+            </w:r>
+            <w:r>
+              <w:rPr>
+                <w:noProof/>
+                <w:webHidden/>
+              </w:rPr>
+              <w:fldChar w:fldCharType="separate"/>
+            </w:r>
+            <w:r>
+              <w:rPr>
+                <w:noProof/>
+                <w:webHidden/>
+              </w:rPr>
+              <w:t>15</w:t>
+            </w:r>
+            <w:r>
+              <w:rPr>
+                <w:noProof/>
+                <w:webHidden/>
+              </w:rPr>
+              <w:fldChar w:fldCharType="end"/>
+            </w:r>
+          </w:hyperlink>
+        </w:p>
+        <w:p>
+          <w:pPr>
+            <w:pStyle w:val="31"/>
+            <w:tabs>
+              <w:tab w:val="right" w:leader="dot" w:pos="9016"/>
+            </w:tabs>
+            <w:rPr>
+              <w:rFonts w:eastAsiaTheme="minorEastAsia"/>
+              <w:noProof/>
+            </w:rPr>
+          </w:pPr>
+          <w:hyperlink w:anchor="_Toc381647851" w:history="1">
+            <w:r>
+              <w:rPr>
+                <w:rStyle w:val="aa"/>
+                <w:noProof/>
+              </w:rPr>
+              <w:t>3.1.2 Software Implementation process</w:t>
+            </w:r>
+            <w:r>
+              <w:rPr>
+                <w:noProof/>
+                <w:webHidden/>
+              </w:rPr>
+              <w:tab/>
+            </w:r>
+            <w:r>
+              <w:rPr>
+                <w:noProof/>
+                <w:webHidden/>
+              </w:rPr>
+              <w:fldChar w:fldCharType="begin"/>
+            </w:r>
+            <w:r>
+              <w:rPr>
+                <w:noProof/>
+                <w:webHidden/>
+              </w:rPr>
+              <w:instrText xml:space="preserve"> PAGEREF _Toc381647851 \h </w:instrText>
+            </w:r>
+            <w:r>
+              <w:rPr>
+                <w:noProof/>
+                <w:webHidden/>
+              </w:rPr>
+            </w:r>
+            <w:r>
+              <w:rPr>
+                <w:noProof/>
+                <w:webHidden/>
+              </w:rPr>
+              <w:fldChar w:fldCharType="separate"/>
+            </w:r>
+            <w:r>
+              <w:rPr>
+                <w:noProof/>
+                <w:webHidden/>
+              </w:rPr>
+              <w:t>15</w:t>
+            </w:r>
+            <w:r>
+              <w:rPr>
+                <w:noProof/>
+                <w:webHidden/>
+              </w:rPr>
+              <w:fldChar w:fldCharType="end"/>
+            </w:r>
+          </w:hyperlink>
+        </w:p>
+        <w:p>
+          <w:pPr>
+            <w:pStyle w:val="11"/>
+            <w:tabs>
+              <w:tab w:val="right" w:leader="dot" w:pos="9016"/>
+            </w:tabs>
+            <w:rPr>
+              <w:rFonts w:eastAsiaTheme="minorEastAsia"/>
+              <w:noProof/>
+            </w:rPr>
+          </w:pPr>
+          <w:hyperlink w:anchor="_Toc381647852" w:history="1">
+            <w:r>
+              <w:rPr>
+                <w:rStyle w:val="aa"/>
+                <w:b/>
+                <w:bCs/>
+                <w:noProof/>
+              </w:rPr>
+              <w:t>Chapter Four | Project Plan</w:t>
+            </w:r>
+            <w:r>
+              <w:rPr>
+                <w:noProof/>
+                <w:webHidden/>
+              </w:rPr>
+              <w:tab/>
+            </w:r>
+            <w:r>
+              <w:rPr>
+                <w:noProof/>
+                <w:webHidden/>
+              </w:rPr>
+              <w:fldChar w:fldCharType="begin"/>
+            </w:r>
+            <w:r>
+              <w:rPr>
+                <w:noProof/>
+                <w:webHidden/>
+              </w:rPr>
+              <w:instrText xml:space="preserve"> PAGEREF _Toc381647852 \h </w:instrText>
+            </w:r>
+            <w:r>
+              <w:rPr>
+                <w:noProof/>
+                <w:webHidden/>
+              </w:rPr>
+            </w:r>
+            <w:r>
+              <w:rPr>
+                <w:noProof/>
+                <w:webHidden/>
+              </w:rPr>
+              <w:fldChar w:fldCharType="separate"/>
+            </w:r>
+            <w:r>
+              <w:rPr>
+                <w:noProof/>
+                <w:webHidden/>
+              </w:rPr>
+              <w:t>16</w:t>
+            </w:r>
+            <w:r>
+              <w:rPr>
+                <w:noProof/>
+                <w:webHidden/>
+              </w:rPr>
+              <w:fldChar w:fldCharType="end"/>
+            </w:r>
+          </w:hyperlink>
+        </w:p>
+        <w:p>
+          <w:pPr>
+            <w:pStyle w:val="21"/>
+            <w:tabs>
+              <w:tab w:val="right" w:leader="dot" w:pos="9016"/>
+            </w:tabs>
+            <w:rPr>
+              <w:rFonts w:eastAsiaTheme="minorEastAsia"/>
+              <w:noProof/>
+            </w:rPr>
+          </w:pPr>
+          <w:hyperlink w:anchor="_Toc381647853" w:history="1">
+            <w:r>
+              <w:rPr>
+                <w:rStyle w:val="aa"/>
+                <w:b/>
+                <w:bCs/>
+                <w:noProof/>
+              </w:rPr>
+              <w:t>4.1 Motivation</w:t>
+            </w:r>
+            <w:r>
+              <w:rPr>
+                <w:noProof/>
+                <w:webHidden/>
+              </w:rPr>
+              <w:tab/>
+            </w:r>
+            <w:r>
+              <w:rPr>
+                <w:noProof/>
+                <w:webHidden/>
+              </w:rPr>
+              <w:fldChar w:fldCharType="begin"/>
+            </w:r>
+            <w:r>
+              <w:rPr>
+                <w:noProof/>
+                <w:webHidden/>
+              </w:rPr>
+              <w:instrText xml:space="preserve"> PAGEREF _Toc381647853 \h </w:instrText>
+            </w:r>
+            <w:r>
+              <w:rPr>
+                <w:noProof/>
+                <w:webHidden/>
+              </w:rPr>
+            </w:r>
+            <w:r>
+              <w:rPr>
+                <w:noProof/>
+                <w:webHidden/>
+              </w:rPr>
+              <w:fldChar w:fldCharType="separate"/>
+            </w:r>
+            <w:r>
+              <w:rPr>
+                <w:noProof/>
+                <w:webHidden/>
+              </w:rPr>
+              <w:t>16</w:t>
+            </w:r>
+            <w:r>
+              <w:rPr>
+                <w:noProof/>
+                <w:webHidden/>
+              </w:rPr>
+              <w:fldChar w:fldCharType="end"/>
+            </w:r>
+          </w:hyperlink>
+        </w:p>
+        <w:p>
+          <w:pPr>
+            <w:pStyle w:val="21"/>
+            <w:tabs>
+              <w:tab w:val="right" w:leader="dot" w:pos="9016"/>
+            </w:tabs>
+            <w:rPr>
+              <w:rFonts w:eastAsiaTheme="minorEastAsia"/>
+              <w:noProof/>
+            </w:rPr>
+          </w:pPr>
+          <w:hyperlink w:anchor="_Toc381647854" w:history="1">
+            <w:r>
+              <w:rPr>
+                <w:rStyle w:val="aa"/>
+                <w:b/>
+                <w:bCs/>
+                <w:noProof/>
+              </w:rPr>
+              <w:t>4.2 Aims and Objectives</w:t>
+            </w:r>
+            <w:r>
+              <w:rPr>
+                <w:noProof/>
+                <w:webHidden/>
+              </w:rPr>
+              <w:tab/>
+            </w:r>
+            <w:r>
+              <w:rPr>
+                <w:noProof/>
+                <w:webHidden/>
+              </w:rPr>
+              <w:fldChar w:fldCharType="begin"/>
+            </w:r>
+            <w:r>
+              <w:rPr>
+                <w:noProof/>
+                <w:webHidden/>
+              </w:rPr>
+              <w:instrText xml:space="preserve"> PAGEREF _Toc381647854 \h </w:instrText>
+            </w:r>
+            <w:r>
+              <w:rPr>
+                <w:noProof/>
+                <w:webHidden/>
+              </w:rPr>
+            </w:r>
+            <w:r>
+              <w:rPr>
+                <w:noProof/>
+                <w:webHidden/>
+              </w:rPr>
+              <w:fldChar w:fldCharType="separate"/>
+            </w:r>
+            <w:r>
+              <w:rPr>
+                <w:noProof/>
+                <w:webHidden/>
+              </w:rPr>
+              <w:t>16</w:t>
+            </w:r>
+            <w:r>
+              <w:rPr>
+                <w:noProof/>
+                <w:webHidden/>
+              </w:rPr>
+              <w:fldChar w:fldCharType="end"/>
+            </w:r>
+          </w:hyperlink>
+        </w:p>
+        <w:p>
+          <w:pPr>
+            <w:pStyle w:val="21"/>
+            <w:tabs>
+              <w:tab w:val="right" w:leader="dot" w:pos="9016"/>
+            </w:tabs>
+            <w:rPr>
+              <w:rFonts w:eastAsiaTheme="minorEastAsia"/>
+              <w:noProof/>
+            </w:rPr>
+          </w:pPr>
+          <w:hyperlink w:anchor="_Toc381647855" w:history="1">
+            <w:r>
+              <w:rPr>
+                <w:rStyle w:val="aa"/>
+                <w:b/>
+                <w:bCs/>
+                <w:noProof/>
+              </w:rPr>
+              <w:t>4.3 Deliverables and Limits</w:t>
+            </w:r>
+            <w:r>
+              <w:rPr>
+                <w:noProof/>
+                <w:webHidden/>
+              </w:rPr>
+              <w:tab/>
+            </w:r>
+            <w:r>
+              <w:rPr>
+                <w:noProof/>
+                <w:webHidden/>
+              </w:rPr>
+              <w:fldChar w:fldCharType="begin"/>
+            </w:r>
+            <w:r>
+              <w:rPr>
+                <w:noProof/>
+                <w:webHidden/>
+              </w:rPr>
+              <w:instrText xml:space="preserve"> PAGEREF _Toc381647855 \h </w:instrText>
+            </w:r>
+            <w:r>
+              <w:rPr>
+                <w:noProof/>
+                <w:webHidden/>
+              </w:rPr>
+            </w:r>
+            <w:r>
+              <w:rPr>
+                <w:noProof/>
+                <w:webHidden/>
+              </w:rPr>
+              <w:fldChar w:fldCharType="separate"/>
+            </w:r>
+            <w:r>
+              <w:rPr>
+                <w:noProof/>
+                <w:webHidden/>
+              </w:rPr>
+              <w:t>16</w:t>
+            </w:r>
+            <w:r>
+              <w:rPr>
+                <w:noProof/>
+                <w:webHidden/>
+              </w:rPr>
+              <w:fldChar w:fldCharType="end"/>
+            </w:r>
+          </w:hyperlink>
+        </w:p>
+        <w:p>
+          <w:pPr>
+            <w:rPr>
+              <w:sz w:val="28"/>
+            </w:rPr>
+          </w:pPr>
+          <w:r>
+            <w:rPr>
+              <w:b/>
+              <w:bCs/>
+              <w:sz w:val="28"/>
+              <w:lang w:val="th-TH"/>
+            </w:rPr>
+            <w:fldChar w:fldCharType="end"/>
+          </w:r>
+        </w:p>
+      </w:sdtContent>
+    </w:sdt>
+    <w:p>
+      <w:pPr>
+        <w:rPr>
+          <w:b/>
+          <w:bCs/>
           <w:sz w:val="56"/>
           <w:szCs w:val="62"/>
         </w:rPr>
       </w:pPr>
-      <w:r>
+    </w:p>
+    <w:p>
+      <w:pPr>
         <w:rPr>
           <w:b/>
           <w:bCs/>
           <w:sz w:val="56"/>
           <w:szCs w:val="62"/>
         </w:rPr>
-        <w:lastRenderedPageBreak/>
-        <w:t>Business Review</w:t>
-      </w:r>
+      </w:pPr>
+    </w:p>
+    <w:p>
+      <w:pPr>
+        <w:rPr>
+          <w:b/>
+          <w:bCs/>
+          <w:sz w:val="56"/>
+          <w:szCs w:val="62"/>
+        </w:rPr>
+      </w:pPr>
+    </w:p>
+    <w:p>
+      <w:pPr>
+        <w:pStyle w:val="1"/>
+        <w:rPr>
+          <w:rFonts w:asciiTheme="minorHAnsi" w:eastAsiaTheme="minorHAnsi" w:hAnsiTheme="minorHAnsi" w:cstheme="minorBidi"/>
+          <w:b/>
+          <w:bCs/>
+          <w:color w:val="auto"/>
+          <w:sz w:val="56"/>
+          <w:szCs w:val="62"/>
+        </w:rPr>
+      </w:pPr>
+    </w:p>
+    <w:p/>
+    <w:p/>
+    <w:p/>
+    <w:p>
+      <w:pPr>
+        <w:pStyle w:val="1"/>
+        <w:rPr>
+          <w:rFonts w:asciiTheme="minorHAnsi" w:hAnsiTheme="minorHAnsi"/>
+          <w:b/>
+          <w:bCs/>
+          <w:sz w:val="56"/>
+          <w:szCs w:val="56"/>
+        </w:rPr>
+      </w:pPr>
+      <w:bookmarkStart w:id="0" w:name="_Toc381647842"/>
+    </w:p>
+    <w:p>
+      <w:pPr>
+        <w:pStyle w:val="1"/>
+        <w:rPr>
+          <w:rFonts w:asciiTheme="minorHAnsi" w:hAnsiTheme="minorHAnsi"/>
+          <w:b/>
+          <w:bCs/>
+          <w:sz w:val="56"/>
+          <w:szCs w:val="56"/>
+        </w:rPr>
+      </w:pPr>
+      <w:r>
+        <w:rPr>
+          <w:rFonts w:asciiTheme="minorHAnsi" w:hAnsiTheme="minorHAnsi"/>
+          <w:b/>
+          <w:bCs/>
+          <w:sz w:val="56"/>
+          <w:szCs w:val="56"/>
+        </w:rPr>
+        <w:t>Chapter One</w:t>
+      </w:r>
+      <w:r>
+        <w:rPr>
+          <w:rFonts w:asciiTheme="minorHAnsi" w:hAnsiTheme="minorHAnsi"/>
+          <w:b/>
+          <w:bCs/>
+          <w:sz w:val="56"/>
+          <w:szCs w:val="56"/>
+        </w:rPr>
+        <w:t xml:space="preserve"> |</w:t>
+      </w:r>
+      <w:r>
+        <w:rPr>
+          <w:rFonts w:asciiTheme="minorHAnsi" w:hAnsiTheme="minorHAnsi"/>
+          <w:b/>
+          <w:bCs/>
+          <w:sz w:val="56"/>
+          <w:szCs w:val="56"/>
+        </w:rPr>
+        <w:t>Introduction and Background</w:t>
+      </w:r>
+      <w:bookmarkEnd w:id="0"/>
+    </w:p>
+    <w:p/>
+    <w:p>
+      <w:pPr>
+        <w:ind w:firstLine="720"/>
+        <w:rPr>
+          <w:sz w:val="28"/>
+          <w:szCs w:val="34"/>
+        </w:rPr>
+      </w:pPr>
+      <w:r>
+        <w:rPr>
+          <w:sz w:val="28"/>
+          <w:szCs w:val="34"/>
+        </w:rPr>
+        <w:t xml:space="preserve">Currently, there is a </w:t>
+      </w:r>
+      <w:r>
+        <w:rPr>
+          <w:sz w:val="28"/>
+          <w:szCs w:val="34"/>
+        </w:rPr>
+        <w:t>problem in making schedule for class. Some academy still uses people to make the</w:t>
+      </w:r>
+      <w:r>
+        <w:rPr>
+          <w:sz w:val="28"/>
+          <w:szCs w:val="34"/>
+        </w:rPr>
+        <w:t xml:space="preserve"> class</w:t>
+      </w:r>
+      <w:r>
+        <w:rPr>
+          <w:sz w:val="28"/>
+          <w:szCs w:val="34"/>
+        </w:rPr>
+        <w:t xml:space="preserve"> schedule. So the result </w:t>
+      </w:r>
+      <w:r>
+        <w:rPr>
+          <w:sz w:val="28"/>
+          <w:szCs w:val="34"/>
+        </w:rPr>
+        <w:t>is not good because people forge</w:t>
+      </w:r>
+      <w:r>
+        <w:rPr>
+          <w:sz w:val="28"/>
+          <w:szCs w:val="34"/>
+        </w:rPr>
+        <w:t xml:space="preserve">t much information of the resource.  The information that people forget will make the </w:t>
+      </w:r>
+      <w:r>
+        <w:rPr>
+          <w:sz w:val="28"/>
+          <w:szCs w:val="34"/>
+        </w:rPr>
+        <w:t xml:space="preserve">class </w:t>
+      </w:r>
+      <w:r>
+        <w:rPr>
+          <w:sz w:val="28"/>
+          <w:szCs w:val="34"/>
+        </w:rPr>
+        <w:t>schedule get the mistake by the people will forget the number of the room, number of the seat in each room, the available room and constrain of each teacher. From the making schedule problem there are so many place</w:t>
+      </w:r>
+      <w:bookmarkStart w:id="1" w:name="_GoBack"/>
+      <w:bookmarkEnd w:id="1"/>
+      <w:r>
+        <w:rPr>
+          <w:sz w:val="28"/>
+          <w:szCs w:val="34"/>
+        </w:rPr>
+        <w:t xml:space="preserve"> that use the human resource to making class schedule.</w:t>
+      </w:r>
+    </w:p>
+    <w:p>
+      <w:pPr>
+        <w:ind w:firstLine="720"/>
+        <w:rPr>
+          <w:sz w:val="28"/>
+          <w:szCs w:val="34"/>
+        </w:rPr>
+      </w:pPr>
+      <w:r>
+        <w:rPr>
+          <w:sz w:val="28"/>
+          <w:szCs w:val="34"/>
+        </w:rPr>
+        <w:t>CAMT make the schedule by use staff and excel program to making the class schedule, and it have high complexity between the department and each year student in faculty. To making the class schedule should think about the many variable that can impact with another variable such as available time of each lecturer, available of each room. Often the class schedule of each department cannot merge the schedule together because the time to use the room or time of each lecturer have overlap.</w:t>
+      </w:r>
+    </w:p>
+    <w:p>
+      <w:pPr>
+        <w:ind w:firstLine="720"/>
+        <w:rPr>
+          <w:sz w:val="28"/>
+          <w:szCs w:val="34"/>
+        </w:rPr>
+      </w:pPr>
+      <w:r>
+        <w:rPr>
+          <w:sz w:val="28"/>
+          <w:szCs w:val="34"/>
+        </w:rPr>
+        <w:t xml:space="preserve">There are many applications about manage or making the class schedule. Their application has some problems because the application did not support the environment of each place such as the number of the room, the seat in the room and the number of lab room. Another problem is the application cannot set the duration of each subject. </w:t>
+      </w:r>
+    </w:p>
+    <w:p>
+      <w:pPr>
+        <w:ind w:firstLine="720"/>
+        <w:rPr>
+          <w:sz w:val="28"/>
+        </w:rPr>
+      </w:pPr>
+      <w:r>
+        <w:rPr>
+          <w:sz w:val="28"/>
+          <w:szCs w:val="34"/>
+        </w:rPr>
+        <w:t>The goal of this application is to develop web application. The web application can help people reduce time and human resource because they make the class schedule easy than older. Finally, we hope that this application be useful for the staff in CAMT</w:t>
+      </w:r>
+      <w:r>
+        <w:rPr>
+          <w:sz w:val="28"/>
+        </w:rPr>
+        <w:t xml:space="preserve"> </w:t>
+      </w:r>
+    </w:p>
+    <w:p>
+      <w:pPr>
+        <w:ind w:firstLine="720"/>
+        <w:rPr>
+          <w:sz w:val="28"/>
+        </w:rPr>
+      </w:pPr>
+      <w:r>
+        <w:rPr>
+          <w:sz w:val="28"/>
+        </w:rPr>
+        <w:t xml:space="preserve"> </w:t>
+      </w:r>
+    </w:p>
+    <w:p>
+      <w:pPr>
+        <w:pStyle w:val="1"/>
+        <w:rPr>
+          <w:rFonts w:asciiTheme="minorHAnsi" w:eastAsiaTheme="minorHAnsi" w:hAnsiTheme="minorHAnsi" w:cstheme="minorBidi"/>
+          <w:color w:val="auto"/>
+          <w:sz w:val="28"/>
+          <w:szCs w:val="28"/>
+        </w:rPr>
+      </w:pPr>
+    </w:p>
+    <w:p>
+      <w:pPr>
+        <w:pStyle w:val="1"/>
+        <w:rPr>
+          <w:rStyle w:val="10"/>
+          <w:rFonts w:asciiTheme="minorHAnsi" w:hAnsiTheme="minorHAnsi"/>
+          <w:b/>
+          <w:bCs/>
+          <w:sz w:val="56"/>
+          <w:szCs w:val="56"/>
+        </w:rPr>
+      </w:pPr>
+      <w:bookmarkStart w:id="2" w:name="_Toc381647843"/>
+      <w:r>
+        <w:rPr>
+          <w:rFonts w:asciiTheme="minorHAnsi" w:hAnsiTheme="minorHAnsi"/>
+          <w:b/>
+          <w:bCs/>
+          <w:sz w:val="56"/>
+          <w:szCs w:val="56"/>
+        </w:rPr>
+        <w:t>Chapter Two | Literature Review</w:t>
+      </w:r>
+      <w:bookmarkEnd w:id="2"/>
+    </w:p>
+    <w:p/>
+    <w:p>
+      <w:pPr>
+        <w:pStyle w:val="2"/>
+        <w:rPr>
+          <w:b/>
+          <w:bCs/>
+          <w:sz w:val="48"/>
+          <w:szCs w:val="55"/>
+        </w:rPr>
+      </w:pPr>
+      <w:bookmarkStart w:id="3" w:name="_Toc381647844"/>
+      <w:r>
+        <w:rPr>
+          <w:b/>
+          <w:bCs/>
+          <w:sz w:val="48"/>
+          <w:szCs w:val="55"/>
+        </w:rPr>
+        <w:t xml:space="preserve">2.1 </w:t>
+      </w:r>
+      <w:r>
+        <w:rPr>
+          <w:b/>
+          <w:bCs/>
+          <w:sz w:val="48"/>
+          <w:szCs w:val="55"/>
+        </w:rPr>
+        <w:t>B</w:t>
+      </w:r>
+      <w:r>
+        <w:rPr>
+          <w:rStyle w:val="10"/>
+          <w:b/>
+          <w:bCs/>
+          <w:sz w:val="48"/>
+          <w:szCs w:val="55"/>
+        </w:rPr>
+        <w:t>usiness Review</w:t>
+      </w:r>
+      <w:bookmarkEnd w:id="3"/>
     </w:p>
     <w:p>
       <w:pPr>
@@ -380,57 +2238,72 @@
     <w:p/>
     <w:p/>
     <w:p/>
-    <w:p/>
-    <w:p/>
-    <w:p/>
-    <w:p/>
-    <w:p/>
-    <w:p>
-      <w:pPr>
-        <w:rPr>
-          <w:b/>
-          <w:bCs/>
-          <w:sz w:val="56"/>
-          <w:szCs w:val="62"/>
-        </w:rPr>
-      </w:pPr>
-    </w:p>
-    <w:p>
-      <w:pPr>
-        <w:rPr>
-          <w:b/>
-          <w:bCs/>
-          <w:sz w:val="56"/>
-          <w:szCs w:val="62"/>
-        </w:rPr>
-      </w:pPr>
-      <w:r>
-        <w:rPr>
-          <w:b/>
-          <w:bCs/>
-          <w:sz w:val="56"/>
-          <w:szCs w:val="62"/>
-        </w:rPr>
-        <w:lastRenderedPageBreak/>
+    <w:p>
+      <w:pPr>
+        <w:pStyle w:val="2"/>
+        <w:rPr>
+          <w:rFonts w:asciiTheme="minorHAnsi" w:eastAsiaTheme="minorHAnsi" w:hAnsiTheme="minorHAnsi" w:cstheme="minorBidi"/>
+          <w:color w:val="auto"/>
+          <w:sz w:val="22"/>
+          <w:szCs w:val="28"/>
+        </w:rPr>
+      </w:pPr>
+      <w:bookmarkStart w:id="4" w:name="_Toc381647845"/>
+    </w:p>
+    <w:p>
+      <w:pPr>
+        <w:pStyle w:val="2"/>
+        <w:rPr>
+          <w:b/>
+          <w:bCs/>
+        </w:rPr>
+      </w:pPr>
+      <w:r>
+        <w:rPr>
+          <w:b/>
+          <w:bCs/>
+          <w:sz w:val="48"/>
+          <w:szCs w:val="55"/>
+        </w:rPr>
+        <w:t xml:space="preserve">2.2 </w:t>
+      </w:r>
+      <w:r>
+        <w:rPr>
+          <w:b/>
+          <w:bCs/>
+          <w:sz w:val="48"/>
+          <w:szCs w:val="55"/>
+        </w:rPr>
         <w:t>Business Tools/Software Review</w:t>
       </w:r>
-    </w:p>
-    <w:p>
-      <w:pPr>
-        <w:rPr>
-          <w:b/>
-          <w:bCs/>
-          <w:sz w:val="48"/>
-          <w:szCs w:val="54"/>
-        </w:rPr>
-      </w:pPr>
+      <w:bookmarkEnd w:id="4"/>
+    </w:p>
+    <w:p>
+      <w:pPr>
+        <w:ind w:firstLine="720"/>
+        <w:rPr>
+          <w:b/>
+          <w:bCs/>
+          <w:sz w:val="40"/>
+          <w:szCs w:val="46"/>
+        </w:rPr>
+      </w:pPr>
+      <w:r>
+        <w:rPr>
+          <w:b/>
+          <w:bCs/>
+          <w:sz w:val="40"/>
+          <w:szCs w:val="46"/>
+        </w:rPr>
+        <w:t xml:space="preserve">2.2.1 </w:t>
+      </w:r>
       <w:proofErr w:type="spellStart"/>
       <w:r>
         <w:rPr>
           <w:b/>
           <w:bCs/>
-          <w:sz w:val="48"/>
-          <w:szCs w:val="54"/>
+          <w:sz w:val="40"/>
+          <w:szCs w:val="46"/>
         </w:rPr>
         <w:t>GaSchedule</w:t>
       </w:r>
@@ -567,7 +2440,7 @@
           <w:noProof/>
         </w:rPr>
         <w:drawing>
-          <wp:inline distT="0" distB="0" distL="0" distR="0" wp14:anchorId="1B0DA1C6" wp14:editId="7503F97A">
+          <wp:inline distT="0" distB="0" distL="0" distR="0" wp14:anchorId="712FFCB3" wp14:editId="58FE5231">
             <wp:extent cx="6113908" cy="3219450"/>
             <wp:effectExtent l="0" t="0" r="1270" b="0"/>
             <wp:docPr id="1" name="Picture 1" descr="C:\Users\Minniemam\Desktop\Untitled.png"/>
@@ -584,7 +2457,7 @@
                     </pic:cNvPicPr>
                   </pic:nvPicPr>
                   <pic:blipFill>
-                    <a:blip r:embed="rId5">
+                    <a:blip r:embed="rId8">
                       <a:extLst>
                         <a:ext uri="{28A0092B-C50C-407E-A947-70E740481C1C}">
                           <a14:useLocalDpi xmlns:a14="http://schemas.microsoft.com/office/drawing/2010/main" val="0"/>
@@ -758,7 +2631,14 @@
           <w:sz w:val="28"/>
           <w:szCs w:val="34"/>
         </w:rPr>
-        <w:t>Cannot replace something if we want.</w:t>
+        <w:t xml:space="preserve">Cannot replace </w:t>
+      </w:r>
+      <w:r>
+        <w:rPr>
+          <w:sz w:val="28"/>
+          <w:szCs w:val="34"/>
+        </w:rPr>
+        <w:t xml:space="preserve">box in schedule if we want.  </w:t>
       </w:r>
     </w:p>
     <w:p>
@@ -784,11 +2664,7 @@
     </w:p>
     <w:p>
       <w:pPr>
-        <w:jc w:val="both"/>
-      </w:pPr>
-    </w:p>
-    <w:p>
-      <w:pPr>
+        <w:ind w:firstLine="360"/>
         <w:jc w:val="both"/>
         <w:rPr>
           <w:b/>
@@ -797,7 +2673,18 @@
           <w:szCs w:val="54"/>
         </w:rPr>
       </w:pPr>
-      <w:proofErr w:type="spellStart"/>
+    </w:p>
+    <w:p>
+      <w:pPr>
+        <w:ind w:firstLine="360"/>
+        <w:jc w:val="both"/>
+        <w:rPr>
+          <w:b/>
+          <w:bCs/>
+          <w:sz w:val="40"/>
+          <w:szCs w:val="46"/>
+        </w:rPr>
+      </w:pPr>
       <w:r>
         <w:rPr>
           <w:b/>
@@ -806,9 +2693,17 @@
           <w:szCs w:val="54"/>
         </w:rPr>
         <w:lastRenderedPageBreak/>
+        <w:t>2.2.2</w:t>
+      </w:r>
+      <w:r>
+        <w:rPr>
+          <w:b/>
+          <w:bCs/>
+          <w:sz w:val="40"/>
+          <w:szCs w:val="46"/>
+        </w:rPr>
         <w:t>ASCTimeTables</w:t>
       </w:r>
-      <w:proofErr w:type="spellEnd"/>
     </w:p>
     <w:p>
       <w:pPr>
@@ -844,7 +2739,7 @@
           <w:noProof/>
         </w:rPr>
         <w:drawing>
-          <wp:inline distT="0" distB="0" distL="0" distR="0" wp14:anchorId="3486A147" wp14:editId="2BE5E042">
+          <wp:inline distT="0" distB="0" distL="0" distR="0" wp14:anchorId="2FA402AF" wp14:editId="4207C818">
             <wp:extent cx="5731510" cy="3222625"/>
             <wp:effectExtent l="0" t="0" r="2540" b="0"/>
             <wp:docPr id="2" name="Picture 2"/>
@@ -859,7 +2754,7 @@
                     <pic:cNvPicPr/>
                   </pic:nvPicPr>
                   <pic:blipFill>
-                    <a:blip r:embed="rId6"/>
+                    <a:blip r:embed="rId9"/>
                     <a:stretch>
                       <a:fillRect/>
                     </a:stretch>
@@ -1087,22 +2982,32 @@
     </w:p>
     <w:p>
       <w:pPr>
+        <w:ind w:firstLine="360"/>
         <w:jc w:val="both"/>
         <w:rPr>
           <w:b/>
           <w:bCs/>
-          <w:sz w:val="48"/>
-          <w:szCs w:val="54"/>
-        </w:rPr>
-      </w:pPr>
-      <w:r>
-        <w:rPr>
-          <w:b/>
-          <w:bCs/>
-          <w:sz w:val="48"/>
-          <w:szCs w:val="54"/>
+          <w:sz w:val="40"/>
+          <w:szCs w:val="46"/>
+        </w:rPr>
+      </w:pPr>
+      <w:r>
+        <w:rPr>
+          <w:b/>
+          <w:bCs/>
+          <w:sz w:val="40"/>
+          <w:szCs w:val="46"/>
         </w:rPr>
         <w:lastRenderedPageBreak/>
+        <w:t>2.2.3</w:t>
+      </w:r>
+      <w:r>
+        <w:rPr>
+          <w:b/>
+          <w:bCs/>
+          <w:sz w:val="40"/>
+          <w:szCs w:val="46"/>
+        </w:rPr>
         <w:t>Class schedule</w:t>
       </w:r>
     </w:p>
@@ -1140,7 +3045,7 @@
           <w:noProof/>
         </w:rPr>
         <w:drawing>
-          <wp:inline distT="0" distB="0" distL="0" distR="0" wp14:anchorId="2CD9180C" wp14:editId="1F7C568F">
+          <wp:inline distT="0" distB="0" distL="0" distR="0" wp14:anchorId="3F94165D" wp14:editId="2F2AB8DD">
             <wp:extent cx="5731510" cy="3222625"/>
             <wp:effectExtent l="0" t="0" r="2540" b="0"/>
             <wp:docPr id="3" name="Picture 3"/>
@@ -1155,7 +3060,7 @@
                     <pic:cNvPicPr/>
                   </pic:nvPicPr>
                   <pic:blipFill>
-                    <a:blip r:embed="rId7"/>
+                    <a:blip r:embed="rId10"/>
                     <a:stretch>
                       <a:fillRect/>
                     </a:stretch>
@@ -1361,36 +3266,70 @@
     <w:p/>
     <w:p>
       <w:pPr>
-        <w:rPr>
-          <w:sz w:val="56"/>
-          <w:szCs w:val="62"/>
-        </w:rPr>
-      </w:pPr>
-      <w:r>
-        <w:rPr>
-          <w:b/>
-          <w:bCs/>
-          <w:sz w:val="56"/>
-          <w:szCs w:val="62"/>
+        <w:pStyle w:val="2"/>
+        <w:rPr>
+          <w:b/>
+          <w:bCs/>
+          <w:sz w:val="48"/>
+          <w:szCs w:val="55"/>
+        </w:rPr>
+      </w:pPr>
+      <w:bookmarkStart w:id="5" w:name="_Toc381647846"/>
+      <w:r>
+        <w:rPr>
+          <w:b/>
+          <w:bCs/>
+          <w:sz w:val="48"/>
+          <w:szCs w:val="55"/>
+        </w:rPr>
+        <w:lastRenderedPageBreak/>
+        <w:t xml:space="preserve">2.3 </w:t>
+      </w:r>
+      <w:r>
+        <w:rPr>
+          <w:b/>
+          <w:bCs/>
+          <w:sz w:val="48"/>
+          <w:szCs w:val="55"/>
         </w:rPr>
         <w:t>Technology Review</w:t>
       </w:r>
-    </w:p>
-    <w:p>
-      <w:pPr>
-        <w:rPr>
-          <w:b/>
-          <w:bCs/>
-          <w:sz w:val="48"/>
-          <w:szCs w:val="54"/>
-        </w:rPr>
-      </w:pPr>
-      <w:r>
-        <w:rPr>
-          <w:b/>
-          <w:bCs/>
-          <w:sz w:val="48"/>
-          <w:szCs w:val="54"/>
+      <w:bookmarkEnd w:id="5"/>
+    </w:p>
+    <w:p>
+      <w:pPr>
+        <w:ind w:firstLine="720"/>
+        <w:rPr>
+          <w:b/>
+          <w:bCs/>
+          <w:sz w:val="40"/>
+          <w:szCs w:val="46"/>
+        </w:rPr>
+      </w:pPr>
+      <w:r>
+        <w:rPr>
+          <w:b/>
+          <w:bCs/>
+          <w:sz w:val="40"/>
+          <w:szCs w:val="46"/>
+        </w:rPr>
+        <w:t>2.3.1</w:t>
+      </w:r>
+      <w:r>
+        <w:rPr>
+          <w:b/>
+          <w:bCs/>
+          <w:sz w:val="40"/>
+          <w:szCs w:val="46"/>
+        </w:rPr>
+        <w:t xml:space="preserve"> </w:t>
+      </w:r>
+      <w:r>
+        <w:rPr>
+          <w:b/>
+          <w:bCs/>
+          <w:sz w:val="40"/>
+          <w:szCs w:val="46"/>
         </w:rPr>
         <w:t>Web application</w:t>
       </w:r>
@@ -1712,12 +3651,13 @@
     <w:p>
       <w:pPr>
         <w:pStyle w:val="Default"/>
+        <w:ind w:firstLine="720"/>
         <w:rPr>
           <w:rFonts w:asciiTheme="minorHAnsi" w:hAnsiTheme="minorHAnsi"/>
           <w:b/>
           <w:bCs/>
-          <w:sz w:val="48"/>
-          <w:szCs w:val="48"/>
+          <w:sz w:val="40"/>
+          <w:szCs w:val="40"/>
         </w:rPr>
       </w:pPr>
       <w:r>
@@ -1725,8 +3665,19 @@
           <w:rFonts w:asciiTheme="minorHAnsi" w:hAnsiTheme="minorHAnsi"/>
           <w:b/>
           <w:bCs/>
-          <w:sz w:val="48"/>
-          <w:szCs w:val="48"/>
+          <w:sz w:val="40"/>
+          <w:szCs w:val="40"/>
+        </w:rPr>
+        <w:lastRenderedPageBreak/>
+        <w:t xml:space="preserve">2.3.2 </w:t>
+      </w:r>
+      <w:r>
+        <w:rPr>
+          <w:rFonts w:asciiTheme="minorHAnsi" w:hAnsiTheme="minorHAnsi"/>
+          <w:b/>
+          <w:bCs/>
+          <w:sz w:val="40"/>
+          <w:szCs w:val="40"/>
         </w:rPr>
         <w:t>PHP</w:t>
       </w:r>
@@ -2051,186 +4002,215 @@
     <w:p>
       <w:pPr>
         <w:pStyle w:val="Default"/>
+        <w:ind w:firstLine="720"/>
         <w:rPr>
           <w:rFonts w:asciiTheme="minorHAnsi" w:hAnsiTheme="minorHAnsi"/>
           <w:b/>
           <w:bCs/>
+          <w:sz w:val="40"/>
+          <w:szCs w:val="40"/>
+        </w:rPr>
+      </w:pPr>
+      <w:r>
+        <w:rPr>
+          <w:rFonts w:asciiTheme="minorHAnsi" w:hAnsiTheme="minorHAnsi"/>
+          <w:b/>
+          <w:bCs/>
+          <w:sz w:val="40"/>
+          <w:szCs w:val="40"/>
+        </w:rPr>
+        <w:t xml:space="preserve">2.3.3 </w:t>
+      </w:r>
+      <w:r>
+        <w:rPr>
+          <w:rFonts w:asciiTheme="minorHAnsi" w:hAnsiTheme="minorHAnsi"/>
+          <w:b/>
+          <w:bCs/>
+          <w:sz w:val="40"/>
+          <w:szCs w:val="40"/>
+        </w:rPr>
+        <w:t xml:space="preserve">CSS </w:t>
+      </w:r>
+    </w:p>
+    <w:p>
+      <w:pPr>
+        <w:pStyle w:val="Default"/>
+        <w:ind w:firstLine="720"/>
+        <w:rPr>
+          <w:rFonts w:asciiTheme="minorHAnsi" w:hAnsiTheme="minorHAnsi"/>
+          <w:b/>
+          <w:bCs/>
+          <w:sz w:val="28"/>
+          <w:szCs w:val="28"/>
+        </w:rPr>
+      </w:pPr>
+      <w:r>
+        <w:rPr>
+          <w:rFonts w:asciiTheme="minorHAnsi" w:hAnsiTheme="minorHAnsi"/>
+          <w:sz w:val="28"/>
+          <w:szCs w:val="28"/>
+        </w:rPr>
+        <w:t>CSS is stand for Cascading Style Sheets. It defines how to display HTML elements. Styles are usually saved in external .</w:t>
+      </w:r>
+      <w:proofErr w:type="spellStart"/>
+      <w:r>
+        <w:rPr>
+          <w:rFonts w:asciiTheme="minorHAnsi" w:hAnsiTheme="minorHAnsi"/>
+          <w:sz w:val="28"/>
+          <w:szCs w:val="28"/>
+        </w:rPr>
+        <w:t>css</w:t>
+      </w:r>
+      <w:proofErr w:type="spellEnd"/>
+      <w:r>
+        <w:rPr>
+          <w:rFonts w:asciiTheme="minorHAnsi" w:hAnsiTheme="minorHAnsi"/>
+          <w:sz w:val="28"/>
+          <w:szCs w:val="28"/>
+        </w:rPr>
+        <w:t xml:space="preserve"> file. It gives comfortable to change the layout of all </w:t>
+      </w:r>
+      <w:r>
+        <w:rPr>
+          <w:rFonts w:asciiTheme="minorHAnsi" w:hAnsiTheme="minorHAnsi"/>
+          <w:sz w:val="28"/>
+          <w:szCs w:val="28"/>
+        </w:rPr>
+        <w:t>pages in web site.</w:t>
+      </w:r>
+    </w:p>
+    <w:p>
+      <w:pPr>
+        <w:pStyle w:val="Default"/>
+        <w:rPr>
+          <w:rFonts w:asciiTheme="minorHAnsi" w:hAnsiTheme="minorHAnsi"/>
+          <w:b/>
+          <w:bCs/>
+          <w:sz w:val="28"/>
+          <w:szCs w:val="28"/>
+        </w:rPr>
+      </w:pPr>
+    </w:p>
+    <w:p>
+      <w:pPr>
+        <w:pStyle w:val="Default"/>
+        <w:rPr>
+          <w:rFonts w:asciiTheme="minorHAnsi" w:hAnsiTheme="minorHAnsi"/>
+          <w:b/>
+          <w:bCs/>
+          <w:sz w:val="36"/>
+          <w:szCs w:val="36"/>
+        </w:rPr>
+      </w:pPr>
+      <w:r>
+        <w:rPr>
+          <w:rFonts w:asciiTheme="minorHAnsi" w:hAnsiTheme="minorHAnsi"/>
+          <w:b/>
+          <w:bCs/>
+          <w:sz w:val="36"/>
+          <w:szCs w:val="36"/>
+        </w:rPr>
+        <w:t xml:space="preserve">Alternative Technology </w:t>
+      </w:r>
+    </w:p>
+    <w:p>
+      <w:pPr>
+        <w:pStyle w:val="Default"/>
+        <w:rPr>
+          <w:rFonts w:asciiTheme="minorHAnsi" w:hAnsiTheme="minorHAnsi"/>
+          <w:sz w:val="28"/>
+          <w:szCs w:val="28"/>
+        </w:rPr>
+      </w:pPr>
+      <w:r>
+        <w:rPr>
+          <w:rFonts w:asciiTheme="minorHAnsi" w:hAnsiTheme="minorHAnsi"/>
+          <w:sz w:val="28"/>
+          <w:szCs w:val="28"/>
+        </w:rPr>
+        <w:t xml:space="preserve">No alternative technology for CSS </w:t>
+      </w:r>
+    </w:p>
+    <w:p>
+      <w:pPr>
+        <w:pStyle w:val="Default"/>
+        <w:rPr>
+          <w:rFonts w:asciiTheme="minorHAnsi" w:hAnsiTheme="minorHAnsi"/>
+          <w:sz w:val="28"/>
+          <w:szCs w:val="28"/>
+        </w:rPr>
+      </w:pPr>
+    </w:p>
+    <w:p>
+      <w:pPr>
+        <w:pStyle w:val="Default"/>
+        <w:rPr>
+          <w:rFonts w:asciiTheme="minorHAnsi" w:hAnsiTheme="minorHAnsi"/>
+          <w:b/>
+          <w:bCs/>
+          <w:sz w:val="36"/>
+          <w:szCs w:val="36"/>
+        </w:rPr>
+      </w:pPr>
+      <w:r>
+        <w:rPr>
+          <w:rFonts w:asciiTheme="minorHAnsi" w:hAnsiTheme="minorHAnsi"/>
+          <w:b/>
+          <w:bCs/>
+          <w:sz w:val="36"/>
+          <w:szCs w:val="36"/>
+        </w:rPr>
+        <w:t xml:space="preserve">The Selection of This Technology </w:t>
+      </w:r>
+    </w:p>
+    <w:p>
+      <w:pPr>
+        <w:pStyle w:val="Default"/>
+        <w:rPr>
+          <w:rFonts w:asciiTheme="minorHAnsi" w:hAnsiTheme="minorHAnsi"/>
+          <w:sz w:val="28"/>
+          <w:szCs w:val="28"/>
+        </w:rPr>
+      </w:pPr>
+      <w:r>
+        <w:rPr>
+          <w:rFonts w:asciiTheme="minorHAnsi" w:hAnsiTheme="minorHAnsi"/>
+          <w:sz w:val="28"/>
+          <w:szCs w:val="28"/>
+        </w:rPr>
+        <w:t>We chose CSS because; the CSS will be able to make our application look beautiful and easy to control</w:t>
+      </w:r>
+      <w:r>
+        <w:rPr>
+          <w:sz w:val="23"/>
+          <w:szCs w:val="23"/>
+        </w:rPr>
+        <w:t>.</w:t>
+      </w:r>
+    </w:p>
+    <w:p>
+      <w:pPr>
+        <w:rPr>
+          <w:sz w:val="28"/>
+        </w:rPr>
+      </w:pPr>
+    </w:p>
+    <w:p>
+      <w:pPr>
+        <w:rPr>
+          <w:b/>
           <w:sz w:val="48"/>
           <w:szCs w:val="48"/>
         </w:rPr>
       </w:pPr>
-      <w:r>
-        <w:rPr>
-          <w:rFonts w:asciiTheme="minorHAnsi" w:hAnsiTheme="minorHAnsi"/>
-          <w:b/>
-          <w:bCs/>
+    </w:p>
+    <w:p>
+      <w:pPr>
+        <w:rPr>
+          <w:b/>
           <w:sz w:val="48"/>
           <w:szCs w:val="48"/>
         </w:rPr>
-        <w:t xml:space="preserve">CSS </w:t>
-      </w:r>
-    </w:p>
-    <w:p>
-      <w:pPr>
-        <w:pStyle w:val="Default"/>
-        <w:ind w:firstLine="720"/>
-        <w:rPr>
-          <w:rFonts w:asciiTheme="minorHAnsi" w:hAnsiTheme="minorHAnsi"/>
-          <w:b/>
-          <w:bCs/>
-          <w:sz w:val="28"/>
-          <w:szCs w:val="28"/>
-        </w:rPr>
-      </w:pPr>
-      <w:r>
-        <w:rPr>
-          <w:rFonts w:asciiTheme="minorHAnsi" w:hAnsiTheme="minorHAnsi"/>
-          <w:sz w:val="28"/>
-          <w:szCs w:val="28"/>
-        </w:rPr>
-        <w:t>CSS is stand for Cascading Style Sheets. It defines how to display HTML elements. Styles are usually saved in external .</w:t>
-      </w:r>
-      <w:proofErr w:type="spellStart"/>
-      <w:r>
-        <w:rPr>
-          <w:rFonts w:asciiTheme="minorHAnsi" w:hAnsiTheme="minorHAnsi"/>
-          <w:sz w:val="28"/>
-          <w:szCs w:val="28"/>
-        </w:rPr>
-        <w:t>css</w:t>
-      </w:r>
-      <w:proofErr w:type="spellEnd"/>
-      <w:r>
-        <w:rPr>
-          <w:rFonts w:asciiTheme="minorHAnsi" w:hAnsiTheme="minorHAnsi"/>
-          <w:sz w:val="28"/>
-          <w:szCs w:val="28"/>
-        </w:rPr>
-        <w:t xml:space="preserve"> file. It gives comfortable to change the layout of all </w:t>
-      </w:r>
-      <w:r>
-        <w:rPr>
-          <w:rFonts w:asciiTheme="minorHAnsi" w:hAnsiTheme="minorHAnsi"/>
-          <w:sz w:val="28"/>
-          <w:szCs w:val="28"/>
-        </w:rPr>
-        <w:t>pages in web site.</w:t>
-      </w:r>
-    </w:p>
-    <w:p>
-      <w:pPr>
-        <w:pStyle w:val="Default"/>
-        <w:rPr>
-          <w:rFonts w:asciiTheme="minorHAnsi" w:hAnsiTheme="minorHAnsi"/>
-          <w:b/>
-          <w:bCs/>
-          <w:sz w:val="28"/>
-          <w:szCs w:val="28"/>
-        </w:rPr>
-      </w:pPr>
-    </w:p>
-    <w:p>
-      <w:pPr>
-        <w:pStyle w:val="Default"/>
-        <w:rPr>
-          <w:rFonts w:asciiTheme="minorHAnsi" w:hAnsiTheme="minorHAnsi"/>
-          <w:b/>
-          <w:bCs/>
-          <w:sz w:val="36"/>
-          <w:szCs w:val="36"/>
-        </w:rPr>
-      </w:pPr>
-      <w:r>
-        <w:rPr>
-          <w:rFonts w:asciiTheme="minorHAnsi" w:hAnsiTheme="minorHAnsi"/>
-          <w:b/>
-          <w:bCs/>
-          <w:sz w:val="36"/>
-          <w:szCs w:val="36"/>
-        </w:rPr>
-        <w:t xml:space="preserve">Alternative Technology </w:t>
-      </w:r>
-    </w:p>
-    <w:p>
-      <w:pPr>
-        <w:pStyle w:val="Default"/>
-        <w:rPr>
-          <w:rFonts w:asciiTheme="minorHAnsi" w:hAnsiTheme="minorHAnsi"/>
-          <w:sz w:val="28"/>
-          <w:szCs w:val="28"/>
-        </w:rPr>
-      </w:pPr>
-      <w:r>
-        <w:rPr>
-          <w:rFonts w:asciiTheme="minorHAnsi" w:hAnsiTheme="minorHAnsi"/>
-          <w:sz w:val="28"/>
-          <w:szCs w:val="28"/>
-        </w:rPr>
-        <w:t xml:space="preserve">No alternative technology for CSS </w:t>
-      </w:r>
-    </w:p>
-    <w:p>
-      <w:pPr>
-        <w:pStyle w:val="Default"/>
-        <w:rPr>
-          <w:rFonts w:asciiTheme="minorHAnsi" w:hAnsiTheme="minorHAnsi"/>
-          <w:sz w:val="28"/>
-          <w:szCs w:val="28"/>
-        </w:rPr>
-      </w:pPr>
-    </w:p>
-    <w:p>
-      <w:pPr>
-        <w:pStyle w:val="Default"/>
-        <w:rPr>
-          <w:rFonts w:asciiTheme="minorHAnsi" w:hAnsiTheme="minorHAnsi"/>
-          <w:b/>
-          <w:bCs/>
-          <w:sz w:val="36"/>
-          <w:szCs w:val="36"/>
-        </w:rPr>
-      </w:pPr>
-      <w:r>
-        <w:rPr>
-          <w:rFonts w:asciiTheme="minorHAnsi" w:hAnsiTheme="minorHAnsi"/>
-          <w:b/>
-          <w:bCs/>
-          <w:sz w:val="36"/>
-          <w:szCs w:val="36"/>
-        </w:rPr>
-        <w:t xml:space="preserve">The Selection of This Technology </w:t>
-      </w:r>
-    </w:p>
-    <w:p>
-      <w:pPr>
-        <w:pStyle w:val="Default"/>
-        <w:rPr>
-          <w:rFonts w:asciiTheme="minorHAnsi" w:hAnsiTheme="minorHAnsi"/>
-          <w:sz w:val="28"/>
-          <w:szCs w:val="28"/>
-        </w:rPr>
-      </w:pPr>
-      <w:r>
-        <w:rPr>
-          <w:rFonts w:asciiTheme="minorHAnsi" w:hAnsiTheme="minorHAnsi"/>
-          <w:sz w:val="28"/>
-          <w:szCs w:val="28"/>
-        </w:rPr>
-        <w:t>We chose CSS because; the CSS will be able to make our application look beautiful and easy to control</w:t>
-      </w:r>
-      <w:r>
-        <w:rPr>
-          <w:sz w:val="23"/>
-          <w:szCs w:val="23"/>
-        </w:rPr>
-        <w:t>.</w:t>
-      </w:r>
-    </w:p>
-    <w:p>
-      <w:pPr>
-        <w:rPr>
-          <w:sz w:val="28"/>
-        </w:rPr>
       </w:pPr>
     </w:p>
     <w:p>
@@ -2244,35 +4224,35 @@
     </w:p>
     <w:p>
       <w:pPr>
-        <w:rPr>
-          <w:b/>
-          <w:sz w:val="48"/>
-          <w:szCs w:val="48"/>
-        </w:rPr>
-      </w:pPr>
-    </w:p>
-    <w:p>
-      <w:pPr>
-        <w:rPr>
-          <w:b/>
-          <w:sz w:val="48"/>
-          <w:szCs w:val="48"/>
-        </w:rPr>
-      </w:pPr>
-    </w:p>
-    <w:p>
-      <w:pPr>
-        <w:rPr>
-          <w:b/>
-          <w:sz w:val="48"/>
-          <w:szCs w:val="48"/>
-        </w:rPr>
-      </w:pPr>
-      <w:r>
-        <w:rPr>
-          <w:b/>
-          <w:sz w:val="48"/>
-          <w:szCs w:val="48"/>
+        <w:ind w:firstLine="720"/>
+        <w:rPr>
+          <w:b/>
+          <w:sz w:val="40"/>
+          <w:szCs w:val="40"/>
+        </w:rPr>
+      </w:pPr>
+      <w:r>
+        <w:rPr>
+          <w:b/>
+          <w:sz w:val="40"/>
+          <w:szCs w:val="40"/>
+        </w:rPr>
+        <w:lastRenderedPageBreak/>
+        <w:t>2.3.4</w:t>
+      </w:r>
+      <w:r>
+        <w:rPr>
+          <w:b/>
+          <w:sz w:val="40"/>
+          <w:szCs w:val="40"/>
+        </w:rPr>
+        <w:t xml:space="preserve"> </w:t>
+      </w:r>
+      <w:r>
+        <w:rPr>
+          <w:b/>
+          <w:sz w:val="40"/>
+          <w:szCs w:val="40"/>
         </w:rPr>
         <w:t>MySQL</w:t>
       </w:r>
@@ -2521,24 +4501,34 @@
       <w:pPr>
         <w:rPr>
           <w:b/>
-          <w:sz w:val="48"/>
-          <w:szCs w:val="48"/>
-        </w:rPr>
-      </w:pPr>
-    </w:p>
-    <w:p>
-      <w:pPr>
-        <w:rPr>
-          <w:b/>
-          <w:sz w:val="48"/>
-          <w:szCs w:val="48"/>
-        </w:rPr>
-      </w:pPr>
-      <w:r>
-        <w:rPr>
-          <w:b/>
-          <w:sz w:val="48"/>
-          <w:szCs w:val="48"/>
+          <w:sz w:val="40"/>
+          <w:szCs w:val="40"/>
+        </w:rPr>
+      </w:pPr>
+    </w:p>
+    <w:p>
+      <w:pPr>
+        <w:ind w:firstLine="720"/>
+        <w:rPr>
+          <w:b/>
+          <w:sz w:val="40"/>
+          <w:szCs w:val="40"/>
+        </w:rPr>
+      </w:pPr>
+      <w:r>
+        <w:rPr>
+          <w:b/>
+          <w:sz w:val="40"/>
+          <w:szCs w:val="40"/>
+        </w:rPr>
+        <w:lastRenderedPageBreak/>
+        <w:t xml:space="preserve">2.3.5 </w:t>
+      </w:r>
+      <w:r>
+        <w:rPr>
+          <w:b/>
+          <w:sz w:val="40"/>
+          <w:szCs w:val="40"/>
         </w:rPr>
         <w:t>JavaScript</w:t>
       </w:r>
@@ -2717,25 +4707,48 @@
     </w:p>
     <w:p>
       <w:pPr>
-        <w:rPr>
-          <w:b/>
-          <w:bCs/>
-          <w:sz w:val="56"/>
-          <w:szCs w:val="56"/>
-        </w:rPr>
-      </w:pPr>
-      <w:r>
-        <w:rPr>
-          <w:b/>
-          <w:bCs/>
-          <w:sz w:val="56"/>
-          <w:szCs w:val="56"/>
-        </w:rPr>
-        <w:t xml:space="preserve">Development Tools Review </w:t>
-      </w:r>
-    </w:p>
-    <w:p>
-      <w:pPr>
+        <w:pStyle w:val="2"/>
+        <w:rPr>
+          <w:b/>
+          <w:bCs/>
+          <w:sz w:val="48"/>
+          <w:szCs w:val="55"/>
+        </w:rPr>
+      </w:pPr>
+      <w:bookmarkStart w:id="6" w:name="_Toc381647847"/>
+      <w:r>
+        <w:rPr>
+          <w:b/>
+          <w:bCs/>
+          <w:sz w:val="48"/>
+          <w:szCs w:val="55"/>
+        </w:rPr>
+        <w:lastRenderedPageBreak/>
+        <w:t xml:space="preserve">2.4 </w:t>
+      </w:r>
+      <w:r>
+        <w:rPr>
+          <w:b/>
+          <w:bCs/>
+          <w:sz w:val="48"/>
+          <w:szCs w:val="55"/>
+        </w:rPr>
+        <w:t>Development Tools Review</w:t>
+      </w:r>
+      <w:bookmarkEnd w:id="6"/>
+      <w:r>
+        <w:rPr>
+          <w:b/>
+          <w:bCs/>
+          <w:sz w:val="48"/>
+          <w:szCs w:val="55"/>
+        </w:rPr>
+        <w:t xml:space="preserve"> </w:t>
+      </w:r>
+    </w:p>
+    <w:p>
+      <w:pPr>
+        <w:ind w:firstLine="720"/>
         <w:rPr>
           <w:b/>
           <w:bCs/>
@@ -2747,16 +4760,26 @@
         <w:rPr>
           <w:b/>
           <w:bCs/>
-          <w:sz w:val="28"/>
-        </w:rPr>
-        <w:tab/>
-      </w:r>
-      <w:r>
-        <w:rPr>
-          <w:b/>
-          <w:bCs/>
-          <w:sz w:val="48"/>
-          <w:szCs w:val="48"/>
+          <w:sz w:val="40"/>
+          <w:szCs w:val="40"/>
+        </w:rPr>
+        <w:t>2.4.1</w:t>
+      </w:r>
+      <w:r>
+        <w:rPr>
+          <w:b/>
+          <w:bCs/>
+          <w:sz w:val="40"/>
+          <w:szCs w:val="40"/>
+        </w:rPr>
+        <w:t xml:space="preserve"> </w:t>
+      </w:r>
+      <w:r>
+        <w:rPr>
+          <w:b/>
+          <w:bCs/>
+          <w:sz w:val="40"/>
+          <w:szCs w:val="40"/>
         </w:rPr>
         <w:t>Eclipse</w:t>
       </w:r>
@@ -3039,19 +5062,30 @@
     </w:p>
     <w:p>
       <w:pPr>
-        <w:rPr>
-          <w:b/>
-          <w:bCs/>
-          <w:sz w:val="48"/>
-          <w:szCs w:val="48"/>
-        </w:rPr>
-      </w:pPr>
-      <w:r>
-        <w:rPr>
-          <w:b/>
-          <w:bCs/>
-          <w:sz w:val="48"/>
-          <w:szCs w:val="48"/>
+        <w:ind w:firstLine="720"/>
+        <w:rPr>
+          <w:b/>
+          <w:bCs/>
+          <w:sz w:val="40"/>
+          <w:szCs w:val="40"/>
+        </w:rPr>
+      </w:pPr>
+      <w:r>
+        <w:rPr>
+          <w:b/>
+          <w:bCs/>
+          <w:sz w:val="40"/>
+          <w:szCs w:val="40"/>
+        </w:rPr>
+        <w:lastRenderedPageBreak/>
+        <w:t xml:space="preserve">2.4.2 </w:t>
+      </w:r>
+      <w:r>
+        <w:rPr>
+          <w:b/>
+          <w:bCs/>
+          <w:sz w:val="40"/>
+          <w:szCs w:val="40"/>
         </w:rPr>
         <w:t>Adobe Dreamweaver</w:t>
       </w:r>
@@ -3261,14 +5295,34 @@
           <w:szCs w:val="48"/>
         </w:rPr>
       </w:pPr>
-      <w:r>
-        <w:rPr>
-          <w:b/>
-          <w:bCs/>
-          <w:sz w:val="48"/>
-          <w:szCs w:val="48"/>
+    </w:p>
+    <w:p>
+      <w:pPr>
+        <w:ind w:firstLine="720"/>
+        <w:rPr>
+          <w:b/>
+          <w:bCs/>
+          <w:sz w:val="40"/>
+          <w:szCs w:val="40"/>
+        </w:rPr>
+      </w:pPr>
+      <w:r>
+        <w:rPr>
+          <w:b/>
+          <w:bCs/>
+          <w:sz w:val="40"/>
+          <w:szCs w:val="40"/>
         </w:rPr>
         <w:lastRenderedPageBreak/>
+        <w:t xml:space="preserve">2.4.3 </w:t>
+      </w:r>
+      <w:r>
+        <w:rPr>
+          <w:b/>
+          <w:bCs/>
+          <w:sz w:val="40"/>
+          <w:szCs w:val="40"/>
+        </w:rPr>
         <w:t>Adobe Photoshop</w:t>
       </w:r>
     </w:p>
@@ -3474,34 +5528,39 @@
     </w:p>
     <w:p>
       <w:pPr>
-        <w:autoSpaceDE w:val="0"/>
-        <w:autoSpaceDN w:val="0"/>
-        <w:adjustRightInd w:val="0"/>
-        <w:spacing w:after="0" w:line="240" w:lineRule="auto"/>
-        <w:rPr>
-          <w:sz w:val="28"/>
-        </w:rPr>
-      </w:pPr>
-    </w:p>
-    <w:p/>
-    <w:p>
-      <w:pPr>
-        <w:rPr>
-          <w:b/>
-          <w:bCs/>
-          <w:sz w:val="48"/>
-          <w:szCs w:val="48"/>
-        </w:rPr>
-      </w:pPr>
+        <w:rPr>
+          <w:sz w:val="28"/>
+        </w:rPr>
+      </w:pPr>
+    </w:p>
+    <w:p>
+      <w:pPr>
+        <w:ind w:firstLine="720"/>
+        <w:rPr>
+          <w:b/>
+          <w:bCs/>
+          <w:sz w:val="40"/>
+          <w:szCs w:val="40"/>
+        </w:rPr>
+      </w:pPr>
+      <w:r>
+        <w:rPr>
+          <w:b/>
+          <w:bCs/>
+          <w:sz w:val="40"/>
+          <w:szCs w:val="40"/>
+        </w:rPr>
+        <w:lastRenderedPageBreak/>
+        <w:t xml:space="preserve">2.4.4 </w:t>
+      </w:r>
       <w:proofErr w:type="spellStart"/>
       <w:r>
         <w:rPr>
           <w:b/>
           <w:bCs/>
-          <w:sz w:val="48"/>
-          <w:szCs w:val="48"/>
-        </w:rPr>
-        <w:lastRenderedPageBreak/>
+          <w:sz w:val="40"/>
+          <w:szCs w:val="40"/>
+        </w:rPr>
         <w:t>NetBeans</w:t>
       </w:r>
       <w:proofErr w:type="spellEnd"/>
@@ -3718,41 +5777,83 @@
     </w:p>
     <w:p>
       <w:pPr>
+        <w:pStyle w:val="1"/>
         <w:rPr>
           <w:b/>
           <w:bCs/>
           <w:sz w:val="56"/>
-          <w:szCs w:val="62"/>
-        </w:rPr>
-      </w:pPr>
+          <w:szCs w:val="64"/>
+        </w:rPr>
+      </w:pPr>
+      <w:bookmarkStart w:id="7" w:name="_Toc381647848"/>
       <w:r>
         <w:rPr>
           <w:b/>
           <w:bCs/>
           <w:sz w:val="56"/>
-          <w:szCs w:val="62"/>
+          <w:szCs w:val="64"/>
         </w:rPr>
         <w:lastRenderedPageBreak/>
-        <w:t xml:space="preserve">Quality Standard </w:t>
-      </w:r>
-    </w:p>
-    <w:p>
-      <w:pPr>
+        <w:t xml:space="preserve">Chapter Three | </w:t>
+      </w:r>
+      <w:r>
+        <w:rPr>
+          <w:b/>
+          <w:bCs/>
+          <w:sz w:val="56"/>
+          <w:szCs w:val="64"/>
+        </w:rPr>
+        <w:t>Quality Standard</w:t>
+      </w:r>
+      <w:bookmarkEnd w:id="7"/>
+      <w:r>
+        <w:rPr>
+          <w:b/>
+          <w:bCs/>
+          <w:sz w:val="56"/>
+          <w:szCs w:val="64"/>
+        </w:rPr>
+        <w:t xml:space="preserve"> </w:t>
+      </w:r>
+    </w:p>
+    <w:p>
+      <w:pPr>
+        <w:pStyle w:val="2"/>
         <w:rPr>
           <w:b/>
           <w:bCs/>
           <w:sz w:val="48"/>
-          <w:szCs w:val="54"/>
-        </w:rPr>
-      </w:pPr>
+          <w:szCs w:val="55"/>
+        </w:rPr>
+      </w:pPr>
+      <w:bookmarkStart w:id="8" w:name="_Toc381647849"/>
       <w:r>
         <w:rPr>
           <w:b/>
           <w:bCs/>
           <w:sz w:val="48"/>
-          <w:szCs w:val="54"/>
-        </w:rPr>
-        <w:t xml:space="preserve">ISO29110 for Very Small Entity (VSE) </w:t>
+          <w:szCs w:val="55"/>
+        </w:rPr>
+        <w:t xml:space="preserve">3.1 </w:t>
+      </w:r>
+      <w:r>
+        <w:rPr>
+          <w:b/>
+          <w:bCs/>
+          <w:sz w:val="48"/>
+          <w:szCs w:val="55"/>
+        </w:rPr>
+        <w:t>ISO29110 for Very Small Entity (VSE)</w:t>
+      </w:r>
+      <w:bookmarkEnd w:id="8"/>
+      <w:r>
+        <w:rPr>
+          <w:b/>
+          <w:bCs/>
+          <w:sz w:val="48"/>
+          <w:szCs w:val="55"/>
+        </w:rPr>
+        <w:t xml:space="preserve"> </w:t>
       </w:r>
     </w:p>
     <w:p>
@@ -3772,21 +5873,47 @@
     </w:p>
     <w:p>
       <w:pPr>
-        <w:rPr>
-          <w:b/>
-          <w:bCs/>
-          <w:sz w:val="48"/>
-          <w:szCs w:val="54"/>
-        </w:rPr>
-      </w:pPr>
-      <w:r>
-        <w:rPr>
-          <w:b/>
-          <w:bCs/>
-          <w:sz w:val="48"/>
-          <w:szCs w:val="54"/>
-        </w:rPr>
-        <w:t xml:space="preserve">Project Management process </w:t>
+        <w:pStyle w:val="3"/>
+        <w:ind w:firstLine="720"/>
+        <w:rPr>
+          <w:color w:val="auto"/>
+          <w:sz w:val="40"/>
+          <w:szCs w:val="46"/>
+        </w:rPr>
+      </w:pPr>
+      <w:bookmarkStart w:id="9" w:name="_Toc381647850"/>
+      <w:r>
+        <w:rPr>
+          <w:color w:val="auto"/>
+          <w:sz w:val="40"/>
+          <w:szCs w:val="46"/>
+        </w:rPr>
+        <w:t>3.1.1</w:t>
+      </w:r>
+      <w:r>
+        <w:rPr>
+          <w:color w:val="auto"/>
+          <w:sz w:val="40"/>
+          <w:szCs w:val="46"/>
+        </w:rPr>
+        <w:t xml:space="preserve"> </w:t>
+      </w:r>
+      <w:r>
+        <w:rPr>
+          <w:color w:val="auto"/>
+          <w:sz w:val="40"/>
+          <w:szCs w:val="46"/>
+        </w:rPr>
+        <w:t>Project Management process</w:t>
+      </w:r>
+      <w:bookmarkEnd w:id="9"/>
+      <w:r>
+        <w:rPr>
+          <w:color w:val="auto"/>
+          <w:sz w:val="40"/>
+          <w:szCs w:val="46"/>
+        </w:rPr>
+        <w:t xml:space="preserve"> </w:t>
       </w:r>
     </w:p>
     <w:p>
@@ -3886,21 +6013,38 @@
     </w:p>
     <w:p>
       <w:pPr>
-        <w:rPr>
-          <w:b/>
-          <w:bCs/>
-          <w:sz w:val="48"/>
-          <w:szCs w:val="54"/>
-        </w:rPr>
-      </w:pPr>
-      <w:r>
-        <w:rPr>
-          <w:b/>
-          <w:bCs/>
-          <w:sz w:val="48"/>
-          <w:szCs w:val="54"/>
-        </w:rPr>
-        <w:t xml:space="preserve">Software Implementation process </w:t>
+        <w:pStyle w:val="3"/>
+        <w:ind w:firstLine="360"/>
+        <w:rPr>
+          <w:sz w:val="40"/>
+          <w:szCs w:val="46"/>
+        </w:rPr>
+      </w:pPr>
+      <w:bookmarkStart w:id="10" w:name="_Toc381647851"/>
+      <w:r>
+        <w:rPr>
+          <w:color w:val="auto"/>
+          <w:sz w:val="40"/>
+          <w:szCs w:val="46"/>
+        </w:rPr>
+        <w:t xml:space="preserve">3.1.2 </w:t>
+      </w:r>
+      <w:r>
+        <w:rPr>
+          <w:color w:val="auto"/>
+          <w:sz w:val="40"/>
+          <w:szCs w:val="46"/>
+        </w:rPr>
+        <w:t>Software Implementation process</w:t>
+      </w:r>
+      <w:bookmarkEnd w:id="10"/>
+      <w:r>
+        <w:rPr>
+          <w:color w:val="auto"/>
+          <w:sz w:val="40"/>
+          <w:szCs w:val="46"/>
+        </w:rPr>
+        <w:t xml:space="preserve"> </w:t>
       </w:r>
     </w:p>
     <w:p>
@@ -4040,40 +6184,66 @@
     </w:p>
     <w:p>
       <w:pPr>
+        <w:pStyle w:val="1"/>
         <w:rPr>
           <w:b/>
           <w:bCs/>
           <w:sz w:val="56"/>
-          <w:szCs w:val="56"/>
-        </w:rPr>
-      </w:pPr>
+          <w:szCs w:val="64"/>
+        </w:rPr>
+      </w:pPr>
+      <w:bookmarkStart w:id="11" w:name="_Toc381647852"/>
       <w:r>
         <w:rPr>
           <w:b/>
           <w:bCs/>
           <w:sz w:val="56"/>
-          <w:szCs w:val="56"/>
+          <w:szCs w:val="64"/>
         </w:rPr>
         <w:lastRenderedPageBreak/>
+        <w:t xml:space="preserve">Chapter Four | </w:t>
+      </w:r>
+      <w:r>
+        <w:rPr>
+          <w:b/>
+          <w:bCs/>
+          <w:sz w:val="56"/>
+          <w:szCs w:val="64"/>
+        </w:rPr>
         <w:t>Project Plan</w:t>
       </w:r>
-    </w:p>
-    <w:p>
-      <w:pPr>
-        <w:rPr>
+      <w:bookmarkEnd w:id="11"/>
+    </w:p>
+    <w:p>
+      <w:pPr>
+        <w:pStyle w:val="2"/>
+        <w:rPr>
+          <w:b/>
+          <w:bCs/>
           <w:sz w:val="48"/>
-          <w:szCs w:val="48"/>
-        </w:rPr>
-      </w:pPr>
+          <w:szCs w:val="55"/>
+        </w:rPr>
+      </w:pPr>
+      <w:bookmarkStart w:id="12" w:name="_Toc381647853"/>
       <w:r>
         <w:rPr>
           <w:b/>
           <w:bCs/>
           <w:sz w:val="48"/>
-          <w:szCs w:val="48"/>
+          <w:szCs w:val="55"/>
+        </w:rPr>
+        <w:t xml:space="preserve">4.1 </w:t>
+      </w:r>
+      <w:r>
+        <w:rPr>
+          <w:b/>
+          <w:bCs/>
+          <w:sz w:val="48"/>
+          <w:szCs w:val="55"/>
         </w:rPr>
         <w:t>Motivation</w:t>
       </w:r>
+      <w:bookmarkEnd w:id="12"/>
     </w:p>
     <w:p>
       <w:pPr>
@@ -4114,22 +6284,34 @@
     </w:p>
     <w:p>
       <w:pPr>
+        <w:pStyle w:val="2"/>
         <w:rPr>
           <w:b/>
           <w:bCs/>
           <w:sz w:val="48"/>
-          <w:szCs w:val="48"/>
-        </w:rPr>
-      </w:pPr>
+          <w:szCs w:val="55"/>
+        </w:rPr>
+      </w:pPr>
+      <w:bookmarkStart w:id="13" w:name="_Toc381647854"/>
       <w:r>
         <w:rPr>
           <w:b/>
           <w:bCs/>
           <w:sz w:val="48"/>
-          <w:szCs w:val="48"/>
+          <w:szCs w:val="55"/>
+        </w:rPr>
+        <w:t xml:space="preserve">4.2 </w:t>
+      </w:r>
+      <w:r>
+        <w:rPr>
+          <w:b/>
+          <w:bCs/>
+          <w:sz w:val="48"/>
+          <w:szCs w:val="55"/>
         </w:rPr>
         <w:t>Aims and Objectives</w:t>
       </w:r>
+      <w:bookmarkEnd w:id="13"/>
     </w:p>
     <w:p>
       <w:pPr>
@@ -4302,22 +6484,34 @@
     </w:p>
     <w:p>
       <w:pPr>
+        <w:pStyle w:val="2"/>
         <w:rPr>
           <w:b/>
           <w:bCs/>
           <w:sz w:val="48"/>
-          <w:szCs w:val="48"/>
-        </w:rPr>
-      </w:pPr>
+          <w:szCs w:val="55"/>
+        </w:rPr>
+      </w:pPr>
+      <w:bookmarkStart w:id="14" w:name="_Toc381647855"/>
       <w:r>
         <w:rPr>
           <w:b/>
           <w:bCs/>
           <w:sz w:val="48"/>
-          <w:szCs w:val="48"/>
+          <w:szCs w:val="55"/>
+        </w:rPr>
+        <w:t xml:space="preserve">4.3 </w:t>
+      </w:r>
+      <w:r>
+        <w:rPr>
+          <w:b/>
+          <w:bCs/>
+          <w:sz w:val="48"/>
+          <w:szCs w:val="55"/>
         </w:rPr>
         <w:t>Deliverables and Limits</w:t>
       </w:r>
+      <w:bookmarkEnd w:id="14"/>
     </w:p>
     <w:p>
       <w:pPr>
@@ -4436,13 +6630,112 @@
       </w:pPr>
     </w:p>
     <w:sectPr>
+      <w:footerReference w:type="default" r:id="rId11"/>
       <w:pgSz w:w="11906" w:h="16838"/>
       <w:pgMar w:top="1440" w:right="1440" w:bottom="1440" w:left="1440" w:header="708" w:footer="708" w:gutter="0"/>
+      <w:pgNumType w:start="0"/>
       <w:cols w:space="708"/>
+      <w:titlePg/>
       <w:docGrid w:linePitch="360"/>
     </w:sectPr>
   </w:body>
 </w:document>
+</file>
+
+<file path=word/endnotes.xml><?xml version="1.0" encoding="utf-8"?>
+<w:endnotes xmlns:wpc="http://schemas.microsoft.com/office/word/2010/wordprocessingCanvas" xmlns:mc="http://schemas.openxmlformats.org/markup-compatibility/2006" xmlns:o="urn:schemas-microsoft-com:office:office" xmlns:r="http://schemas.openxmlformats.org/officeDocument/2006/relationships" xmlns:m="http://schemas.openxmlformats.org/officeDocument/2006/math" xmlns:v="urn:schemas-microsoft-com:vml" xmlns:wp14="http://schemas.microsoft.com/office/word/2010/wordprocessingDrawing" xmlns:wp="http://schemas.openxmlformats.org/drawingml/2006/wordprocessingDrawing" xmlns:w10="urn:schemas-microsoft-com:office:word" xmlns:w="http://schemas.openxmlformats.org/wordprocessingml/2006/main" xmlns:w14="http://schemas.microsoft.com/office/word/2010/wordml" xmlns:w15="http://schemas.microsoft.com/office/word/2012/wordml" xmlns:wpg="http://schemas.microsoft.com/office/word/2010/wordprocessingGroup" xmlns:wpi="http://schemas.microsoft.com/office/word/2010/wordprocessingInk" xmlns:wne="http://schemas.microsoft.com/office/word/2006/wordml" xmlns:wps="http://schemas.microsoft.com/office/word/2010/wordprocessingShape" mc:Ignorable="w14 w15 wp14">
+  <w:endnote w:type="separator" w:id="-1">
+    <w:p>
+      <w:pPr>
+        <w:spacing w:after="0" w:line="240" w:lineRule="auto"/>
+      </w:pPr>
+      <w:r>
+        <w:separator/>
+      </w:r>
+    </w:p>
+  </w:endnote>
+  <w:endnote w:type="continuationSeparator" w:id="0">
+    <w:p>
+      <w:pPr>
+        <w:spacing w:after="0" w:line="240" w:lineRule="auto"/>
+      </w:pPr>
+      <w:r>
+        <w:continuationSeparator/>
+      </w:r>
+    </w:p>
+  </w:endnote>
+</w:endnotes>
+</file>
+
+<file path=word/footer1.xml><?xml version="1.0" encoding="utf-8"?>
+<w:ftr xmlns:wpc="http://schemas.microsoft.com/office/word/2010/wordprocessingCanvas" xmlns:mc="http://schemas.openxmlformats.org/markup-compatibility/2006" xmlns:o="urn:schemas-microsoft-com:office:office" xmlns:r="http://schemas.openxmlformats.org/officeDocument/2006/relationships" xmlns:m="http://schemas.openxmlformats.org/officeDocument/2006/math" xmlns:v="urn:schemas-microsoft-com:vml" xmlns:wp14="http://schemas.microsoft.com/office/word/2010/wordprocessingDrawing" xmlns:wp="http://schemas.openxmlformats.org/drawingml/2006/wordprocessingDrawing" xmlns:w10="urn:schemas-microsoft-com:office:word" xmlns:w="http://schemas.openxmlformats.org/wordprocessingml/2006/main" xmlns:w14="http://schemas.microsoft.com/office/word/2010/wordml" xmlns:w15="http://schemas.microsoft.com/office/word/2012/wordml" xmlns:wpg="http://schemas.microsoft.com/office/word/2010/wordprocessingGroup" xmlns:wpi="http://schemas.microsoft.com/office/word/2010/wordprocessingInk" xmlns:wne="http://schemas.microsoft.com/office/word/2006/wordml" xmlns:wps="http://schemas.microsoft.com/office/word/2010/wordprocessingShape" mc:Ignorable="w14 w15 wp14">
+  <w:sdt>
+    <w:sdtPr>
+      <w:id w:val="-1503355727"/>
+      <w:docPartObj>
+        <w:docPartGallery w:val="Page Numbers (Bottom of Page)"/>
+        <w:docPartUnique/>
+      </w:docPartObj>
+    </w:sdtPr>
+    <w:sdtContent>
+      <w:p>
+        <w:pPr>
+          <w:pStyle w:val="ad"/>
+          <w:jc w:val="right"/>
+        </w:pPr>
+        <w:r>
+          <w:fldChar w:fldCharType="begin"/>
+        </w:r>
+        <w:r>
+          <w:instrText>PAGE   \* MERGEFORMAT</w:instrText>
+        </w:r>
+        <w:r>
+          <w:fldChar w:fldCharType="separate"/>
+        </w:r>
+        <w:r>
+          <w:rPr>
+            <w:noProof/>
+            <w:lang w:val="th-TH"/>
+          </w:rPr>
+          <w:t>2</w:t>
+        </w:r>
+        <w:r>
+          <w:fldChar w:fldCharType="end"/>
+        </w:r>
+      </w:p>
+    </w:sdtContent>
+  </w:sdt>
+  <w:p>
+    <w:pPr>
+      <w:pStyle w:val="ad"/>
+    </w:pPr>
+  </w:p>
+</w:ftr>
+</file>
+
+<file path=word/footnotes.xml><?xml version="1.0" encoding="utf-8"?>
+<w:footnotes xmlns:wpc="http://schemas.microsoft.com/office/word/2010/wordprocessingCanvas" xmlns:mc="http://schemas.openxmlformats.org/markup-compatibility/2006" xmlns:o="urn:schemas-microsoft-com:office:office" xmlns:r="http://schemas.openxmlformats.org/officeDocument/2006/relationships" xmlns:m="http://schemas.openxmlformats.org/officeDocument/2006/math" xmlns:v="urn:schemas-microsoft-com:vml" xmlns:wp14="http://schemas.microsoft.com/office/word/2010/wordprocessingDrawing" xmlns:wp="http://schemas.openxmlformats.org/drawingml/2006/wordprocessingDrawing" xmlns:w10="urn:schemas-microsoft-com:office:word" xmlns:w="http://schemas.openxmlformats.org/wordprocessingml/2006/main" xmlns:w14="http://schemas.microsoft.com/office/word/2010/wordml" xmlns:w15="http://schemas.microsoft.com/office/word/2012/wordml" xmlns:wpg="http://schemas.microsoft.com/office/word/2010/wordprocessingGroup" xmlns:wpi="http://schemas.microsoft.com/office/word/2010/wordprocessingInk" xmlns:wne="http://schemas.microsoft.com/office/word/2006/wordml" xmlns:wps="http://schemas.microsoft.com/office/word/2010/wordprocessingShape" mc:Ignorable="w14 w15 wp14">
+  <w:footnote w:type="separator" w:id="-1">
+    <w:p>
+      <w:pPr>
+        <w:spacing w:after="0" w:line="240" w:lineRule="auto"/>
+      </w:pPr>
+      <w:r>
+        <w:separator/>
+      </w:r>
+    </w:p>
+  </w:footnote>
+  <w:footnote w:type="continuationSeparator" w:id="0">
+    <w:p>
+      <w:pPr>
+        <w:spacing w:after="0" w:line="240" w:lineRule="auto"/>
+      </w:pPr>
+      <w:r>
+        <w:continuationSeparator/>
+      </w:r>
+    </w:p>
+  </w:footnote>
+</w:footnotes>
 </file>
 
 <file path=word/numbering.xml><?xml version="1.0" encoding="utf-8"?>
@@ -6621,6 +8914,71 @@
     <w:qFormat/>
     <w:rsid w:val="00D704EE"/>
   </w:style>
+  <w:style w:type="paragraph" w:styleId="1">
+    <w:name w:val="heading 1"/>
+    <w:basedOn w:val="a0"/>
+    <w:next w:val="a0"/>
+    <w:link w:val="10"/>
+    <w:uiPriority w:val="9"/>
+    <w:qFormat/>
+    <w:rsid w:val="00120B95"/>
+    <w:pPr>
+      <w:keepNext/>
+      <w:keepLines/>
+      <w:spacing w:before="240" w:after="0"/>
+      <w:outlineLvl w:val="0"/>
+    </w:pPr>
+    <w:rPr>
+      <w:rFonts w:asciiTheme="majorHAnsi" w:eastAsiaTheme="majorEastAsia" w:hAnsiTheme="majorHAnsi" w:cstheme="majorBidi"/>
+      <w:color w:val="2E74B5" w:themeColor="accent1" w:themeShade="BF"/>
+      <w:sz w:val="32"/>
+      <w:szCs w:val="40"/>
+    </w:rPr>
+  </w:style>
+  <w:style w:type="paragraph" w:styleId="2">
+    <w:name w:val="heading 2"/>
+    <w:basedOn w:val="a0"/>
+    <w:next w:val="a0"/>
+    <w:link w:val="20"/>
+    <w:uiPriority w:val="9"/>
+    <w:unhideWhenUsed/>
+    <w:qFormat/>
+    <w:rsid w:val="00120B95"/>
+    <w:pPr>
+      <w:keepNext/>
+      <w:keepLines/>
+      <w:spacing w:before="40" w:after="0"/>
+      <w:outlineLvl w:val="1"/>
+    </w:pPr>
+    <w:rPr>
+      <w:rFonts w:asciiTheme="majorHAnsi" w:eastAsiaTheme="majorEastAsia" w:hAnsiTheme="majorHAnsi" w:cstheme="majorBidi"/>
+      <w:color w:val="2E74B5" w:themeColor="accent1" w:themeShade="BF"/>
+      <w:sz w:val="26"/>
+      <w:szCs w:val="33"/>
+    </w:rPr>
+  </w:style>
+  <w:style w:type="paragraph" w:styleId="3">
+    <w:name w:val="heading 3"/>
+    <w:basedOn w:val="a0"/>
+    <w:next w:val="a0"/>
+    <w:link w:val="30"/>
+    <w:uiPriority w:val="9"/>
+    <w:unhideWhenUsed/>
+    <w:qFormat/>
+    <w:rsid w:val="007919D9"/>
+    <w:pPr>
+      <w:keepNext/>
+      <w:keepLines/>
+      <w:spacing w:before="40" w:after="0"/>
+      <w:outlineLvl w:val="2"/>
+    </w:pPr>
+    <w:rPr>
+      <w:rFonts w:asciiTheme="majorHAnsi" w:eastAsiaTheme="majorEastAsia" w:hAnsiTheme="majorHAnsi" w:cstheme="majorBidi"/>
+      <w:color w:val="1F4D78" w:themeColor="accent1" w:themeShade="7F"/>
+      <w:sz w:val="24"/>
+      <w:szCs w:val="30"/>
+    </w:rPr>
+  </w:style>
   <w:style w:type="character" w:default="1" w:styleId="a1">
     <w:name w:val="Default Paragraph Font"/>
     <w:uiPriority w:val="1"/>
@@ -6703,7 +9061,790 @@
     <w:basedOn w:val="a1"/>
     <w:rsid w:val="00C57AA5"/>
   </w:style>
+  <w:style w:type="paragraph" w:styleId="a5">
+    <w:name w:val="No Spacing"/>
+    <w:link w:val="a6"/>
+    <w:uiPriority w:val="1"/>
+    <w:qFormat/>
+    <w:rsid w:val="00B26A5F"/>
+    <w:pPr>
+      <w:spacing w:after="0" w:line="240" w:lineRule="auto"/>
+    </w:pPr>
+    <w:rPr>
+      <w:rFonts w:eastAsiaTheme="minorEastAsia"/>
+      <w:sz w:val="28"/>
+    </w:rPr>
+  </w:style>
+  <w:style w:type="character" w:customStyle="1" w:styleId="a6">
+    <w:name w:val="ไม่มีการเว้นระยะห่าง อักขระ"/>
+    <w:basedOn w:val="a1"/>
+    <w:link w:val="a5"/>
+    <w:uiPriority w:val="1"/>
+    <w:rsid w:val="00B26A5F"/>
+    <w:rPr>
+      <w:rFonts w:eastAsiaTheme="minorEastAsia"/>
+      <w:sz w:val="28"/>
+    </w:rPr>
+  </w:style>
+  <w:style w:type="character" w:customStyle="1" w:styleId="10">
+    <w:name w:val="หัวเรื่อง 1 อักขระ"/>
+    <w:basedOn w:val="a1"/>
+    <w:link w:val="1"/>
+    <w:uiPriority w:val="9"/>
+    <w:rsid w:val="00120B95"/>
+    <w:rPr>
+      <w:rFonts w:asciiTheme="majorHAnsi" w:eastAsiaTheme="majorEastAsia" w:hAnsiTheme="majorHAnsi" w:cstheme="majorBidi"/>
+      <w:color w:val="2E74B5" w:themeColor="accent1" w:themeShade="BF"/>
+      <w:sz w:val="32"/>
+      <w:szCs w:val="40"/>
+    </w:rPr>
+  </w:style>
+  <w:style w:type="paragraph" w:styleId="a7">
+    <w:name w:val="TOC Heading"/>
+    <w:basedOn w:val="1"/>
+    <w:next w:val="a0"/>
+    <w:uiPriority w:val="39"/>
+    <w:unhideWhenUsed/>
+    <w:qFormat/>
+    <w:rsid w:val="00120B95"/>
+    <w:pPr>
+      <w:outlineLvl w:val="9"/>
+    </w:pPr>
+    <w:rPr>
+      <w:sz w:val="40"/>
+      <w:cs/>
+    </w:rPr>
+  </w:style>
+  <w:style w:type="paragraph" w:styleId="a8">
+    <w:name w:val="Title"/>
+    <w:basedOn w:val="a0"/>
+    <w:next w:val="a0"/>
+    <w:link w:val="a9"/>
+    <w:uiPriority w:val="10"/>
+    <w:qFormat/>
+    <w:rsid w:val="00120B95"/>
+    <w:pPr>
+      <w:spacing w:after="0" w:line="240" w:lineRule="auto"/>
+      <w:contextualSpacing/>
+    </w:pPr>
+    <w:rPr>
+      <w:rFonts w:asciiTheme="majorHAnsi" w:eastAsiaTheme="majorEastAsia" w:hAnsiTheme="majorHAnsi" w:cstheme="majorBidi"/>
+      <w:spacing w:val="-10"/>
+      <w:kern w:val="28"/>
+      <w:sz w:val="56"/>
+      <w:szCs w:val="71"/>
+    </w:rPr>
+  </w:style>
+  <w:style w:type="character" w:customStyle="1" w:styleId="a9">
+    <w:name w:val="ชื่อเรื่อง อักขระ"/>
+    <w:basedOn w:val="a1"/>
+    <w:link w:val="a8"/>
+    <w:uiPriority w:val="10"/>
+    <w:rsid w:val="00120B95"/>
+    <w:rPr>
+      <w:rFonts w:asciiTheme="majorHAnsi" w:eastAsiaTheme="majorEastAsia" w:hAnsiTheme="majorHAnsi" w:cstheme="majorBidi"/>
+      <w:spacing w:val="-10"/>
+      <w:kern w:val="28"/>
+      <w:sz w:val="56"/>
+      <w:szCs w:val="71"/>
+    </w:rPr>
+  </w:style>
+  <w:style w:type="paragraph" w:styleId="11">
+    <w:name w:val="toc 1"/>
+    <w:basedOn w:val="a0"/>
+    <w:next w:val="a0"/>
+    <w:autoRedefine/>
+    <w:uiPriority w:val="39"/>
+    <w:unhideWhenUsed/>
+    <w:rsid w:val="00120B95"/>
+    <w:pPr>
+      <w:spacing w:after="100"/>
+    </w:pPr>
+  </w:style>
+  <w:style w:type="character" w:styleId="aa">
+    <w:name w:val="Hyperlink"/>
+    <w:basedOn w:val="a1"/>
+    <w:uiPriority w:val="99"/>
+    <w:unhideWhenUsed/>
+    <w:rsid w:val="00120B95"/>
+    <w:rPr>
+      <w:color w:val="0563C1" w:themeColor="hyperlink"/>
+      <w:u w:val="single"/>
+    </w:rPr>
+  </w:style>
+  <w:style w:type="character" w:customStyle="1" w:styleId="20">
+    <w:name w:val="หัวเรื่อง 2 อักขระ"/>
+    <w:basedOn w:val="a1"/>
+    <w:link w:val="2"/>
+    <w:uiPriority w:val="9"/>
+    <w:rsid w:val="00120B95"/>
+    <w:rPr>
+      <w:rFonts w:asciiTheme="majorHAnsi" w:eastAsiaTheme="majorEastAsia" w:hAnsiTheme="majorHAnsi" w:cstheme="majorBidi"/>
+      <w:color w:val="2E74B5" w:themeColor="accent1" w:themeShade="BF"/>
+      <w:sz w:val="26"/>
+      <w:szCs w:val="33"/>
+    </w:rPr>
+  </w:style>
+  <w:style w:type="paragraph" w:styleId="21">
+    <w:name w:val="toc 2"/>
+    <w:basedOn w:val="a0"/>
+    <w:next w:val="a0"/>
+    <w:autoRedefine/>
+    <w:uiPriority w:val="39"/>
+    <w:unhideWhenUsed/>
+    <w:rsid w:val="00120B95"/>
+    <w:pPr>
+      <w:spacing w:after="100"/>
+      <w:ind w:left="220"/>
+    </w:pPr>
+  </w:style>
+  <w:style w:type="character" w:customStyle="1" w:styleId="30">
+    <w:name w:val="หัวเรื่อง 3 อักขระ"/>
+    <w:basedOn w:val="a1"/>
+    <w:link w:val="3"/>
+    <w:uiPriority w:val="9"/>
+    <w:rsid w:val="007919D9"/>
+    <w:rPr>
+      <w:rFonts w:asciiTheme="majorHAnsi" w:eastAsiaTheme="majorEastAsia" w:hAnsiTheme="majorHAnsi" w:cstheme="majorBidi"/>
+      <w:color w:val="1F4D78" w:themeColor="accent1" w:themeShade="7F"/>
+      <w:sz w:val="24"/>
+      <w:szCs w:val="30"/>
+    </w:rPr>
+  </w:style>
+  <w:style w:type="paragraph" w:styleId="31">
+    <w:name w:val="toc 3"/>
+    <w:basedOn w:val="a0"/>
+    <w:next w:val="a0"/>
+    <w:autoRedefine/>
+    <w:uiPriority w:val="39"/>
+    <w:unhideWhenUsed/>
+    <w:rsid w:val="007919D9"/>
+    <w:pPr>
+      <w:spacing w:after="100"/>
+      <w:ind w:left="440"/>
+    </w:pPr>
+  </w:style>
+  <w:style w:type="paragraph" w:styleId="ab">
+    <w:name w:val="header"/>
+    <w:basedOn w:val="a0"/>
+    <w:link w:val="ac"/>
+    <w:uiPriority w:val="99"/>
+    <w:unhideWhenUsed/>
+    <w:rsid w:val="00406005"/>
+    <w:pPr>
+      <w:tabs>
+        <w:tab w:val="center" w:pos="4513"/>
+        <w:tab w:val="right" w:pos="9026"/>
+      </w:tabs>
+      <w:spacing w:after="0" w:line="240" w:lineRule="auto"/>
+    </w:pPr>
+  </w:style>
+  <w:style w:type="character" w:customStyle="1" w:styleId="ac">
+    <w:name w:val="หัวกระดาษ อักขระ"/>
+    <w:basedOn w:val="a1"/>
+    <w:link w:val="ab"/>
+    <w:uiPriority w:val="99"/>
+    <w:rsid w:val="00406005"/>
+  </w:style>
+  <w:style w:type="paragraph" w:styleId="ad">
+    <w:name w:val="footer"/>
+    <w:basedOn w:val="a0"/>
+    <w:link w:val="ae"/>
+    <w:uiPriority w:val="99"/>
+    <w:unhideWhenUsed/>
+    <w:rsid w:val="00406005"/>
+    <w:pPr>
+      <w:tabs>
+        <w:tab w:val="center" w:pos="4513"/>
+        <w:tab w:val="right" w:pos="9026"/>
+      </w:tabs>
+      <w:spacing w:after="0" w:line="240" w:lineRule="auto"/>
+    </w:pPr>
+  </w:style>
+  <w:style w:type="character" w:customStyle="1" w:styleId="ae">
+    <w:name w:val="ท้ายกระดาษ อักขระ"/>
+    <w:basedOn w:val="a1"/>
+    <w:link w:val="ad"/>
+    <w:uiPriority w:val="99"/>
+    <w:rsid w:val="00406005"/>
+  </w:style>
 </w:styles>
+</file>
+
+<file path=word/glossary/document.xml><?xml version="1.0" encoding="utf-8"?>
+<w:glossaryDocument xmlns:wpc="http://schemas.microsoft.com/office/word/2010/wordprocessingCanvas" xmlns:mc="http://schemas.openxmlformats.org/markup-compatibility/2006" xmlns:o="urn:schemas-microsoft-com:office:office" xmlns:r="http://schemas.openxmlformats.org/officeDocument/2006/relationships" xmlns:m="http://schemas.openxmlformats.org/officeDocument/2006/math" xmlns:v="urn:schemas-microsoft-com:vml" xmlns:wp14="http://schemas.microsoft.com/office/word/2010/wordprocessingDrawing" xmlns:wp="http://schemas.openxmlformats.org/drawingml/2006/wordprocessingDrawing" xmlns:w10="urn:schemas-microsoft-com:office:word" xmlns:w="http://schemas.openxmlformats.org/wordprocessingml/2006/main" xmlns:w14="http://schemas.microsoft.com/office/word/2010/wordml" xmlns:w15="http://schemas.microsoft.com/office/word/2012/wordml" xmlns:wpg="http://schemas.microsoft.com/office/word/2010/wordprocessingGroup" xmlns:wpi="http://schemas.microsoft.com/office/word/2010/wordprocessingInk" xmlns:wne="http://schemas.microsoft.com/office/word/2006/wordml" xmlns:wps="http://schemas.microsoft.com/office/word/2010/wordprocessingShape" mc:Ignorable="w14 w15 wp14"/>
+</file>
+
+<file path=word/glossary/fontTable.xml><?xml version="1.0" encoding="utf-8"?>
+<w:fonts xmlns:mc="http://schemas.openxmlformats.org/markup-compatibility/2006" xmlns:r="http://schemas.openxmlformats.org/officeDocument/2006/relationships" xmlns:w="http://schemas.openxmlformats.org/wordprocessingml/2006/main" xmlns:w14="http://schemas.microsoft.com/office/word/2010/wordml" xmlns:w15="http://schemas.microsoft.com/office/word/2012/wordml" mc:Ignorable="w14 w15">
+  <w:font w:name="Symbol">
+    <w:panose1 w:val="05050102010706020507"/>
+    <w:charset w:val="02"/>
+    <w:family w:val="roman"/>
+    <w:pitch w:val="variable"/>
+    <w:sig w:usb0="00000000" w:usb1="10000000" w:usb2="00000000" w:usb3="00000000" w:csb0="80000000" w:csb1="00000000"/>
+  </w:font>
+  <w:font w:name="Times New Roman">
+    <w:panose1 w:val="02020603050405020304"/>
+    <w:charset w:val="00"/>
+    <w:family w:val="roman"/>
+    <w:pitch w:val="variable"/>
+    <w:sig w:usb0="E0002AFF" w:usb1="C0007841" w:usb2="00000009" w:usb3="00000000" w:csb0="000001FF" w:csb1="00000000"/>
+  </w:font>
+  <w:font w:name="Courier New">
+    <w:panose1 w:val="02070309020205020404"/>
+    <w:charset w:val="00"/>
+    <w:family w:val="modern"/>
+    <w:pitch w:val="fixed"/>
+    <w:sig w:usb0="E0002AFF" w:usb1="C0007843" w:usb2="00000009" w:usb3="00000000" w:csb0="000001FF" w:csb1="00000000"/>
+  </w:font>
+  <w:font w:name="Wingdings">
+    <w:panose1 w:val="05000000000000000000"/>
+    <w:charset w:val="02"/>
+    <w:family w:val="auto"/>
+    <w:pitch w:val="variable"/>
+    <w:sig w:usb0="00000000" w:usb1="10000000" w:usb2="00000000" w:usb3="00000000" w:csb0="80000000" w:csb1="00000000"/>
+  </w:font>
+  <w:font w:name="Calibri">
+    <w:panose1 w:val="020F0502020204030204"/>
+    <w:charset w:val="00"/>
+    <w:family w:val="swiss"/>
+    <w:pitch w:val="variable"/>
+    <w:sig w:usb0="E00002FF" w:usb1="4000ACFF" w:usb2="00000001" w:usb3="00000000" w:csb0="0000019F" w:csb1="00000000"/>
+  </w:font>
+  <w:font w:name="Cordia New">
+    <w:panose1 w:val="020B0304020202020204"/>
+    <w:charset w:val="00"/>
+    <w:family w:val="swiss"/>
+    <w:pitch w:val="variable"/>
+    <w:sig w:usb0="81000003" w:usb1="00000000" w:usb2="00000000" w:usb3="00000000" w:csb0="00010001" w:csb1="00000000"/>
+  </w:font>
+  <w:font w:name="Calibri Light">
+    <w:panose1 w:val="020F0302020204030204"/>
+    <w:charset w:val="00"/>
+    <w:family w:val="swiss"/>
+    <w:pitch w:val="variable"/>
+    <w:sig w:usb0="A00002EF" w:usb1="4000207B" w:usb2="00000000" w:usb3="00000000" w:csb0="0000019F" w:csb1="00000000"/>
+  </w:font>
+  <w:font w:name="Angsana New">
+    <w:panose1 w:val="02020603050405020304"/>
+    <w:charset w:val="00"/>
+    <w:family w:val="roman"/>
+    <w:pitch w:val="variable"/>
+    <w:sig w:usb0="81000003" w:usb1="00000000" w:usb2="00000000" w:usb3="00000000" w:csb0="00010001" w:csb1="00000000"/>
+  </w:font>
+  <w:font w:name="Trebuchet MS">
+    <w:panose1 w:val="020B0603020202020204"/>
+    <w:charset w:val="00"/>
+    <w:family w:val="swiss"/>
+    <w:pitch w:val="variable"/>
+    <w:sig w:usb0="00000287" w:usb1="00000000" w:usb2="00000000" w:usb3="00000000" w:csb0="0000009F" w:csb1="00000000"/>
+  </w:font>
+  <w:font w:name="Arial">
+    <w:panose1 w:val="020B0604020202020204"/>
+    <w:charset w:val="00"/>
+    <w:family w:val="swiss"/>
+    <w:pitch w:val="variable"/>
+    <w:sig w:usb0="E0002AFF" w:usb1="C0007843" w:usb2="00000009" w:usb3="00000000" w:csb0="000001FF" w:csb1="00000000"/>
+  </w:font>
+</w:fonts>
+</file>
+
+<file path=word/glossary/settings.xml><?xml version="1.0" encoding="utf-8"?>
+<w:settings xmlns:mc="http://schemas.openxmlformats.org/markup-compatibility/2006" xmlns:o="urn:schemas-microsoft-com:office:office" xmlns:r="http://schemas.openxmlformats.org/officeDocument/2006/relationships" xmlns:m="http://schemas.openxmlformats.org/officeDocument/2006/math" xmlns:v="urn:schemas-microsoft-com:vml" xmlns:w10="urn:schemas-microsoft-com:office:word" xmlns:w="http://schemas.openxmlformats.org/wordprocessingml/2006/main" xmlns:w14="http://schemas.microsoft.com/office/word/2010/wordml" xmlns:w15="http://schemas.microsoft.com/office/word/2012/wordml" xmlns:sl="http://schemas.openxmlformats.org/schemaLibrary/2006/main" mc:Ignorable="w14 w15">
+  <w:view w:val="normal"/>
+  <w:defaultTabStop w:val="720"/>
+  <w:characterSpacingControl w:val="doNotCompress"/>
+  <w:compat>
+    <w:applyBreakingRules/>
+    <w:useFELayout/>
+    <w:compatSetting w:name="compatibilityMode" w:uri="http://schemas.microsoft.com/office/word" w:val="15"/>
+    <w:compatSetting w:name="overrideTableStyleFontSizeAndJustification" w:uri="http://schemas.microsoft.com/office/word" w:val="1"/>
+    <w:compatSetting w:name="enableOpenTypeFeatures" w:uri="http://schemas.microsoft.com/office/word" w:val="1"/>
+    <w:compatSetting w:name="doNotFlipMirrorIndents" w:uri="http://schemas.microsoft.com/office/word" w:val="1"/>
+    <w:compatSetting w:name="differentiateMultirowTableHeaders" w:uri="http://schemas.microsoft.com/office/word" w:val="1"/>
+  </w:compat>
+  <w:rsids>
+    <w:rsidRoot w:val="00F620EC"/>
+    <w:rsid w:val="002179F3"/>
+    <w:rsid w:val="00F620EC"/>
+  </w:rsids>
+  <m:mathPr>
+    <m:mathFont m:val="Cambria Math"/>
+    <m:brkBin m:val="before"/>
+    <m:brkBinSub m:val="--"/>
+    <m:smallFrac m:val="0"/>
+    <m:dispDef/>
+    <m:lMargin m:val="0"/>
+    <m:rMargin m:val="0"/>
+    <m:defJc m:val="centerGroup"/>
+    <m:wrapIndent m:val="1440"/>
+    <m:intLim m:val="subSup"/>
+    <m:naryLim m:val="undOvr"/>
+  </m:mathPr>
+  <w:themeFontLang w:val="en-US" w:bidi="th-TH"/>
+  <w:clrSchemeMapping w:bg1="light1" w:t1="dark1" w:bg2="light2" w:t2="dark2" w:accent1="accent1" w:accent2="accent2" w:accent3="accent3" w:accent4="accent4" w:accent5="accent5" w:accent6="accent6" w:hyperlink="hyperlink" w:followedHyperlink="followedHyperlink"/>
+  <w:decimalSymbol w:val="."/>
+  <w:listSeparator w:val=","/>
+  <w15:chartTrackingRefBased/>
+</w:settings>
+</file>
+
+<file path=word/glossary/styles.xml><?xml version="1.0" encoding="utf-8"?>
+<w:styles xmlns:mc="http://schemas.openxmlformats.org/markup-compatibility/2006" xmlns:r="http://schemas.openxmlformats.org/officeDocument/2006/relationships" xmlns:w="http://schemas.openxmlformats.org/wordprocessingml/2006/main" xmlns:w14="http://schemas.microsoft.com/office/word/2010/wordml" xmlns:w15="http://schemas.microsoft.com/office/word/2012/wordml" mc:Ignorable="w14 w15">
+  <w:docDefaults>
+    <w:rPrDefault>
+      <w:rPr>
+        <w:rFonts w:asciiTheme="minorHAnsi" w:eastAsiaTheme="minorEastAsia" w:hAnsiTheme="minorHAnsi" w:cstheme="minorBidi"/>
+        <w:sz w:val="22"/>
+        <w:szCs w:val="28"/>
+        <w:lang w:val="en-US" w:eastAsia="en-US" w:bidi="th-TH"/>
+      </w:rPr>
+    </w:rPrDefault>
+    <w:pPrDefault>
+      <w:pPr>
+        <w:spacing w:after="160" w:line="259" w:lineRule="auto"/>
+      </w:pPr>
+    </w:pPrDefault>
+  </w:docDefaults>
+  <w:latentStyles w:defLockedState="0" w:defUIPriority="99" w:defSemiHidden="0" w:defUnhideWhenUsed="0" w:defQFormat="0" w:count="371">
+    <w:lsdException w:name="Normal" w:uiPriority="0" w:qFormat="1"/>
+    <w:lsdException w:name="heading 1" w:uiPriority="9" w:qFormat="1"/>
+    <w:lsdException w:name="heading 2" w:semiHidden="1" w:uiPriority="9" w:unhideWhenUsed="1" w:qFormat="1"/>
+    <w:lsdException w:name="heading 3" w:semiHidden="1" w:uiPriority="9" w:unhideWhenUsed="1" w:qFormat="1"/>
+    <w:lsdException w:name="heading 4" w:semiHidden="1" w:uiPriority="9" w:unhideWhenUsed="1" w:qFormat="1"/>
+    <w:lsdException w:name="heading 5" w:semiHidden="1" w:uiPriority="9" w:unhideWhenUsed="1" w:qFormat="1"/>
+    <w:lsdException w:name="heading 6" w:semiHidden="1" w:uiPriority="9" w:unhideWhenUsed="1" w:qFormat="1"/>
+    <w:lsdException w:name="heading 7" w:semiHidden="1" w:uiPriority="9" w:unhideWhenUsed="1" w:qFormat="1"/>
+    <w:lsdException w:name="heading 8" w:semiHidden="1" w:uiPriority="9" w:unhideWhenUsed="1" w:qFormat="1"/>
+    <w:lsdException w:name="heading 9" w:semiHidden="1" w:uiPriority="9" w:unhideWhenUsed="1" w:qFormat="1"/>
+    <w:lsdException w:name="index 1" w:semiHidden="1" w:unhideWhenUsed="1"/>
+    <w:lsdException w:name="index 2" w:semiHidden="1" w:unhideWhenUsed="1"/>
+    <w:lsdException w:name="index 3" w:semiHidden="1" w:unhideWhenUsed="1"/>
+    <w:lsdException w:name="index 4" w:semiHidden="1" w:unhideWhenUsed="1"/>
+    <w:lsdException w:name="index 5" w:semiHidden="1" w:unhideWhenUsed="1"/>
+    <w:lsdException w:name="index 6" w:semiHidden="1" w:unhideWhenUsed="1"/>
+    <w:lsdException w:name="index 7" w:semiHidden="1" w:unhideWhenUsed="1"/>
+    <w:lsdException w:name="index 8" w:semiHidden="1" w:unhideWhenUsed="1"/>
+    <w:lsdException w:name="index 9" w:semiHidden="1" w:unhideWhenUsed="1"/>
+    <w:lsdException w:name="toc 1" w:semiHidden="1" w:uiPriority="39" w:unhideWhenUsed="1"/>
+    <w:lsdException w:name="toc 2" w:semiHidden="1" w:uiPriority="39" w:unhideWhenUsed="1"/>
+    <w:lsdException w:name="toc 3" w:semiHidden="1" w:uiPriority="39" w:unhideWhenUsed="1"/>
+    <w:lsdException w:name="toc 4" w:semiHidden="1" w:uiPriority="39" w:unhideWhenUsed="1"/>
+    <w:lsdException w:name="toc 5" w:semiHidden="1" w:uiPriority="39" w:unhideWhenUsed="1"/>
+    <w:lsdException w:name="toc 6" w:semiHidden="1" w:uiPriority="39" w:unhideWhenUsed="1"/>
+    <w:lsdException w:name="toc 7" w:semiHidden="1" w:uiPriority="39" w:unhideWhenUsed="1"/>
+    <w:lsdException w:name="toc 8" w:semiHidden="1" w:uiPriority="39" w:unhideWhenUsed="1"/>
+    <w:lsdException w:name="toc 9" w:semiHidden="1" w:uiPriority="39" w:unhideWhenUsed="1"/>
+    <w:lsdException w:name="Normal Indent" w:semiHidden="1" w:unhideWhenUsed="1"/>
+    <w:lsdException w:name="footnote text" w:semiHidden="1" w:unhideWhenUsed="1"/>
+    <w:lsdException w:name="annotation text" w:semiHidden="1" w:unhideWhenUsed="1"/>
+    <w:lsdException w:name="header" w:semiHidden="1" w:unhideWhenUsed="1"/>
+    <w:lsdException w:name="footer" w:semiHidden="1" w:unhideWhenUsed="1"/>
+    <w:lsdException w:name="index heading" w:semiHidden="1" w:unhideWhenUsed="1"/>
+    <w:lsdException w:name="caption" w:semiHidden="1" w:uiPriority="35" w:unhideWhenUsed="1" w:qFormat="1"/>
+    <w:lsdException w:name="table of figures" w:semiHidden="1" w:unhideWhenUsed="1"/>
+    <w:lsdException w:name="envelope address" w:semiHidden="1" w:unhideWhenUsed="1"/>
+    <w:lsdException w:name="envelope return" w:semiHidden="1" w:unhideWhenUsed="1"/>
+    <w:lsdException w:name="footnote reference" w:semiHidden="1" w:unhideWhenUsed="1"/>
+    <w:lsdException w:name="annotation reference" w:semiHidden="1" w:unhideWhenUsed="1"/>
+    <w:lsdException w:name="line number" w:semiHidden="1" w:unhideWhenUsed="1"/>
+    <w:lsdException w:name="page number" w:semiHidden="1" w:unhideWhenUsed="1"/>
+    <w:lsdException w:name="endnote reference" w:semiHidden="1" w:unhideWhenUsed="1"/>
+    <w:lsdException w:name="endnote text" w:semiHidden="1" w:unhideWhenUsed="1"/>
+    <w:lsdException w:name="table of authorities" w:semiHidden="1" w:unhideWhenUsed="1"/>
+    <w:lsdException w:name="macro" w:semiHidden="1" w:unhideWhenUsed="1"/>
+    <w:lsdException w:name="toa heading" w:semiHidden="1" w:unhideWhenUsed="1"/>
+    <w:lsdException w:name="List" w:semiHidden="1" w:unhideWhenUsed="1"/>
+    <w:lsdException w:name="List Bullet" w:semiHidden="1" w:unhideWhenUsed="1"/>
+    <w:lsdException w:name="List Number" w:semiHidden="1" w:unhideWhenUsed="1"/>
+    <w:lsdException w:name="List 2" w:semiHidden="1" w:unhideWhenUsed="1"/>
+    <w:lsdException w:name="List 3" w:semiHidden="1" w:unhideWhenUsed="1"/>
+    <w:lsdException w:name="List 4" w:semiHidden="1" w:unhideWhenUsed="1"/>
+    <w:lsdException w:name="List 5" w:semiHidden="1" w:unhideWhenUsed="1"/>
+    <w:lsdException w:name="List Bullet 2" w:semiHidden="1" w:unhideWhenUsed="1"/>
+    <w:lsdException w:name="List Bullet 3" w:semiHidden="1" w:unhideWhenUsed="1"/>
+    <w:lsdException w:name="List Bullet 4" w:semiHidden="1" w:unhideWhenUsed="1"/>
+    <w:lsdException w:name="List Bullet 5" w:semiHidden="1" w:unhideWhenUsed="1"/>
+    <w:lsdException w:name="List Number 2" w:semiHidden="1" w:unhideWhenUsed="1"/>
+    <w:lsdException w:name="List Number 3" w:semiHidden="1" w:unhideWhenUsed="1"/>
+    <w:lsdException w:name="List Number 4" w:semiHidden="1" w:unhideWhenUsed="1"/>
+    <w:lsdException w:name="List Number 5" w:semiHidden="1" w:unhideWhenUsed="1"/>
+    <w:lsdException w:name="Title" w:uiPriority="10" w:qFormat="1"/>
+    <w:lsdException w:name="Closing" w:semiHidden="1" w:unhideWhenUsed="1"/>
+    <w:lsdException w:name="Signature" w:semiHidden="1" w:unhideWhenUsed="1"/>
+    <w:lsdException w:name="Default Paragraph Font" w:semiHidden="1" w:uiPriority="1" w:unhideWhenUsed="1"/>
+    <w:lsdException w:name="Body Text" w:semiHidden="1" w:unhideWhenUsed="1"/>
+    <w:lsdException w:name="Body Text Indent" w:semiHidden="1" w:unhideWhenUsed="1"/>
+    <w:lsdException w:name="List Continue" w:semiHidden="1" w:unhideWhenUsed="1"/>
+    <w:lsdException w:name="List Continue 2" w:semiHidden="1" w:unhideWhenUsed="1"/>
+    <w:lsdException w:name="List Continue 3" w:semiHidden="1" w:unhideWhenUsed="1"/>
+    <w:lsdException w:name="List Continue 4" w:semiHidden="1" w:unhideWhenUsed="1"/>
+    <w:lsdException w:name="List Continue 5" w:semiHidden="1" w:unhideWhenUsed="1"/>
+    <w:lsdException w:name="Message Header" w:semiHidden="1" w:unhideWhenUsed="1"/>
+    <w:lsdException w:name="Subtitle" w:uiPriority="11" w:qFormat="1"/>
+    <w:lsdException w:name="Salutation" w:semiHidden="1" w:unhideWhenUsed="1"/>
+    <w:lsdException w:name="Date" w:semiHidden="1" w:unhideWhenUsed="1"/>
+    <w:lsdException w:name="Body Text First Indent" w:semiHidden="1" w:unhideWhenUsed="1"/>
+    <w:lsdException w:name="Body Text First Indent 2" w:semiHidden="1" w:unhideWhenUsed="1"/>
+    <w:lsdException w:name="Note Heading" w:semiHidden="1" w:unhideWhenUsed="1"/>
+    <w:lsdException w:name="Body Text 2" w:semiHidden="1" w:unhideWhenUsed="1"/>
+    <w:lsdException w:name="Body Text 3" w:semiHidden="1" w:unhideWhenUsed="1"/>
+    <w:lsdException w:name="Body Text Indent 2" w:semiHidden="1" w:unhideWhenUsed="1"/>
+    <w:lsdException w:name="Body Text Indent 3" w:semiHidden="1" w:unhideWhenUsed="1"/>
+    <w:lsdException w:name="Block Text" w:semiHidden="1" w:unhideWhenUsed="1"/>
+    <w:lsdException w:name="Hyperlink" w:semiHidden="1" w:unhideWhenUsed="1"/>
+    <w:lsdException w:name="FollowedHyperlink" w:semiHidden="1" w:unhideWhenUsed="1"/>
+    <w:lsdException w:name="Strong" w:uiPriority="22" w:qFormat="1"/>
+    <w:lsdException w:name="Emphasis" w:uiPriority="20" w:qFormat="1"/>
+    <w:lsdException w:name="Document Map" w:semiHidden="1" w:unhideWhenUsed="1"/>
+    <w:lsdException w:name="Plain Text" w:semiHidden="1" w:unhideWhenUsed="1"/>
+    <w:lsdException w:name="E-mail Signature" w:semiHidden="1" w:unhideWhenUsed="1"/>
+    <w:lsdException w:name="HTML Top of Form" w:semiHidden="1" w:unhideWhenUsed="1"/>
+    <w:lsdException w:name="HTML Bottom of Form" w:semiHidden="1" w:unhideWhenUsed="1"/>
+    <w:lsdException w:name="Normal (Web)" w:semiHidden="1" w:unhideWhenUsed="1"/>
+    <w:lsdException w:name="HTML Acronym" w:semiHidden="1" w:unhideWhenUsed="1"/>
+    <w:lsdException w:name="HTML Address" w:semiHidden="1" w:unhideWhenUsed="1"/>
+    <w:lsdException w:name="HTML Cite" w:semiHidden="1" w:unhideWhenUsed="1"/>
+    <w:lsdException w:name="HTML Code" w:semiHidden="1" w:unhideWhenUsed="1"/>
+    <w:lsdException w:name="HTML Definition" w:semiHidden="1" w:unhideWhenUsed="1"/>
+    <w:lsdException w:name="HTML Keyboard" w:semiHidden="1" w:unhideWhenUsed="1"/>
+    <w:lsdException w:name="HTML Preformatted" w:semiHidden="1" w:unhideWhenUsed="1"/>
+    <w:lsdException w:name="HTML Sample" w:semiHidden="1" w:unhideWhenUsed="1"/>
+    <w:lsdException w:name="HTML Typewriter" w:semiHidden="1" w:unhideWhenUsed="1"/>
+    <w:lsdException w:name="HTML Variable" w:semiHidden="1" w:unhideWhenUsed="1"/>
+    <w:lsdException w:name="Normal Table" w:semiHidden="1" w:unhideWhenUsed="1"/>
+    <w:lsdException w:name="annotation subject" w:semiHidden="1" w:unhideWhenUsed="1"/>
+    <w:lsdException w:name="No List" w:semiHidden="1" w:unhideWhenUsed="1"/>
+    <w:lsdException w:name="Outline List 1" w:semiHidden="1" w:unhideWhenUsed="1"/>
+    <w:lsdException w:name="Outline List 2" w:semiHidden="1" w:unhideWhenUsed="1"/>
+    <w:lsdException w:name="Outline List 3" w:semiHidden="1" w:unhideWhenUsed="1"/>
+    <w:lsdException w:name="Table Simple 1" w:semiHidden="1" w:unhideWhenUsed="1"/>
+    <w:lsdException w:name="Table Simple 2" w:semiHidden="1" w:unhideWhenUsed="1"/>
+    <w:lsdException w:name="Table Simple 3" w:semiHidden="1" w:unhideWhenUsed="1"/>
+    <w:lsdException w:name="Table Classic 1" w:semiHidden="1" w:unhideWhenUsed="1"/>
+    <w:lsdException w:name="Table Classic 2" w:semiHidden="1" w:unhideWhenUsed="1"/>
+    <w:lsdException w:name="Table Classic 3" w:semiHidden="1" w:unhideWhenUsed="1"/>
+    <w:lsdException w:name="Table Classic 4" w:semiHidden="1" w:unhideWhenUsed="1"/>
+    <w:lsdException w:name="Table Colorful 1" w:semiHidden="1" w:unhideWhenUsed="1"/>
+    <w:lsdException w:name="Table Colorful 2" w:semiHidden="1" w:unhideWhenUsed="1"/>
+    <w:lsdException w:name="Table Colorful 3" w:semiHidden="1" w:unhideWhenUsed="1"/>
+    <w:lsdException w:name="Table Columns 1" w:semiHidden="1" w:unhideWhenUsed="1"/>
+    <w:lsdException w:name="Table Columns 2" w:semiHidden="1" w:unhideWhenUsed="1"/>
+    <w:lsdException w:name="Table Columns 3" w:semiHidden="1" w:unhideWhenUsed="1"/>
+    <w:lsdException w:name="Table Columns 4" w:semiHidden="1" w:unhideWhenUsed="1"/>
+    <w:lsdException w:name="Table Columns 5" w:semiHidden="1" w:unhideWhenUsed="1"/>
+    <w:lsdException w:name="Table Grid 1" w:semiHidden="1" w:unhideWhenUsed="1"/>
+    <w:lsdException w:name="Table Grid 2" w:semiHidden="1" w:unhideWhenUsed="1"/>
+    <w:lsdException w:name="Table Grid 3" w:semiHidden="1" w:unhideWhenUsed="1"/>
+    <w:lsdException w:name="Table Grid 4" w:semiHidden="1" w:unhideWhenUsed="1"/>
+    <w:lsdException w:name="Table Grid 5" w:semiHidden="1" w:unhideWhenUsed="1"/>
+    <w:lsdException w:name="Table Grid 6" w:semiHidden="1" w:unhideWhenUsed="1"/>
+    <w:lsdException w:name="Table Grid 7" w:semiHidden="1" w:unhideWhenUsed="1"/>
+    <w:lsdException w:name="Table Grid 8" w:semiHidden="1" w:unhideWhenUsed="1"/>
+    <w:lsdException w:name="Table List 1" w:semiHidden="1" w:unhideWhenUsed="1"/>
+    <w:lsdException w:name="Table List 2" w:semiHidden="1" w:unhideWhenUsed="1"/>
+    <w:lsdException w:name="Table List 3" w:semiHidden="1" w:unhideWhenUsed="1"/>
+    <w:lsdException w:name="Table List 4" w:semiHidden="1" w:unhideWhenUsed="1"/>
+    <w:lsdException w:name="Table List 5" w:semiHidden="1" w:unhideWhenUsed="1"/>
+    <w:lsdException w:name="Table List 6" w:semiHidden="1" w:unhideWhenUsed="1"/>
+    <w:lsdException w:name="Table List 7" w:semiHidden="1" w:unhideWhenUsed="1"/>
+    <w:lsdException w:name="Table List 8" w:semiHidden="1" w:unhideWhenUsed="1"/>
+    <w:lsdException w:name="Table 3D effects 1" w:semiHidden="1" w:unhideWhenUsed="1"/>
+    <w:lsdException w:name="Table 3D effects 2" w:semiHidden="1" w:unhideWhenUsed="1"/>
+    <w:lsdException w:name="Table 3D effects 3" w:semiHidden="1" w:unhideWhenUsed="1"/>
+    <w:lsdException w:name="Table Contemporary" w:semiHidden="1" w:unhideWhenUsed="1"/>
+    <w:lsdException w:name="Table Elegant" w:semiHidden="1" w:unhideWhenUsed="1"/>
+    <w:lsdException w:name="Table Professional" w:semiHidden="1" w:unhideWhenUsed="1"/>
+    <w:lsdException w:name="Table Subtle 1" w:semiHidden="1" w:unhideWhenUsed="1"/>
+    <w:lsdException w:name="Table Subtle 2" w:semiHidden="1" w:unhideWhenUsed="1"/>
+    <w:lsdException w:name="Table Web 1" w:semiHidden="1" w:unhideWhenUsed="1"/>
+    <w:lsdException w:name="Table Web 2" w:semiHidden="1" w:unhideWhenUsed="1"/>
+    <w:lsdException w:name="Table Web 3" w:semiHidden="1" w:unhideWhenUsed="1"/>
+    <w:lsdException w:name="Balloon Text" w:semiHidden="1" w:unhideWhenUsed="1"/>
+    <w:lsdException w:name="Table Grid" w:uiPriority="39"/>
+    <w:lsdException w:name="Table Theme" w:semiHidden="1" w:unhideWhenUsed="1"/>
+    <w:lsdException w:name="Placeholder Text" w:semiHidden="1"/>
+    <w:lsdException w:name="No Spacing" w:uiPriority="1" w:qFormat="1"/>
+    <w:lsdException w:name="Light Shading" w:uiPriority="60"/>
+    <w:lsdException w:name="Light List" w:uiPriority="61"/>
+    <w:lsdException w:name="Light Grid" w:uiPriority="62"/>
+    <w:lsdException w:name="Medium Shading 1" w:uiPriority="63"/>
+    <w:lsdException w:name="Medium Shading 2" w:uiPriority="64"/>
+    <w:lsdException w:name="Medium List 1" w:uiPriority="65"/>
+    <w:lsdException w:name="Medium List 2" w:uiPriority="66"/>
+    <w:lsdException w:name="Medium Grid 1" w:uiPriority="67"/>
+    <w:lsdException w:name="Medium Grid 2" w:uiPriority="68"/>
+    <w:lsdException w:name="Medium Grid 3" w:uiPriority="69"/>
+    <w:lsdException w:name="Dark List" w:uiPriority="70"/>
+    <w:lsdException w:name="Colorful Shading" w:uiPriority="71"/>
+    <w:lsdException w:name="Colorful List" w:uiPriority="72"/>
+    <w:lsdException w:name="Colorful Grid" w:uiPriority="73"/>
+    <w:lsdException w:name="Light Shading Accent 1" w:uiPriority="60"/>
+    <w:lsdException w:name="Light List Accent 1" w:uiPriority="61"/>
+    <w:lsdException w:name="Light Grid Accent 1" w:uiPriority="62"/>
+    <w:lsdException w:name="Medium Shading 1 Accent 1" w:uiPriority="63"/>
+    <w:lsdException w:name="Medium Shading 2 Accent 1" w:uiPriority="64"/>
+    <w:lsdException w:name="Medium List 1 Accent 1" w:uiPriority="65"/>
+    <w:lsdException w:name="Revision" w:semiHidden="1"/>
+    <w:lsdException w:name="List Paragraph" w:uiPriority="34" w:qFormat="1"/>
+    <w:lsdException w:name="Quote" w:uiPriority="29" w:qFormat="1"/>
+    <w:lsdException w:name="Intense Quote" w:uiPriority="30" w:qFormat="1"/>
+    <w:lsdException w:name="Medium List 2 Accent 1" w:uiPriority="66"/>
+    <w:lsdException w:name="Medium Grid 1 Accent 1" w:uiPriority="67"/>
+    <w:lsdException w:name="Medium Grid 2 Accent 1" w:uiPriority="68"/>
+    <w:lsdException w:name="Medium Grid 3 Accent 1" w:uiPriority="69"/>
+    <w:lsdException w:name="Dark List Accent 1" w:uiPriority="70"/>
+    <w:lsdException w:name="Colorful Shading Accent 1" w:uiPriority="71"/>
+    <w:lsdException w:name="Colorful List Accent 1" w:uiPriority="72"/>
+    <w:lsdException w:name="Colorful Grid Accent 1" w:uiPriority="73"/>
+    <w:lsdException w:name="Light Shading Accent 2" w:uiPriority="60"/>
+    <w:lsdException w:name="Light List Accent 2" w:uiPriority="61"/>
+    <w:lsdException w:name="Light Grid Accent 2" w:uiPriority="62"/>
+    <w:lsdException w:name="Medium Shading 1 Accent 2" w:uiPriority="63"/>
+    <w:lsdException w:name="Medium Shading 2 Accent 2" w:uiPriority="64"/>
+    <w:lsdException w:name="Medium List 1 Accent 2" w:uiPriority="65"/>
+    <w:lsdException w:name="Medium List 2 Accent 2" w:uiPriority="66"/>
+    <w:lsdException w:name="Medium Grid 1 Accent 2" w:uiPriority="67"/>
+    <w:lsdException w:name="Medium Grid 2 Accent 2" w:uiPriority="68"/>
+    <w:lsdException w:name="Medium Grid 3 Accent 2" w:uiPriority="69"/>
+    <w:lsdException w:name="Dark List Accent 2" w:uiPriority="70"/>
+    <w:lsdException w:name="Colorful Shading Accent 2" w:uiPriority="71"/>
+    <w:lsdException w:name="Colorful List Accent 2" w:uiPriority="72"/>
+    <w:lsdException w:name="Colorful Grid Accent 2" w:uiPriority="73"/>
+    <w:lsdException w:name="Light Shading Accent 3" w:uiPriority="60"/>
+    <w:lsdException w:name="Light List Accent 3" w:uiPriority="61"/>
+    <w:lsdException w:name="Light Grid Accent 3" w:uiPriority="62"/>
+    <w:lsdException w:name="Medium Shading 1 Accent 3" w:uiPriority="63"/>
+    <w:lsdException w:name="Medium Shading 2 Accent 3" w:uiPriority="64"/>
+    <w:lsdException w:name="Medium List 1 Accent 3" w:uiPriority="65"/>
+    <w:lsdException w:name="Medium List 2 Accent 3" w:uiPriority="66"/>
+    <w:lsdException w:name="Medium Grid 1 Accent 3" w:uiPriority="67"/>
+    <w:lsdException w:name="Medium Grid 2 Accent 3" w:uiPriority="68"/>
+    <w:lsdException w:name="Medium Grid 3 Accent 3" w:uiPriority="69"/>
+    <w:lsdException w:name="Dark List Accent 3" w:uiPriority="70"/>
+    <w:lsdException w:name="Colorful Shading Accent 3" w:uiPriority="71"/>
+    <w:lsdException w:name="Colorful List Accent 3" w:uiPriority="72"/>
+    <w:lsdException w:name="Colorful Grid Accent 3" w:uiPriority="73"/>
+    <w:lsdException w:name="Light Shading Accent 4" w:uiPriority="60"/>
+    <w:lsdException w:name="Light List Accent 4" w:uiPriority="61"/>
+    <w:lsdException w:name="Light Grid Accent 4" w:uiPriority="62"/>
+    <w:lsdException w:name="Medium Shading 1 Accent 4" w:uiPriority="63"/>
+    <w:lsdException w:name="Medium Shading 2 Accent 4" w:uiPriority="64"/>
+    <w:lsdException w:name="Medium List 1 Accent 4" w:uiPriority="65"/>
+    <w:lsdException w:name="Medium List 2 Accent 4" w:uiPriority="66"/>
+    <w:lsdException w:name="Medium Grid 1 Accent 4" w:uiPriority="67"/>
+    <w:lsdException w:name="Medium Grid 2 Accent 4" w:uiPriority="68"/>
+    <w:lsdException w:name="Medium Grid 3 Accent 4" w:uiPriority="69"/>
+    <w:lsdException w:name="Dark List Accent 4" w:uiPriority="70"/>
+    <w:lsdException w:name="Colorful Shading Accent 4" w:uiPriority="71"/>
+    <w:lsdException w:name="Colorful List Accent 4" w:uiPriority="72"/>
+    <w:lsdException w:name="Colorful Grid Accent 4" w:uiPriority="73"/>
+    <w:lsdException w:name="Light Shading Accent 5" w:uiPriority="60"/>
+    <w:lsdException w:name="Light List Accent 5" w:uiPriority="61"/>
+    <w:lsdException w:name="Light Grid Accent 5" w:uiPriority="62"/>
+    <w:lsdException w:name="Medium Shading 1 Accent 5" w:uiPriority="63"/>
+    <w:lsdException w:name="Medium Shading 2 Accent 5" w:uiPriority="64"/>
+    <w:lsdException w:name="Medium List 1 Accent 5" w:uiPriority="65"/>
+    <w:lsdException w:name="Medium List 2 Accent 5" w:uiPriority="66"/>
+    <w:lsdException w:name="Medium Grid 1 Accent 5" w:uiPriority="67"/>
+    <w:lsdException w:name="Medium Grid 2 Accent 5" w:uiPriority="68"/>
+    <w:lsdException w:name="Medium Grid 3 Accent 5" w:uiPriority="69"/>
+    <w:lsdException w:name="Dark List Accent 5" w:uiPriority="70"/>
+    <w:lsdException w:name="Colorful Shading Accent 5" w:uiPriority="71"/>
+    <w:lsdException w:name="Colorful List Accent 5" w:uiPriority="72"/>
+    <w:lsdException w:name="Colorful Grid Accent 5" w:uiPriority="73"/>
+    <w:lsdException w:name="Light Shading Accent 6" w:uiPriority="60"/>
+    <w:lsdException w:name="Light List Accent 6" w:uiPriority="61"/>
+    <w:lsdException w:name="Light Grid Accent 6" w:uiPriority="62"/>
+    <w:lsdException w:name="Medium Shading 1 Accent 6" w:uiPriority="63"/>
+    <w:lsdException w:name="Medium Shading 2 Accent 6" w:uiPriority="64"/>
+    <w:lsdException w:name="Medium List 1 Accent 6" w:uiPriority="65"/>
+    <w:lsdException w:name="Medium List 2 Accent 6" w:uiPriority="66"/>
+    <w:lsdException w:name="Medium Grid 1 Accent 6" w:uiPriority="67"/>
+    <w:lsdException w:name="Medium Grid 2 Accent 6" w:uiPriority="68"/>
+    <w:lsdException w:name="Medium Grid 3 Accent 6" w:uiPriority="69"/>
+    <w:lsdException w:name="Dark List Accent 6" w:uiPriority="70"/>
+    <w:lsdException w:name="Colorful Shading Accent 6" w:uiPriority="71"/>
+    <w:lsdException w:name="Colorful List Accent 6" w:uiPriority="72"/>
+    <w:lsdException w:name="Colorful Grid Accent 6" w:uiPriority="73"/>
+    <w:lsdException w:name="Subtle Emphasis" w:uiPriority="19" w:qFormat="1"/>
+    <w:lsdException w:name="Intense Emphasis" w:uiPriority="21" w:qFormat="1"/>
+    <w:lsdException w:name="Subtle Reference" w:uiPriority="31" w:qFormat="1"/>
+    <w:lsdException w:name="Intense Reference" w:uiPriority="32" w:qFormat="1"/>
+    <w:lsdException w:name="Book Title" w:uiPriority="33" w:qFormat="1"/>
+    <w:lsdException w:name="Bibliography" w:semiHidden="1" w:uiPriority="37" w:unhideWhenUsed="1"/>
+    <w:lsdException w:name="TOC Heading" w:semiHidden="1" w:uiPriority="39" w:unhideWhenUsed="1" w:qFormat="1"/>
+    <w:lsdException w:name="Plain Table 1" w:uiPriority="41"/>
+    <w:lsdException w:name="Plain Table 2" w:uiPriority="42"/>
+    <w:lsdException w:name="Plain Table 3" w:uiPriority="43"/>
+    <w:lsdException w:name="Plain Table 4" w:uiPriority="44"/>
+    <w:lsdException w:name="Plain Table 5" w:uiPriority="45"/>
+    <w:lsdException w:name="Grid Table Light" w:uiPriority="40"/>
+    <w:lsdException w:name="Grid Table 1 Light" w:uiPriority="46"/>
+    <w:lsdException w:name="Grid Table 2" w:uiPriority="47"/>
+    <w:lsdException w:name="Grid Table 3" w:uiPriority="48"/>
+    <w:lsdException w:name="Grid Table 4" w:uiPriority="49"/>
+    <w:lsdException w:name="Grid Table 5 Dark" w:uiPriority="50"/>
+    <w:lsdException w:name="Grid Table 6 Colorful" w:uiPriority="51"/>
+    <w:lsdException w:name="Grid Table 7 Colorful" w:uiPriority="52"/>
+    <w:lsdException w:name="Grid Table 1 Light Accent 1" w:uiPriority="46"/>
+    <w:lsdException w:name="Grid Table 2 Accent 1" w:uiPriority="47"/>
+    <w:lsdException w:name="Grid Table 3 Accent 1" w:uiPriority="48"/>
+    <w:lsdException w:name="Grid Table 4 Accent 1" w:uiPriority="49"/>
+    <w:lsdException w:name="Grid Table 5 Dark Accent 1" w:uiPriority="50"/>
+    <w:lsdException w:name="Grid Table 6 Colorful Accent 1" w:uiPriority="51"/>
+    <w:lsdException w:name="Grid Table 7 Colorful Accent 1" w:uiPriority="52"/>
+    <w:lsdException w:name="Grid Table 1 Light Accent 2" w:uiPriority="46"/>
+    <w:lsdException w:name="Grid Table 2 Accent 2" w:uiPriority="47"/>
+    <w:lsdException w:name="Grid Table 3 Accent 2" w:uiPriority="48"/>
+    <w:lsdException w:name="Grid Table 4 Accent 2" w:uiPriority="49"/>
+    <w:lsdException w:name="Grid Table 5 Dark Accent 2" w:uiPriority="50"/>
+    <w:lsdException w:name="Grid Table 6 Colorful Accent 2" w:uiPriority="51"/>
+    <w:lsdException w:name="Grid Table 7 Colorful Accent 2" w:uiPriority="52"/>
+    <w:lsdException w:name="Grid Table 1 Light Accent 3" w:uiPriority="46"/>
+    <w:lsdException w:name="Grid Table 2 Accent 3" w:uiPriority="47"/>
+    <w:lsdException w:name="Grid Table 3 Accent 3" w:uiPriority="48"/>
+    <w:lsdException w:name="Grid Table 4 Accent 3" w:uiPriority="49"/>
+    <w:lsdException w:name="Grid Table 5 Dark Accent 3" w:uiPriority="50"/>
+    <w:lsdException w:name="Grid Table 6 Colorful Accent 3" w:uiPriority="51"/>
+    <w:lsdException w:name="Grid Table 7 Colorful Accent 3" w:uiPriority="52"/>
+    <w:lsdException w:name="Grid Table 1 Light Accent 4" w:uiPriority="46"/>
+    <w:lsdException w:name="Grid Table 2 Accent 4" w:uiPriority="47"/>
+    <w:lsdException w:name="Grid Table 3 Accent 4" w:uiPriority="48"/>
+    <w:lsdException w:name="Grid Table 4 Accent 4" w:uiPriority="49"/>
+    <w:lsdException w:name="Grid Table 5 Dark Accent 4" w:uiPriority="50"/>
+    <w:lsdException w:name="Grid Table 6 Colorful Accent 4" w:uiPriority="51"/>
+    <w:lsdException w:name="Grid Table 7 Colorful Accent 4" w:uiPriority="52"/>
+    <w:lsdException w:name="Grid Table 1 Light Accent 5" w:uiPriority="46"/>
+    <w:lsdException w:name="Grid Table 2 Accent 5" w:uiPriority="47"/>
+    <w:lsdException w:name="Grid Table 3 Accent 5" w:uiPriority="48"/>
+    <w:lsdException w:name="Grid Table 4 Accent 5" w:uiPriority="49"/>
+    <w:lsdException w:name="Grid Table 5 Dark Accent 5" w:uiPriority="50"/>
+    <w:lsdException w:name="Grid Table 6 Colorful Accent 5" w:uiPriority="51"/>
+    <w:lsdException w:name="Grid Table 7 Colorful Accent 5" w:uiPriority="52"/>
+    <w:lsdException w:name="Grid Table 1 Light Accent 6" w:uiPriority="46"/>
+    <w:lsdException w:name="Grid Table 2 Accent 6" w:uiPriority="47"/>
+    <w:lsdException w:name="Grid Table 3 Accent 6" w:uiPriority="48"/>
+    <w:lsdException w:name="Grid Table 4 Accent 6" w:uiPriority="49"/>
+    <w:lsdException w:name="Grid Table 5 Dark Accent 6" w:uiPriority="50"/>
+    <w:lsdException w:name="Grid Table 6 Colorful Accent 6" w:uiPriority="51"/>
+    <w:lsdException w:name="Grid Table 7 Colorful Accent 6" w:uiPriority="52"/>
+    <w:lsdException w:name="List Table 1 Light" w:uiPriority="46"/>
+    <w:lsdException w:name="List Table 2" w:uiPriority="47"/>
+    <w:lsdException w:name="List Table 3" w:uiPriority="48"/>
+    <w:lsdException w:name="List Table 4" w:uiPriority="49"/>
+    <w:lsdException w:name="List Table 5 Dark" w:uiPriority="50"/>
+    <w:lsdException w:name="List Table 6 Colorful" w:uiPriority="51"/>
+    <w:lsdException w:name="List Table 7 Colorful" w:uiPriority="52"/>
+    <w:lsdException w:name="List Table 1 Light Accent 1" w:uiPriority="46"/>
+    <w:lsdException w:name="List Table 2 Accent 1" w:uiPriority="47"/>
+    <w:lsdException w:name="List Table 3 Accent 1" w:uiPriority="48"/>
+    <w:lsdException w:name="List Table 4 Accent 1" w:uiPriority="49"/>
+    <w:lsdException w:name="List Table 5 Dark Accent 1" w:uiPriority="50"/>
+    <w:lsdException w:name="List Table 6 Colorful Accent 1" w:uiPriority="51"/>
+    <w:lsdException w:name="List Table 7 Colorful Accent 1" w:uiPriority="52"/>
+    <w:lsdException w:name="List Table 1 Light Accent 2" w:uiPriority="46"/>
+    <w:lsdException w:name="List Table 2 Accent 2" w:uiPriority="47"/>
+    <w:lsdException w:name="List Table 3 Accent 2" w:uiPriority="48"/>
+    <w:lsdException w:name="List Table 4 Accent 2" w:uiPriority="49"/>
+    <w:lsdException w:name="List Table 5 Dark Accent 2" w:uiPriority="50"/>
+    <w:lsdException w:name="List Table 6 Colorful Accent 2" w:uiPriority="51"/>
+    <w:lsdException w:name="List Table 7 Colorful Accent 2" w:uiPriority="52"/>
+    <w:lsdException w:name="List Table 1 Light Accent 3" w:uiPriority="46"/>
+    <w:lsdException w:name="List Table 2 Accent 3" w:uiPriority="47"/>
+    <w:lsdException w:name="List Table 3 Accent 3" w:uiPriority="48"/>
+    <w:lsdException w:name="List Table 4 Accent 3" w:uiPriority="49"/>
+    <w:lsdException w:name="List Table 5 Dark Accent 3" w:uiPriority="50"/>
+    <w:lsdException w:name="List Table 6 Colorful Accent 3" w:uiPriority="51"/>
+    <w:lsdException w:name="List Table 7 Colorful Accent 3" w:uiPriority="52"/>
+    <w:lsdException w:name="List Table 1 Light Accent 4" w:uiPriority="46"/>
+    <w:lsdException w:name="List Table 2 Accent 4" w:uiPriority="47"/>
+    <w:lsdException w:name="List Table 3 Accent 4" w:uiPriority="48"/>
+    <w:lsdException w:name="List Table 4 Accent 4" w:uiPriority="49"/>
+    <w:lsdException w:name="List Table 5 Dark Accent 4" w:uiPriority="50"/>
+    <w:lsdException w:name="List Table 6 Colorful Accent 4" w:uiPriority="51"/>
+    <w:lsdException w:name="List Table 7 Colorful Accent 4" w:uiPriority="52"/>
+    <w:lsdException w:name="List Table 1 Light Accent 5" w:uiPriority="46"/>
+    <w:lsdException w:name="List Table 2 Accent 5" w:uiPriority="47"/>
+    <w:lsdException w:name="List Table 3 Accent 5" w:uiPriority="48"/>
+    <w:lsdException w:name="List Table 4 Accent 5" w:uiPriority="49"/>
+    <w:lsdException w:name="List Table 5 Dark Accent 5" w:uiPriority="50"/>
+    <w:lsdException w:name="List Table 6 Colorful Accent 5" w:uiPriority="51"/>
+    <w:lsdException w:name="List Table 7 Colorful Accent 5" w:uiPriority="52"/>
+    <w:lsdException w:name="List Table 1 Light Accent 6" w:uiPriority="46"/>
+    <w:lsdException w:name="List Table 2 Accent 6" w:uiPriority="47"/>
+    <w:lsdException w:name="List Table 3 Accent 6" w:uiPriority="48"/>
+    <w:lsdException w:name="List Table 4 Accent 6" w:uiPriority="49"/>
+    <w:lsdException w:name="List Table 5 Dark Accent 6" w:uiPriority="50"/>
+    <w:lsdException w:name="List Table 6 Colorful Accent 6" w:uiPriority="51"/>
+    <w:lsdException w:name="List Table 7 Colorful Accent 6" w:uiPriority="52"/>
+  </w:latentStyles>
+  <w:style w:type="paragraph" w:default="1" w:styleId="a">
+    <w:name w:val="Normal"/>
+    <w:qFormat/>
+  </w:style>
+  <w:style w:type="character" w:default="1" w:styleId="a0">
+    <w:name w:val="Default Paragraph Font"/>
+    <w:uiPriority w:val="1"/>
+    <w:semiHidden/>
+    <w:unhideWhenUsed/>
+  </w:style>
+  <w:style w:type="table" w:default="1" w:styleId="a1">
+    <w:name w:val="Normal Table"/>
+    <w:uiPriority w:val="99"/>
+    <w:semiHidden/>
+    <w:unhideWhenUsed/>
+    <w:tblPr>
+      <w:tblInd w:w="0" w:type="dxa"/>
+      <w:tblCellMar>
+        <w:top w:w="0" w:type="dxa"/>
+        <w:left w:w="108" w:type="dxa"/>
+        <w:bottom w:w="0" w:type="dxa"/>
+        <w:right w:w="108" w:type="dxa"/>
+      </w:tblCellMar>
+    </w:tblPr>
+  </w:style>
+  <w:style w:type="numbering" w:default="1" w:styleId="a2">
+    <w:name w:val="No List"/>
+    <w:uiPriority w:val="99"/>
+    <w:semiHidden/>
+    <w:unhideWhenUsed/>
+  </w:style>
+  <w:style w:type="paragraph" w:customStyle="1" w:styleId="7BDFFBE32EEA428894E2230249C5F84C">
+    <w:name w:val="7BDFFBE32EEA428894E2230249C5F84C"/>
+    <w:rsid w:val="00F620EC"/>
+  </w:style>
+  <w:style w:type="paragraph" w:customStyle="1" w:styleId="C73A12946B9044CC867304FD9BCF0E2C">
+    <w:name w:val="C73A12946B9044CC867304FD9BCF0E2C"/>
+    <w:rsid w:val="00F620EC"/>
+  </w:style>
+  <w:style w:type="paragraph" w:customStyle="1" w:styleId="E61C5A62144745468FC0306C1733C401">
+    <w:name w:val="E61C5A62144745468FC0306C1733C401"/>
+    <w:rsid w:val="00F620EC"/>
+  </w:style>
+  <w:style w:type="character" w:styleId="a3">
+    <w:name w:val="Placeholder Text"/>
+    <w:basedOn w:val="a0"/>
+    <w:uiPriority w:val="99"/>
+    <w:semiHidden/>
+    <w:rsid w:val="00F620EC"/>
+    <w:rPr>
+      <w:color w:val="808080"/>
+    </w:rPr>
+  </w:style>
+  <w:style w:type="paragraph" w:customStyle="1" w:styleId="6E0F6F18E1F14FF9A9FC06FC75B93A7E">
+    <w:name w:val="6E0F6F18E1F14FF9A9FC06FC75B93A7E"/>
+    <w:rsid w:val="00F620EC"/>
+  </w:style>
+</w:styles>
+</file>
+
+<file path=word/glossary/webSettings.xml><?xml version="1.0" encoding="utf-8"?>
+<w:webSettings xmlns:mc="http://schemas.openxmlformats.org/markup-compatibility/2006" xmlns:r="http://schemas.openxmlformats.org/officeDocument/2006/relationships" xmlns:w="http://schemas.openxmlformats.org/wordprocessingml/2006/main" xmlns:w14="http://schemas.microsoft.com/office/word/2010/wordml" xmlns:w15="http://schemas.microsoft.com/office/word/2012/wordml" mc:Ignorable="w14 w15">
+  <w:optimizeForBrowser/>
+  <w:allowPNG/>
+</w:webSettings>
 </file>
 
 <file path=word/theme/theme1.xml><?xml version="1.0" encoding="utf-8"?>
@@ -6965,4 +10106,16 @@
     </a:ext>
   </a:extLst>
 </a:theme>
+</file>
+
+<file path=customXml/item1.xml><?xml version="1.0" encoding="utf-8"?>
+<b:Sources xmlns:b="http://schemas.openxmlformats.org/officeDocument/2006/bibliography" xmlns="http://schemas.openxmlformats.org/officeDocument/2006/bibliography" SelectedStyle="\APASixthEditionOfficeOnline.xsl" StyleName="APA" Version="6"/>
+</file>
+
+<file path=customXml/itemProps1.xml><?xml version="1.0" encoding="utf-8"?>
+<ds:datastoreItem xmlns:ds="http://schemas.openxmlformats.org/officeDocument/2006/customXml" ds:itemID="{0B4CF1E7-5E62-497A-90B9-2A2586D7A936}">
+  <ds:schemaRefs>
+    <ds:schemaRef ds:uri="http://schemas.openxmlformats.org/officeDocument/2006/bibliography"/>
+  </ds:schemaRefs>
+</ds:datastoreItem>
 </file>
</xml_diff>